<commit_message>
Version control for project plan and requirements analysis
</commit_message>
<xml_diff>
--- a/Documentation/ProjectPlan.docx
+++ b/Documentation/ProjectPlan.docx
@@ -4,6 +4,446 @@
   <w:body>
     <w:p>
       <w:pPr>
+        <w:rPr>
+          <w:b/>
+          <w:sz w:val="24"/>
+          <w:szCs w:val="24"/>
+          <w:lang w:val="en-GB"/>
+        </w:rPr>
+      </w:pPr>
+      <w:r>
+        <w:rPr>
+          <w:b/>
+          <w:sz w:val="24"/>
+          <w:szCs w:val="24"/>
+          <w:lang w:val="en-GB"/>
+        </w:rPr>
+        <w:t>Version Control</w:t>
+      </w:r>
+    </w:p>
+    <w:p>
+      <w:pPr>
+        <w:rPr>
+          <w:sz w:val="24"/>
+          <w:szCs w:val="24"/>
+          <w:lang w:val="en-GB"/>
+        </w:rPr>
+      </w:pPr>
+    </w:p>
+    <w:tbl>
+      <w:tblPr>
+        <w:tblStyle w:val="TableGrid"/>
+        <w:tblW w:w="0" w:type="auto"/>
+        <w:tblLook w:val="04A0" w:firstRow="1" w:lastRow="0" w:firstColumn="1" w:lastColumn="0" w:noHBand="0" w:noVBand="1"/>
+      </w:tblPr>
+      <w:tblGrid>
+        <w:gridCol w:w="817"/>
+        <w:gridCol w:w="3119"/>
+        <w:gridCol w:w="4252"/>
+        <w:gridCol w:w="1024"/>
+      </w:tblGrid>
+      <w:tr>
+        <w:tc>
+          <w:tcPr>
+            <w:tcW w:w="817" w:type="dxa"/>
+            <w:shd w:val="clear" w:color="auto" w:fill="D9D9D9" w:themeFill="background1" w:themeFillShade="D9"/>
+          </w:tcPr>
+          <w:p>
+            <w:pPr>
+              <w:rPr>
+                <w:b/>
+                <w:sz w:val="24"/>
+                <w:szCs w:val="24"/>
+                <w:lang w:val="en-GB"/>
+              </w:rPr>
+            </w:pPr>
+            <w:r>
+              <w:rPr>
+                <w:b/>
+                <w:sz w:val="24"/>
+                <w:szCs w:val="24"/>
+                <w:lang w:val="en-GB"/>
+              </w:rPr>
+              <w:t>Date</w:t>
+            </w:r>
+          </w:p>
+        </w:tc>
+        <w:tc>
+          <w:tcPr>
+            <w:tcW w:w="3119" w:type="dxa"/>
+            <w:shd w:val="clear" w:color="auto" w:fill="D9D9D9" w:themeFill="background1" w:themeFillShade="D9"/>
+          </w:tcPr>
+          <w:p>
+            <w:pPr>
+              <w:rPr>
+                <w:b/>
+                <w:sz w:val="24"/>
+                <w:szCs w:val="24"/>
+                <w:lang w:val="en-GB"/>
+              </w:rPr>
+            </w:pPr>
+            <w:r>
+              <w:rPr>
+                <w:b/>
+                <w:sz w:val="24"/>
+                <w:szCs w:val="24"/>
+                <w:lang w:val="en-GB"/>
+              </w:rPr>
+              <w:t>Changes</w:t>
+            </w:r>
+          </w:p>
+        </w:tc>
+        <w:tc>
+          <w:tcPr>
+            <w:tcW w:w="4252" w:type="dxa"/>
+            <w:shd w:val="clear" w:color="auto" w:fill="D9D9D9" w:themeFill="background1" w:themeFillShade="D9"/>
+          </w:tcPr>
+          <w:p>
+            <w:pPr>
+              <w:rPr>
+                <w:b/>
+                <w:sz w:val="24"/>
+                <w:szCs w:val="24"/>
+                <w:lang w:val="en-GB"/>
+              </w:rPr>
+            </w:pPr>
+            <w:r>
+              <w:rPr>
+                <w:b/>
+                <w:sz w:val="24"/>
+                <w:szCs w:val="24"/>
+                <w:lang w:val="en-GB"/>
+              </w:rPr>
+              <w:t>Comments</w:t>
+            </w:r>
+          </w:p>
+        </w:tc>
+        <w:tc>
+          <w:tcPr>
+            <w:tcW w:w="1024" w:type="dxa"/>
+            <w:shd w:val="clear" w:color="auto" w:fill="D9D9D9" w:themeFill="background1" w:themeFillShade="D9"/>
+          </w:tcPr>
+          <w:p>
+            <w:pPr>
+              <w:rPr>
+                <w:b/>
+                <w:sz w:val="24"/>
+                <w:szCs w:val="24"/>
+                <w:lang w:val="en-GB"/>
+              </w:rPr>
+            </w:pPr>
+            <w:r>
+              <w:rPr>
+                <w:b/>
+                <w:sz w:val="24"/>
+                <w:szCs w:val="24"/>
+                <w:lang w:val="en-GB"/>
+              </w:rPr>
+              <w:t>Author</w:t>
+            </w:r>
+          </w:p>
+        </w:tc>
+      </w:tr>
+      <w:tr>
+        <w:tc>
+          <w:tcPr>
+            <w:tcW w:w="817" w:type="dxa"/>
+          </w:tcPr>
+          <w:p>
+            <w:pPr>
+              <w:rPr>
+                <w:sz w:val="24"/>
+                <w:szCs w:val="24"/>
+                <w:lang w:val="en-GB"/>
+              </w:rPr>
+            </w:pPr>
+            <w:r>
+              <w:rPr>
+                <w:sz w:val="24"/>
+                <w:szCs w:val="24"/>
+                <w:lang w:val="en-GB"/>
+              </w:rPr>
+              <w:t>07.11</w:t>
+            </w:r>
+          </w:p>
+        </w:tc>
+        <w:tc>
+          <w:tcPr>
+            <w:tcW w:w="3119" w:type="dxa"/>
+          </w:tcPr>
+          <w:p>
+            <w:pPr>
+              <w:rPr>
+                <w:sz w:val="24"/>
+                <w:szCs w:val="24"/>
+                <w:lang w:val="en-GB"/>
+              </w:rPr>
+            </w:pPr>
+            <w:r>
+              <w:rPr>
+                <w:sz w:val="24"/>
+                <w:szCs w:val="24"/>
+                <w:lang w:val="en-GB"/>
+              </w:rPr>
+              <w:t>Introduction</w:t>
+            </w:r>
+            <w:r>
+              <w:rPr>
+                <w:sz w:val="24"/>
+                <w:szCs w:val="24"/>
+                <w:lang w:val="en-GB"/>
+              </w:rPr>
+              <w:t>;</w:t>
+            </w:r>
+            <w:r>
+              <w:rPr>
+                <w:sz w:val="24"/>
+                <w:szCs w:val="24"/>
+                <w:lang w:val="en-GB"/>
+              </w:rPr>
+              <w:t xml:space="preserve"> team</w:t>
+            </w:r>
+            <w:r>
+              <w:rPr>
+                <w:sz w:val="24"/>
+                <w:szCs w:val="24"/>
+                <w:lang w:val="en-GB"/>
+              </w:rPr>
+              <w:t>;</w:t>
+            </w:r>
+            <w:r>
+              <w:rPr>
+                <w:sz w:val="24"/>
+                <w:szCs w:val="24"/>
+                <w:lang w:val="en-GB"/>
+              </w:rPr>
+              <w:t xml:space="preserve"> </w:t>
+            </w:r>
+            <w:r>
+              <w:rPr>
+                <w:sz w:val="24"/>
+                <w:szCs w:val="24"/>
+                <w:lang w:val="en-GB"/>
+              </w:rPr>
+              <w:t>schedule;</w:t>
+            </w:r>
+            <w:r>
+              <w:rPr>
+                <w:sz w:val="24"/>
+                <w:szCs w:val="24"/>
+                <w:lang w:val="en-GB"/>
+              </w:rPr>
+              <w:t xml:space="preserve"> </w:t>
+            </w:r>
+            <w:r>
+              <w:rPr>
+                <w:sz w:val="24"/>
+                <w:szCs w:val="24"/>
+                <w:lang w:val="en-GB"/>
+              </w:rPr>
+              <w:t>details;</w:t>
+            </w:r>
+            <w:r>
+              <w:rPr>
+                <w:sz w:val="24"/>
+                <w:szCs w:val="24"/>
+                <w:lang w:val="en-GB"/>
+              </w:rPr>
+              <w:t xml:space="preserve"> progress log</w:t>
+            </w:r>
+            <w:r>
+              <w:rPr>
+                <w:sz w:val="24"/>
+                <w:szCs w:val="24"/>
+                <w:lang w:val="en-GB"/>
+              </w:rPr>
+              <w:t>.</w:t>
+            </w:r>
+          </w:p>
+        </w:tc>
+        <w:tc>
+          <w:tcPr>
+            <w:tcW w:w="4252" w:type="dxa"/>
+          </w:tcPr>
+          <w:p>
+            <w:pPr>
+              <w:rPr>
+                <w:sz w:val="24"/>
+                <w:szCs w:val="24"/>
+                <w:lang w:val="en-GB"/>
+              </w:rPr>
+            </w:pPr>
+            <w:r>
+              <w:rPr>
+                <w:sz w:val="24"/>
+                <w:szCs w:val="24"/>
+                <w:lang w:val="en-GB"/>
+              </w:rPr>
+              <w:t>About the project. Roles of team members. Deadlines and details about tasks. Happened events.</w:t>
+            </w:r>
+          </w:p>
+        </w:tc>
+        <w:tc>
+          <w:tcPr>
+            <w:tcW w:w="1024" w:type="dxa"/>
+          </w:tcPr>
+          <w:p>
+            <w:pPr>
+              <w:rPr>
+                <w:sz w:val="24"/>
+                <w:szCs w:val="24"/>
+                <w:lang w:val="en-GB"/>
+              </w:rPr>
+            </w:pPr>
+            <w:r>
+              <w:rPr>
+                <w:sz w:val="24"/>
+                <w:szCs w:val="24"/>
+                <w:lang w:val="en-GB"/>
+              </w:rPr>
+              <w:t>Simo</w:t>
+            </w:r>
+          </w:p>
+        </w:tc>
+      </w:tr>
+      <w:tr>
+        <w:tc>
+          <w:tcPr>
+            <w:tcW w:w="817" w:type="dxa"/>
+          </w:tcPr>
+          <w:p>
+            <w:pPr>
+              <w:rPr>
+                <w:sz w:val="24"/>
+                <w:szCs w:val="24"/>
+                <w:lang w:val="en-GB"/>
+              </w:rPr>
+            </w:pPr>
+          </w:p>
+        </w:tc>
+        <w:tc>
+          <w:tcPr>
+            <w:tcW w:w="3119" w:type="dxa"/>
+          </w:tcPr>
+          <w:p>
+            <w:pPr>
+              <w:rPr>
+                <w:sz w:val="24"/>
+                <w:szCs w:val="24"/>
+                <w:lang w:val="en-GB"/>
+              </w:rPr>
+            </w:pPr>
+          </w:p>
+        </w:tc>
+        <w:tc>
+          <w:tcPr>
+            <w:tcW w:w="4252" w:type="dxa"/>
+          </w:tcPr>
+          <w:p>
+            <w:pPr>
+              <w:rPr>
+                <w:sz w:val="24"/>
+                <w:szCs w:val="24"/>
+                <w:lang w:val="en-GB"/>
+              </w:rPr>
+            </w:pPr>
+          </w:p>
+        </w:tc>
+        <w:tc>
+          <w:tcPr>
+            <w:tcW w:w="1024" w:type="dxa"/>
+          </w:tcPr>
+          <w:p>
+            <w:pPr>
+              <w:rPr>
+                <w:sz w:val="24"/>
+                <w:szCs w:val="24"/>
+                <w:lang w:val="en-GB"/>
+              </w:rPr>
+            </w:pPr>
+            <w:bookmarkStart w:id="0" w:name="_GoBack"/>
+            <w:bookmarkEnd w:id="0"/>
+          </w:p>
+        </w:tc>
+      </w:tr>
+      <w:tr>
+        <w:tc>
+          <w:tcPr>
+            <w:tcW w:w="817" w:type="dxa"/>
+          </w:tcPr>
+          <w:p>
+            <w:pPr>
+              <w:rPr>
+                <w:sz w:val="24"/>
+                <w:szCs w:val="24"/>
+                <w:lang w:val="en-GB"/>
+              </w:rPr>
+            </w:pPr>
+          </w:p>
+        </w:tc>
+        <w:tc>
+          <w:tcPr>
+            <w:tcW w:w="3119" w:type="dxa"/>
+          </w:tcPr>
+          <w:p>
+            <w:pPr>
+              <w:rPr>
+                <w:sz w:val="24"/>
+                <w:szCs w:val="24"/>
+                <w:lang w:val="en-GB"/>
+              </w:rPr>
+            </w:pPr>
+          </w:p>
+        </w:tc>
+        <w:tc>
+          <w:tcPr>
+            <w:tcW w:w="4252" w:type="dxa"/>
+          </w:tcPr>
+          <w:p>
+            <w:pPr>
+              <w:rPr>
+                <w:sz w:val="24"/>
+                <w:szCs w:val="24"/>
+                <w:lang w:val="en-GB"/>
+              </w:rPr>
+            </w:pPr>
+          </w:p>
+        </w:tc>
+        <w:tc>
+          <w:tcPr>
+            <w:tcW w:w="1024" w:type="dxa"/>
+          </w:tcPr>
+          <w:p>
+            <w:pPr>
+              <w:rPr>
+                <w:sz w:val="24"/>
+                <w:szCs w:val="24"/>
+                <w:lang w:val="en-GB"/>
+              </w:rPr>
+            </w:pPr>
+          </w:p>
+        </w:tc>
+      </w:tr>
+    </w:tbl>
+    <w:p>
+      <w:pPr>
+        <w:rPr>
+          <w:sz w:val="24"/>
+          <w:szCs w:val="24"/>
+          <w:lang w:val="en-GB"/>
+        </w:rPr>
+      </w:pPr>
+      <w:r>
+        <w:rPr>
+          <w:sz w:val="24"/>
+          <w:szCs w:val="24"/>
+          <w:lang w:val="en-GB"/>
+        </w:rPr>
+        <w:br w:type="page"/>
+      </w:r>
+    </w:p>
+    <w:p>
+      <w:pPr>
         <w:spacing w:after="0" w:line="360" w:lineRule="auto"/>
         <w:jc w:val="center"/>
         <w:rPr>
@@ -18,6 +458,7 @@
           <w:szCs w:val="24"/>
           <w:lang w:val="en-GB"/>
         </w:rPr>
+        <w:lastRenderedPageBreak/>
         <w:t>University of Tartu</w:t>
       </w:r>
     </w:p>
@@ -124,23 +565,13 @@
           <w:lang w:val="en-GB"/>
         </w:rPr>
       </w:pPr>
-      <w:proofErr w:type="spellStart"/>
-      <w:r>
-        <w:rPr>
-          <w:sz w:val="24"/>
-          <w:szCs w:val="24"/>
-          <w:lang w:val="en-GB"/>
-        </w:rPr>
-        <w:t>Mancala</w:t>
-      </w:r>
-      <w:proofErr w:type="spellEnd"/>
-      <w:r>
-        <w:rPr>
-          <w:sz w:val="24"/>
-          <w:szCs w:val="24"/>
-          <w:lang w:val="en-GB"/>
-        </w:rPr>
-        <w:t xml:space="preserve"> Project</w:t>
+      <w:r>
+        <w:rPr>
+          <w:sz w:val="24"/>
+          <w:szCs w:val="24"/>
+          <w:lang w:val="en-GB"/>
+        </w:rPr>
+        <w:t>Mancala Project</w:t>
       </w:r>
     </w:p>
     <w:p>
@@ -237,25 +668,7 @@
           <w:szCs w:val="24"/>
           <w:lang w:val="en-GB"/>
         </w:rPr>
-        <w:t xml:space="preserve">Authors: </w:t>
-      </w:r>
-      <w:proofErr w:type="spellStart"/>
-      <w:r>
-        <w:rPr>
-          <w:sz w:val="24"/>
-          <w:szCs w:val="24"/>
-          <w:lang w:val="en-GB"/>
-        </w:rPr>
-        <w:t>Simo</w:t>
-      </w:r>
-      <w:proofErr w:type="spellEnd"/>
-      <w:r>
-        <w:rPr>
-          <w:sz w:val="24"/>
-          <w:szCs w:val="24"/>
-          <w:lang w:val="en-GB"/>
-        </w:rPr>
-        <w:t xml:space="preserve"> Peterson</w:t>
+        <w:t>Authors: Simo Peterson</w:t>
       </w:r>
     </w:p>
     <w:p>
@@ -274,18 +687,8 @@
           <w:szCs w:val="24"/>
           <w:lang w:val="en-GB"/>
         </w:rPr>
-        <w:t xml:space="preserve">Mart </w:t>
-      </w:r>
-      <w:proofErr w:type="spellStart"/>
-      <w:r>
-        <w:rPr>
-          <w:sz w:val="24"/>
-          <w:szCs w:val="24"/>
-          <w:lang w:val="en-GB"/>
-        </w:rPr>
-        <w:t>Sein</w:t>
-      </w:r>
-      <w:proofErr w:type="spellEnd"/>
+        <w:t>Mart Sein</w:t>
+      </w:r>
     </w:p>
     <w:p>
       <w:pPr>
@@ -297,34 +700,14 @@
           <w:lang w:val="en-GB"/>
         </w:rPr>
       </w:pPr>
-      <w:proofErr w:type="spellStart"/>
-      <w:r>
-        <w:rPr>
-          <w:sz w:val="24"/>
-          <w:szCs w:val="24"/>
-          <w:lang w:val="en-GB"/>
-        </w:rPr>
-        <w:t>Margus</w:t>
-      </w:r>
-      <w:proofErr w:type="spellEnd"/>
-      <w:r>
-        <w:rPr>
-          <w:sz w:val="24"/>
-          <w:szCs w:val="24"/>
-          <w:lang w:val="en-GB"/>
-        </w:rPr>
-        <w:t xml:space="preserve"> </w:t>
-      </w:r>
-      <w:proofErr w:type="spellStart"/>
-      <w:r>
-        <w:rPr>
-          <w:sz w:val="24"/>
-          <w:szCs w:val="24"/>
-          <w:lang w:val="en-GB"/>
-        </w:rPr>
-        <w:t>Sellin</w:t>
-      </w:r>
-      <w:proofErr w:type="spellEnd"/>
+      <w:r>
+        <w:rPr>
+          <w:sz w:val="24"/>
+          <w:szCs w:val="24"/>
+          <w:lang w:val="en-GB"/>
+        </w:rPr>
+        <w:t>Margus Sellin</w:t>
+      </w:r>
     </w:p>
     <w:p>
       <w:pPr>
@@ -336,34 +719,14 @@
           <w:lang w:val="en-GB"/>
         </w:rPr>
       </w:pPr>
-      <w:proofErr w:type="spellStart"/>
-      <w:r>
-        <w:rPr>
-          <w:sz w:val="24"/>
-          <w:szCs w:val="24"/>
-          <w:lang w:val="en-GB"/>
-        </w:rPr>
-        <w:t>Raigo</w:t>
-      </w:r>
-      <w:proofErr w:type="spellEnd"/>
-      <w:r>
-        <w:rPr>
-          <w:sz w:val="24"/>
-          <w:szCs w:val="24"/>
-          <w:lang w:val="en-GB"/>
-        </w:rPr>
-        <w:t xml:space="preserve"> </w:t>
-      </w:r>
-      <w:proofErr w:type="spellStart"/>
-      <w:r>
-        <w:rPr>
-          <w:sz w:val="24"/>
-          <w:szCs w:val="24"/>
-          <w:lang w:val="en-GB"/>
-        </w:rPr>
-        <w:t>Kodasmaa</w:t>
-      </w:r>
-      <w:proofErr w:type="spellEnd"/>
+      <w:r>
+        <w:rPr>
+          <w:sz w:val="24"/>
+          <w:szCs w:val="24"/>
+          <w:lang w:val="en-GB"/>
+        </w:rPr>
+        <w:t>Raigo Kodasmaa</w:t>
+      </w:r>
     </w:p>
     <w:p>
       <w:pPr>
@@ -398,16 +761,8 @@
         <w:rPr>
           <w:lang w:val="en-GB"/>
         </w:rPr>
-        <w:t xml:space="preserve">Dmitri </w:t>
-      </w:r>
-      <w:proofErr w:type="spellStart"/>
-      <w:r>
-        <w:rPr>
-          <w:lang w:val="en-GB"/>
-        </w:rPr>
-        <w:t>Danilov</w:t>
-      </w:r>
-      <w:proofErr w:type="spellEnd"/>
+        <w:t>Dmitri Danilov</w:t>
+      </w:r>
     </w:p>
     <w:p>
       <w:pPr>
@@ -1055,7 +1410,7 @@
           <w:lang w:val="en-GB"/>
         </w:rPr>
       </w:pPr>
-      <w:bookmarkStart w:id="0" w:name="_Toc308460615"/>
+      <w:bookmarkStart w:id="1" w:name="_Toc308460615"/>
       <w:r>
         <w:rPr>
           <w:lang w:val="en-GB"/>
@@ -1063,7 +1418,7 @@
         <w:lastRenderedPageBreak/>
         <w:t>Introduction</w:t>
       </w:r>
-      <w:bookmarkEnd w:id="0"/>
+      <w:bookmarkEnd w:id="1"/>
     </w:p>
     <w:p>
       <w:pPr>
@@ -1093,21 +1448,7 @@
         <w:rPr>
           <w:lang w:val="en-GB"/>
         </w:rPr>
-        <w:t xml:space="preserve"> is to give an overview of the </w:t>
-      </w:r>
-      <w:proofErr w:type="spellStart"/>
-      <w:r>
-        <w:rPr>
-          <w:lang w:val="en-GB"/>
-        </w:rPr>
-        <w:t>Mancala</w:t>
-      </w:r>
-      <w:proofErr w:type="spellEnd"/>
-      <w:r>
-        <w:rPr>
-          <w:lang w:val="en-GB"/>
-        </w:rPr>
-        <w:t xml:space="preserve"> project: </w:t>
+        <w:t xml:space="preserve"> is to give an overview of the Mancala project: </w:t>
       </w:r>
       <w:r>
         <w:rPr>
@@ -1125,21 +1466,7 @@
         <w:rPr>
           <w:lang w:val="en-GB"/>
         </w:rPr>
-        <w:t xml:space="preserve"> details about tasks and results of the project. The project is and assignment in the “System </w:t>
-      </w:r>
-      <w:proofErr w:type="gramStart"/>
-      <w:r>
-        <w:rPr>
-          <w:lang w:val="en-GB"/>
-        </w:rPr>
-        <w:t>Modelling</w:t>
-      </w:r>
-      <w:proofErr w:type="gramEnd"/>
-      <w:r>
-        <w:rPr>
-          <w:lang w:val="en-GB"/>
-        </w:rPr>
-        <w:t xml:space="preserve">” course. The project is hosted on Google Code: </w:t>
+        <w:t xml:space="preserve"> details about tasks and results of the project. The project is and assignment in the “System Modelling” course. The project is hosted on Google Code: </w:t>
       </w:r>
       <w:hyperlink r:id="rId9" w:history="1">
         <w:r>
@@ -1211,7 +1538,7 @@
           <w:lang w:val="en-GB"/>
         </w:rPr>
       </w:pPr>
-      <w:bookmarkStart w:id="1" w:name="_Toc308460616"/>
+      <w:bookmarkStart w:id="2" w:name="_Toc308460616"/>
       <w:r>
         <w:rPr>
           <w:lang w:val="en-GB"/>
@@ -1219,7 +1546,7 @@
         <w:lastRenderedPageBreak/>
         <w:t>Team</w:t>
       </w:r>
-      <w:bookmarkEnd w:id="1"/>
+      <w:bookmarkEnd w:id="2"/>
     </w:p>
     <w:p>
       <w:pPr>
@@ -1239,23 +1566,13 @@
           <w:lang w:val="en-GB"/>
         </w:rPr>
       </w:pPr>
-      <w:proofErr w:type="spellStart"/>
-      <w:r>
-        <w:rPr>
-          <w:sz w:val="24"/>
-          <w:szCs w:val="24"/>
-          <w:lang w:val="en-GB"/>
-        </w:rPr>
-        <w:t>Simo</w:t>
-      </w:r>
-      <w:proofErr w:type="spellEnd"/>
-      <w:r>
-        <w:rPr>
-          <w:sz w:val="24"/>
-          <w:szCs w:val="24"/>
-          <w:lang w:val="en-GB"/>
-        </w:rPr>
-        <w:t xml:space="preserve"> Peterson </w:t>
+      <w:r>
+        <w:rPr>
+          <w:sz w:val="24"/>
+          <w:szCs w:val="24"/>
+          <w:lang w:val="en-GB"/>
+        </w:rPr>
+        <w:t xml:space="preserve">Simo Peterson </w:t>
       </w:r>
       <w:r>
         <w:rPr>
@@ -1298,18 +1615,16 @@
           <w:szCs w:val="24"/>
           <w:lang w:val="en-GB"/>
         </w:rPr>
-        <w:t xml:space="preserve">Mart </w:t>
-      </w:r>
-      <w:proofErr w:type="spellStart"/>
-      <w:r>
-        <w:rPr>
-          <w:sz w:val="24"/>
-          <w:szCs w:val="24"/>
-          <w:lang w:val="en-GB"/>
-        </w:rPr>
-        <w:t>Sein</w:t>
-      </w:r>
-      <w:proofErr w:type="spellEnd"/>
+        <w:t xml:space="preserve">Mart Sein </w:t>
+      </w:r>
+      <w:r>
+        <w:rPr>
+          <w:sz w:val="24"/>
+          <w:szCs w:val="24"/>
+          <w:lang w:val="en-GB"/>
+        </w:rPr>
+        <w:t>–</w:t>
+      </w:r>
       <w:r>
         <w:rPr>
           <w:sz w:val="24"/>
@@ -1324,6 +1639,33 @@
           <w:szCs w:val="24"/>
           <w:lang w:val="en-GB"/>
         </w:rPr>
+        <w:t>Programmer, tester.</w:t>
+      </w:r>
+    </w:p>
+    <w:p>
+      <w:pPr>
+        <w:spacing w:after="0" w:line="360" w:lineRule="auto"/>
+        <w:jc w:val="both"/>
+        <w:rPr>
+          <w:sz w:val="24"/>
+          <w:szCs w:val="24"/>
+          <w:lang w:val="en-GB"/>
+        </w:rPr>
+      </w:pPr>
+      <w:r>
+        <w:rPr>
+          <w:sz w:val="24"/>
+          <w:szCs w:val="24"/>
+          <w:lang w:val="en-GB"/>
+        </w:rPr>
+        <w:t xml:space="preserve">Margus Sellin </w:t>
+      </w:r>
+      <w:r>
+        <w:rPr>
+          <w:sz w:val="24"/>
+          <w:szCs w:val="24"/>
+          <w:lang w:val="en-GB"/>
+        </w:rPr>
         <w:t>–</w:t>
       </w:r>
       <w:r>
@@ -1353,112 +1695,13 @@
           <w:lang w:val="en-GB"/>
         </w:rPr>
       </w:pPr>
-      <w:proofErr w:type="spellStart"/>
-      <w:r>
-        <w:rPr>
-          <w:sz w:val="24"/>
-          <w:szCs w:val="24"/>
-          <w:lang w:val="en-GB"/>
-        </w:rPr>
-        <w:t>Margus</w:t>
-      </w:r>
-      <w:proofErr w:type="spellEnd"/>
-      <w:r>
-        <w:rPr>
-          <w:sz w:val="24"/>
-          <w:szCs w:val="24"/>
-          <w:lang w:val="en-GB"/>
-        </w:rPr>
-        <w:t xml:space="preserve"> </w:t>
-      </w:r>
-      <w:proofErr w:type="spellStart"/>
-      <w:r>
-        <w:rPr>
-          <w:sz w:val="24"/>
-          <w:szCs w:val="24"/>
-          <w:lang w:val="en-GB"/>
-        </w:rPr>
-        <w:t>Sellin</w:t>
-      </w:r>
-      <w:proofErr w:type="spellEnd"/>
-      <w:r>
-        <w:rPr>
-          <w:sz w:val="24"/>
-          <w:szCs w:val="24"/>
-          <w:lang w:val="en-GB"/>
-        </w:rPr>
-        <w:t xml:space="preserve"> </w:t>
-      </w:r>
-      <w:r>
-        <w:rPr>
-          <w:sz w:val="24"/>
-          <w:szCs w:val="24"/>
-          <w:lang w:val="en-GB"/>
-        </w:rPr>
-        <w:t>–</w:t>
-      </w:r>
-      <w:r>
-        <w:rPr>
-          <w:sz w:val="24"/>
-          <w:szCs w:val="24"/>
-          <w:lang w:val="en-GB"/>
-        </w:rPr>
-        <w:t xml:space="preserve"> </w:t>
-      </w:r>
-      <w:r>
-        <w:rPr>
-          <w:sz w:val="24"/>
-          <w:szCs w:val="24"/>
-          <w:lang w:val="en-GB"/>
-        </w:rPr>
-        <w:t>Programmer, tester.</w:t>
-      </w:r>
-    </w:p>
-    <w:p>
-      <w:pPr>
-        <w:spacing w:after="0" w:line="360" w:lineRule="auto"/>
-        <w:jc w:val="both"/>
-        <w:rPr>
-          <w:sz w:val="24"/>
-          <w:szCs w:val="24"/>
-          <w:lang w:val="en-GB"/>
-        </w:rPr>
-      </w:pPr>
-      <w:proofErr w:type="spellStart"/>
-      <w:r>
-        <w:rPr>
-          <w:sz w:val="24"/>
-          <w:szCs w:val="24"/>
-          <w:lang w:val="en-GB"/>
-        </w:rPr>
-        <w:t>Raigo</w:t>
-      </w:r>
-      <w:proofErr w:type="spellEnd"/>
-      <w:r>
-        <w:rPr>
-          <w:sz w:val="24"/>
-          <w:szCs w:val="24"/>
-          <w:lang w:val="en-GB"/>
-        </w:rPr>
-        <w:t xml:space="preserve"> </w:t>
-      </w:r>
-      <w:proofErr w:type="spellStart"/>
-      <w:r>
-        <w:rPr>
-          <w:sz w:val="24"/>
-          <w:szCs w:val="24"/>
-          <w:lang w:val="en-GB"/>
-        </w:rPr>
-        <w:t>Kodasmaa</w:t>
-      </w:r>
-      <w:proofErr w:type="spellEnd"/>
-      <w:r>
-        <w:rPr>
-          <w:sz w:val="24"/>
-          <w:szCs w:val="24"/>
-          <w:lang w:val="en-GB"/>
-        </w:rPr>
-        <w:t xml:space="preserve"> </w:t>
+      <w:r>
+        <w:rPr>
+          <w:sz w:val="24"/>
+          <w:szCs w:val="24"/>
+          <w:lang w:val="en-GB"/>
+        </w:rPr>
+        <w:t xml:space="preserve">Raigo Kodasmaa </w:t>
       </w:r>
       <w:r>
         <w:rPr>
@@ -1515,7 +1758,7 @@
           <w:lang w:val="en-GB"/>
         </w:rPr>
       </w:pPr>
-      <w:bookmarkStart w:id="2" w:name="_Toc308460617"/>
+      <w:bookmarkStart w:id="3" w:name="_Toc308460617"/>
       <w:r>
         <w:rPr>
           <w:lang w:val="en-GB"/>
@@ -1523,7 +1766,7 @@
         <w:lastRenderedPageBreak/>
         <w:t>Schedule</w:t>
       </w:r>
-      <w:bookmarkEnd w:id="2"/>
+      <w:bookmarkEnd w:id="3"/>
     </w:p>
     <w:p>
       <w:pPr>
@@ -1728,14 +1971,12 @@
                 <w:lang w:val="en-GB"/>
               </w:rPr>
             </w:pPr>
-            <w:proofErr w:type="spellStart"/>
             <w:r>
               <w:rPr>
                 <w:lang w:val="en-GB"/>
               </w:rPr>
               <w:t>Simo</w:t>
             </w:r>
-            <w:proofErr w:type="spellEnd"/>
           </w:p>
         </w:tc>
       </w:tr>
@@ -1814,14 +2055,12 @@
                 <w:lang w:val="en-GB"/>
               </w:rPr>
             </w:pPr>
-            <w:proofErr w:type="spellStart"/>
             <w:r>
               <w:rPr>
                 <w:lang w:val="en-GB"/>
               </w:rPr>
               <w:t>Simo</w:t>
             </w:r>
-            <w:proofErr w:type="spellEnd"/>
           </w:p>
         </w:tc>
       </w:tr>
@@ -1860,13 +2099,7 @@
               <w:rPr>
                 <w:lang w:val="en-GB"/>
               </w:rPr>
-              <w:t>08</w:t>
-            </w:r>
-            <w:r>
-              <w:rPr>
-                <w:lang w:val="en-GB"/>
-              </w:rPr>
-              <w:t>.11</w:t>
+              <w:t>08.11</w:t>
             </w:r>
           </w:p>
         </w:tc>
@@ -1894,28 +2127,12 @@
                 <w:lang w:val="en-GB"/>
               </w:rPr>
             </w:pPr>
-            <w:proofErr w:type="spellStart"/>
-            <w:r>
-              <w:rPr>
-                <w:lang w:val="en-GB"/>
-              </w:rPr>
-              <w:t>Simo</w:t>
-            </w:r>
-            <w:proofErr w:type="spellEnd"/>
-            <w:r>
-              <w:rPr>
-                <w:lang w:val="en-GB"/>
-              </w:rPr>
-              <w:t xml:space="preserve">, </w:t>
-            </w:r>
-            <w:proofErr w:type="spellStart"/>
-            <w:r>
-              <w:rPr>
-                <w:lang w:val="en-GB"/>
-              </w:rPr>
-              <w:t>Raigo</w:t>
-            </w:r>
-            <w:proofErr w:type="spellEnd"/>
+            <w:r>
+              <w:rPr>
+                <w:lang w:val="en-GB"/>
+              </w:rPr>
+              <w:t>Simo, Raigo</w:t>
+            </w:r>
           </w:p>
         </w:tc>
       </w:tr>
@@ -2054,14 +2271,12 @@
                 <w:lang w:val="en-GB"/>
               </w:rPr>
             </w:pPr>
-            <w:proofErr w:type="spellStart"/>
             <w:r>
               <w:rPr>
                 <w:lang w:val="en-GB"/>
               </w:rPr>
               <w:t>Raigo</w:t>
             </w:r>
-            <w:proofErr w:type="spellEnd"/>
           </w:p>
         </w:tc>
       </w:tr>
@@ -2128,14 +2343,12 @@
                 <w:lang w:val="en-GB"/>
               </w:rPr>
             </w:pPr>
-            <w:proofErr w:type="spellStart"/>
             <w:r>
               <w:rPr>
                 <w:lang w:val="en-GB"/>
               </w:rPr>
               <w:t>Raigo</w:t>
             </w:r>
-            <w:proofErr w:type="spellEnd"/>
           </w:p>
         </w:tc>
       </w:tr>
@@ -2202,14 +2415,12 @@
                 <w:lang w:val="en-GB"/>
               </w:rPr>
             </w:pPr>
-            <w:proofErr w:type="spellStart"/>
             <w:r>
               <w:rPr>
                 <w:lang w:val="en-GB"/>
               </w:rPr>
               <w:t>Raigo</w:t>
             </w:r>
-            <w:proofErr w:type="spellEnd"/>
           </w:p>
         </w:tc>
       </w:tr>
@@ -2276,14 +2487,12 @@
                 <w:lang w:val="en-GB"/>
               </w:rPr>
             </w:pPr>
-            <w:proofErr w:type="spellStart"/>
             <w:r>
               <w:rPr>
                 <w:lang w:val="en-GB"/>
               </w:rPr>
               <w:t>Simo</w:t>
             </w:r>
-            <w:proofErr w:type="spellEnd"/>
           </w:p>
         </w:tc>
       </w:tr>
@@ -2350,14 +2559,12 @@
                 <w:lang w:val="en-GB"/>
               </w:rPr>
             </w:pPr>
-            <w:proofErr w:type="spellStart"/>
             <w:r>
               <w:rPr>
                 <w:lang w:val="en-GB"/>
               </w:rPr>
               <w:t>Simo</w:t>
             </w:r>
-            <w:proofErr w:type="spellEnd"/>
           </w:p>
         </w:tc>
       </w:tr>
@@ -2424,14 +2631,12 @@
                 <w:lang w:val="en-GB"/>
               </w:rPr>
             </w:pPr>
-            <w:proofErr w:type="spellStart"/>
             <w:r>
               <w:rPr>
                 <w:lang w:val="en-GB"/>
               </w:rPr>
               <w:t>Simo</w:t>
             </w:r>
-            <w:proofErr w:type="spellEnd"/>
           </w:p>
         </w:tc>
       </w:tr>
@@ -2521,19 +2726,11 @@
                 <w:lang w:val="en-GB"/>
               </w:rPr>
             </w:pPr>
-            <w:proofErr w:type="spellStart"/>
-            <w:r>
-              <w:rPr>
-                <w:lang w:val="en-GB"/>
-              </w:rPr>
-              <w:t>Margus</w:t>
-            </w:r>
-            <w:proofErr w:type="spellEnd"/>
-            <w:r>
-              <w:rPr>
-                <w:lang w:val="en-GB"/>
-              </w:rPr>
-              <w:t>, Mart</w:t>
+            <w:r>
+              <w:rPr>
+                <w:lang w:val="en-GB"/>
+              </w:rPr>
+              <w:t>Margus, Mart</w:t>
             </w:r>
           </w:p>
         </w:tc>
@@ -2601,19 +2798,11 @@
                 <w:lang w:val="en-GB"/>
               </w:rPr>
             </w:pPr>
-            <w:proofErr w:type="spellStart"/>
-            <w:r>
-              <w:rPr>
-                <w:lang w:val="en-GB"/>
-              </w:rPr>
-              <w:t>Margus</w:t>
-            </w:r>
-            <w:proofErr w:type="spellEnd"/>
-            <w:r>
-              <w:rPr>
-                <w:lang w:val="en-GB"/>
-              </w:rPr>
-              <w:t>, Mart</w:t>
+            <w:r>
+              <w:rPr>
+                <w:lang w:val="en-GB"/>
+              </w:rPr>
+              <w:t>Margus, Mart</w:t>
             </w:r>
           </w:p>
         </w:tc>
@@ -2681,19 +2870,11 @@
                 <w:lang w:val="en-GB"/>
               </w:rPr>
             </w:pPr>
-            <w:proofErr w:type="spellStart"/>
-            <w:r>
-              <w:rPr>
-                <w:lang w:val="en-GB"/>
-              </w:rPr>
-              <w:t>Margus</w:t>
-            </w:r>
-            <w:proofErr w:type="spellEnd"/>
-            <w:r>
-              <w:rPr>
-                <w:lang w:val="en-GB"/>
-              </w:rPr>
-              <w:t>, Mart</w:t>
+            <w:r>
+              <w:rPr>
+                <w:lang w:val="en-GB"/>
+              </w:rPr>
+              <w:t>Margus, Mart</w:t>
             </w:r>
           </w:p>
         </w:tc>
@@ -2761,14 +2942,12 @@
                 <w:lang w:val="en-GB"/>
               </w:rPr>
             </w:pPr>
-            <w:proofErr w:type="spellStart"/>
             <w:r>
               <w:rPr>
                 <w:lang w:val="en-GB"/>
               </w:rPr>
               <w:t>Simo</w:t>
             </w:r>
-            <w:proofErr w:type="spellEnd"/>
           </w:p>
         </w:tc>
       </w:tr>
@@ -2858,14 +3037,12 @@
                 <w:lang w:val="en-GB"/>
               </w:rPr>
             </w:pPr>
-            <w:proofErr w:type="spellStart"/>
             <w:r>
               <w:rPr>
                 <w:lang w:val="en-GB"/>
               </w:rPr>
               <w:t>Simo</w:t>
             </w:r>
-            <w:proofErr w:type="spellEnd"/>
           </w:p>
         </w:tc>
       </w:tr>
@@ -2932,14 +3109,12 @@
                 <w:lang w:val="en-GB"/>
               </w:rPr>
             </w:pPr>
-            <w:proofErr w:type="spellStart"/>
             <w:r>
               <w:rPr>
                 <w:lang w:val="en-GB"/>
               </w:rPr>
               <w:t>Simo</w:t>
             </w:r>
-            <w:proofErr w:type="spellEnd"/>
           </w:p>
         </w:tc>
       </w:tr>
@@ -2978,8 +3153,6 @@
         </w:rPr>
         <w:t>. All discussion takes place in a Skype conversation. If any of the team members at some point sees the need for a meeting, it is then organised and carried out as soon as possible.</w:t>
       </w:r>
-      <w:bookmarkStart w:id="3" w:name="_GoBack"/>
-      <w:bookmarkEnd w:id="3"/>
     </w:p>
     <w:p>
       <w:pPr>
@@ -3149,19 +3322,7 @@
         <w:rPr>
           <w:lang w:val="en-GB"/>
         </w:rPr>
-        <w:t xml:space="preserve"> – A discussion between customer and one team member covering 3-5 features that were missed before. Recorded</w:t>
-      </w:r>
-      <w:r>
-        <w:rPr>
-          <w:lang w:val="en-GB"/>
-        </w:rPr>
-        <w:t xml:space="preserve"> on</w:t>
-      </w:r>
-      <w:r>
-        <w:rPr>
-          <w:lang w:val="en-GB"/>
-        </w:rPr>
-        <w:t xml:space="preserve"> video.</w:t>
+        <w:t xml:space="preserve"> – A discussion between customer and one team member covering 3-5 features that were missed before. Recorded on video.</w:t>
       </w:r>
     </w:p>
     <w:p>
@@ -3178,13 +3339,7 @@
         <w:rPr>
           <w:lang w:val="en-GB"/>
         </w:rPr>
-        <w:t>GUI mock-ups</w:t>
-      </w:r>
-      <w:r>
-        <w:rPr>
-          <w:lang w:val="en-GB"/>
-        </w:rPr>
-        <w:t xml:space="preserve"> – Simple pictures to give an understanding of how user will interact with the applications and what is the difficulty level of accessing full functionality.</w:t>
+        <w:t>GUI mock-ups – Simple pictures to give an understanding of how user will interact with the applications and what is the difficulty level of accessing full functionality.</w:t>
       </w:r>
     </w:p>
     <w:p>
@@ -3271,21 +3426,7 @@
         <w:rPr>
           <w:lang w:val="en-GB"/>
         </w:rPr>
-        <w:t xml:space="preserve"> – Generalisation of object diagrams covering full functionality. </w:t>
-      </w:r>
-      <w:proofErr w:type="spellStart"/>
-      <w:r>
-        <w:rPr>
-          <w:lang w:val="en-GB"/>
-        </w:rPr>
-        <w:t>Convertable</w:t>
-      </w:r>
-      <w:proofErr w:type="spellEnd"/>
-      <w:r>
-        <w:rPr>
-          <w:lang w:val="en-GB"/>
-        </w:rPr>
-        <w:t xml:space="preserve"> to Java code.</w:t>
+        <w:t xml:space="preserve"> – Generalisation of object diagrams covering full functionality. Convertable to Java code.</w:t>
       </w:r>
     </w:p>
     <w:p>
@@ -3934,28 +4075,12 @@
                 <w:lang w:val="en-GB"/>
               </w:rPr>
             </w:pPr>
-            <w:proofErr w:type="spellStart"/>
-            <w:r>
-              <w:rPr>
-                <w:lang w:val="en-GB"/>
-              </w:rPr>
-              <w:t>Simo</w:t>
-            </w:r>
-            <w:proofErr w:type="spellEnd"/>
-            <w:r>
-              <w:rPr>
-                <w:lang w:val="en-GB"/>
-              </w:rPr>
-              <w:t xml:space="preserve">, Mart, </w:t>
-            </w:r>
-            <w:proofErr w:type="spellStart"/>
-            <w:r>
-              <w:rPr>
-                <w:lang w:val="en-GB"/>
-              </w:rPr>
-              <w:t>Raigo</w:t>
-            </w:r>
-            <w:proofErr w:type="spellEnd"/>
+            <w:r>
+              <w:rPr>
+                <w:lang w:val="en-GB"/>
+              </w:rPr>
+              <w:t>Simo, Mart, Raigo</w:t>
+            </w:r>
           </w:p>
         </w:tc>
       </w:tr>
@@ -4034,14 +4159,12 @@
                 <w:lang w:val="en-GB"/>
               </w:rPr>
             </w:pPr>
-            <w:proofErr w:type="spellStart"/>
             <w:r>
               <w:rPr>
                 <w:lang w:val="en-GB"/>
               </w:rPr>
               <w:t>Simo</w:t>
             </w:r>
-            <w:proofErr w:type="spellEnd"/>
           </w:p>
         </w:tc>
       </w:tr>
@@ -4114,14 +4237,12 @@
                 <w:lang w:val="en-GB"/>
               </w:rPr>
             </w:pPr>
-            <w:proofErr w:type="spellStart"/>
             <w:r>
               <w:rPr>
                 <w:lang w:val="en-GB"/>
               </w:rPr>
               <w:t>Simo</w:t>
             </w:r>
-            <w:proofErr w:type="spellEnd"/>
           </w:p>
         </w:tc>
       </w:tr>
@@ -4343,7 +4464,6 @@
           <w:lang w:val="en-GB"/>
         </w:rPr>
       </w:pPr>
-      <w:proofErr w:type="gramStart"/>
       <w:r>
         <w:rPr>
           <w:lang w:val="en-GB"/>
@@ -4362,7 +4482,6 @@
         </w:rPr>
         <w:t>&gt;</w:t>
       </w:r>
-      <w:proofErr w:type="gramEnd"/>
     </w:p>
     <w:sectPr>
       <w:footerReference w:type="default" r:id="rId10"/>
@@ -4449,7 +4568,7 @@
               <w:sz w:val="32"/>
               <w:szCs w:val="32"/>
             </w:rPr>
-            <w:t>5</w:t>
+            <w:t>2</w:t>
           </w:r>
           <w:r>
             <w:rPr>
@@ -5783,7 +5902,7 @@
 </file>
 
 <file path=customXml/itemProps1.xml><?xml version="1.0" encoding="utf-8"?>
-<ds:datastoreItem xmlns:ds="http://schemas.openxmlformats.org/officeDocument/2006/customXml" ds:itemID="{FFCCB1E9-0BE8-4A66-A2E8-FC0CE4755D49}">
+<ds:datastoreItem xmlns:ds="http://schemas.openxmlformats.org/officeDocument/2006/customXml" ds:itemID="{BAE357F6-C6B1-41FB-A285-B7BE6D6082ED}">
   <ds:schemaRefs>
     <ds:schemaRef ds:uri="http://schemas.openxmlformats.org/officeDocument/2006/bibliography"/>
   </ds:schemaRefs>

</xml_diff>

<commit_message>
Small changes in documents.
</commit_message>
<xml_diff>
--- a/Documentation/ProjectPlan.docx
+++ b/Documentation/ProjectPlan.docx
@@ -361,8 +361,6 @@
                 <w:lang w:val="en-GB"/>
               </w:rPr>
             </w:pPr>
-            <w:bookmarkStart w:id="0" w:name="_GoBack"/>
-            <w:bookmarkEnd w:id="0"/>
           </w:p>
         </w:tc>
       </w:tr>
@@ -920,8 +918,7 @@
             </w:tabs>
             <w:rPr>
               <w:rFonts w:eastAsiaTheme="minorEastAsia"/>
-              <w:noProof/>
-              <w:lang w:eastAsia="et-EE"/>
+              <w:lang w:val="en-GB" w:eastAsia="et-EE"/>
             </w:rPr>
           </w:pPr>
           <w:r>
@@ -946,56 +943,55 @@
             <w:r>
               <w:rPr>
                 <w:rStyle w:val="Hyperlink"/>
-                <w:noProof/>
                 <w:lang w:val="en-GB"/>
               </w:rPr>
               <w:t>Introduction</w:t>
             </w:r>
             <w:r>
               <w:rPr>
-                <w:noProof/>
                 <w:webHidden/>
+                <w:lang w:val="en-GB"/>
               </w:rPr>
               <w:tab/>
             </w:r>
             <w:r>
               <w:rPr>
-                <w:noProof/>
                 <w:webHidden/>
+                <w:lang w:val="en-GB"/>
               </w:rPr>
               <w:fldChar w:fldCharType="begin"/>
             </w:r>
             <w:r>
               <w:rPr>
-                <w:noProof/>
                 <w:webHidden/>
+                <w:lang w:val="en-GB"/>
               </w:rPr>
               <w:instrText xml:space="preserve"> PAGEREF _Toc308460615 \h </w:instrText>
             </w:r>
             <w:r>
               <w:rPr>
-                <w:noProof/>
                 <w:webHidden/>
-              </w:rPr>
-            </w:r>
-            <w:r>
-              <w:rPr>
-                <w:noProof/>
+                <w:lang w:val="en-GB"/>
+              </w:rPr>
+            </w:r>
+            <w:r>
+              <w:rPr>
                 <w:webHidden/>
+                <w:lang w:val="en-GB"/>
               </w:rPr>
               <w:fldChar w:fldCharType="separate"/>
             </w:r>
             <w:r>
               <w:rPr>
-                <w:noProof/>
                 <w:webHidden/>
+                <w:lang w:val="en-GB"/>
               </w:rPr>
               <w:t>3</w:t>
             </w:r>
             <w:r>
               <w:rPr>
-                <w:noProof/>
                 <w:webHidden/>
+                <w:lang w:val="en-GB"/>
               </w:rPr>
               <w:fldChar w:fldCharType="end"/>
             </w:r>
@@ -1009,64 +1005,62 @@
             </w:tabs>
             <w:rPr>
               <w:rFonts w:eastAsiaTheme="minorEastAsia"/>
-              <w:noProof/>
-              <w:lang w:eastAsia="et-EE"/>
+              <w:lang w:val="en-GB" w:eastAsia="et-EE"/>
             </w:rPr>
           </w:pPr>
           <w:hyperlink w:anchor="_Toc308460616" w:history="1">
             <w:r>
               <w:rPr>
                 <w:rStyle w:val="Hyperlink"/>
-                <w:noProof/>
                 <w:lang w:val="en-GB"/>
               </w:rPr>
               <w:t>Team</w:t>
             </w:r>
             <w:r>
               <w:rPr>
-                <w:noProof/>
                 <w:webHidden/>
+                <w:lang w:val="en-GB"/>
               </w:rPr>
               <w:tab/>
             </w:r>
             <w:r>
               <w:rPr>
-                <w:noProof/>
                 <w:webHidden/>
+                <w:lang w:val="en-GB"/>
               </w:rPr>
               <w:fldChar w:fldCharType="begin"/>
             </w:r>
             <w:r>
               <w:rPr>
-                <w:noProof/>
                 <w:webHidden/>
+                <w:lang w:val="en-GB"/>
               </w:rPr>
               <w:instrText xml:space="preserve"> PAGEREF _Toc308460616 \h </w:instrText>
             </w:r>
             <w:r>
               <w:rPr>
-                <w:noProof/>
                 <w:webHidden/>
-              </w:rPr>
-            </w:r>
-            <w:r>
-              <w:rPr>
-                <w:noProof/>
+                <w:lang w:val="en-GB"/>
+              </w:rPr>
+            </w:r>
+            <w:r>
+              <w:rPr>
                 <w:webHidden/>
+                <w:lang w:val="en-GB"/>
               </w:rPr>
               <w:fldChar w:fldCharType="separate"/>
             </w:r>
             <w:r>
               <w:rPr>
-                <w:noProof/>
                 <w:webHidden/>
+                <w:lang w:val="en-GB"/>
               </w:rPr>
               <w:t>4</w:t>
             </w:r>
             <w:r>
               <w:rPr>
-                <w:noProof/>
                 <w:webHidden/>
+                <w:lang w:val="en-GB"/>
               </w:rPr>
               <w:fldChar w:fldCharType="end"/>
             </w:r>
@@ -1080,64 +1074,62 @@
             </w:tabs>
             <w:rPr>
               <w:rFonts w:eastAsiaTheme="minorEastAsia"/>
-              <w:noProof/>
-              <w:lang w:eastAsia="et-EE"/>
+              <w:lang w:val="en-GB" w:eastAsia="et-EE"/>
             </w:rPr>
           </w:pPr>
           <w:hyperlink w:anchor="_Toc308460617" w:history="1">
             <w:r>
               <w:rPr>
                 <w:rStyle w:val="Hyperlink"/>
-                <w:noProof/>
                 <w:lang w:val="en-GB"/>
               </w:rPr>
               <w:t>Schedule</w:t>
             </w:r>
             <w:r>
               <w:rPr>
-                <w:noProof/>
                 <w:webHidden/>
+                <w:lang w:val="en-GB"/>
               </w:rPr>
               <w:tab/>
             </w:r>
             <w:r>
               <w:rPr>
-                <w:noProof/>
                 <w:webHidden/>
+                <w:lang w:val="en-GB"/>
               </w:rPr>
               <w:fldChar w:fldCharType="begin"/>
             </w:r>
             <w:r>
               <w:rPr>
-                <w:noProof/>
                 <w:webHidden/>
+                <w:lang w:val="en-GB"/>
               </w:rPr>
               <w:instrText xml:space="preserve"> PAGEREF _Toc308460617 \h </w:instrText>
             </w:r>
             <w:r>
               <w:rPr>
-                <w:noProof/>
                 <w:webHidden/>
-              </w:rPr>
-            </w:r>
-            <w:r>
-              <w:rPr>
-                <w:noProof/>
+                <w:lang w:val="en-GB"/>
+              </w:rPr>
+            </w:r>
+            <w:r>
+              <w:rPr>
                 <w:webHidden/>
+                <w:lang w:val="en-GB"/>
               </w:rPr>
               <w:fldChar w:fldCharType="separate"/>
             </w:r>
             <w:r>
               <w:rPr>
-                <w:noProof/>
                 <w:webHidden/>
+                <w:lang w:val="en-GB"/>
               </w:rPr>
               <w:t>5</w:t>
             </w:r>
             <w:r>
               <w:rPr>
-                <w:noProof/>
                 <w:webHidden/>
+                <w:lang w:val="en-GB"/>
               </w:rPr>
               <w:fldChar w:fldCharType="end"/>
             </w:r>
@@ -1151,64 +1143,62 @@
             </w:tabs>
             <w:rPr>
               <w:rFonts w:eastAsiaTheme="minorEastAsia"/>
-              <w:noProof/>
-              <w:lang w:eastAsia="et-EE"/>
+              <w:lang w:val="en-GB" w:eastAsia="et-EE"/>
             </w:rPr>
           </w:pPr>
           <w:hyperlink w:anchor="_Toc308460618" w:history="1">
             <w:r>
               <w:rPr>
                 <w:rStyle w:val="Hyperlink"/>
-                <w:noProof/>
                 <w:lang w:val="en-GB"/>
               </w:rPr>
               <w:t>Details</w:t>
             </w:r>
             <w:r>
               <w:rPr>
-                <w:noProof/>
                 <w:webHidden/>
+                <w:lang w:val="en-GB"/>
               </w:rPr>
               <w:tab/>
             </w:r>
             <w:r>
               <w:rPr>
-                <w:noProof/>
                 <w:webHidden/>
+                <w:lang w:val="en-GB"/>
               </w:rPr>
               <w:fldChar w:fldCharType="begin"/>
             </w:r>
             <w:r>
               <w:rPr>
-                <w:noProof/>
                 <w:webHidden/>
+                <w:lang w:val="en-GB"/>
               </w:rPr>
               <w:instrText xml:space="preserve"> PAGEREF _Toc308460618 \h </w:instrText>
             </w:r>
             <w:r>
               <w:rPr>
-                <w:noProof/>
                 <w:webHidden/>
-              </w:rPr>
-            </w:r>
-            <w:r>
-              <w:rPr>
-                <w:noProof/>
+                <w:lang w:val="en-GB"/>
+              </w:rPr>
+            </w:r>
+            <w:r>
+              <w:rPr>
                 <w:webHidden/>
+                <w:lang w:val="en-GB"/>
               </w:rPr>
               <w:fldChar w:fldCharType="separate"/>
             </w:r>
             <w:r>
               <w:rPr>
-                <w:noProof/>
                 <w:webHidden/>
+                <w:lang w:val="en-GB"/>
               </w:rPr>
               <w:t>6</w:t>
             </w:r>
             <w:r>
               <w:rPr>
-                <w:noProof/>
                 <w:webHidden/>
+                <w:lang w:val="en-GB"/>
               </w:rPr>
               <w:fldChar w:fldCharType="end"/>
             </w:r>
@@ -1222,64 +1212,62 @@
             </w:tabs>
             <w:rPr>
               <w:rFonts w:eastAsiaTheme="minorEastAsia"/>
-              <w:noProof/>
-              <w:lang w:eastAsia="et-EE"/>
+              <w:lang w:val="en-GB" w:eastAsia="et-EE"/>
             </w:rPr>
           </w:pPr>
           <w:hyperlink w:anchor="_Toc308460619" w:history="1">
             <w:r>
               <w:rPr>
                 <w:rStyle w:val="Hyperlink"/>
-                <w:noProof/>
                 <w:lang w:val="en-GB"/>
               </w:rPr>
               <w:t>Progress log</w:t>
             </w:r>
             <w:r>
               <w:rPr>
-                <w:noProof/>
                 <w:webHidden/>
+                <w:lang w:val="en-GB"/>
               </w:rPr>
               <w:tab/>
             </w:r>
             <w:r>
               <w:rPr>
-                <w:noProof/>
                 <w:webHidden/>
+                <w:lang w:val="en-GB"/>
               </w:rPr>
               <w:fldChar w:fldCharType="begin"/>
             </w:r>
             <w:r>
               <w:rPr>
-                <w:noProof/>
                 <w:webHidden/>
+                <w:lang w:val="en-GB"/>
               </w:rPr>
               <w:instrText xml:space="preserve"> PAGEREF _Toc308460619 \h </w:instrText>
             </w:r>
             <w:r>
               <w:rPr>
-                <w:noProof/>
                 <w:webHidden/>
-              </w:rPr>
-            </w:r>
-            <w:r>
-              <w:rPr>
-                <w:noProof/>
+                <w:lang w:val="en-GB"/>
+              </w:rPr>
+            </w:r>
+            <w:r>
+              <w:rPr>
                 <w:webHidden/>
+                <w:lang w:val="en-GB"/>
               </w:rPr>
               <w:fldChar w:fldCharType="separate"/>
             </w:r>
             <w:r>
               <w:rPr>
-                <w:noProof/>
                 <w:webHidden/>
+                <w:lang w:val="en-GB"/>
               </w:rPr>
               <w:t>8</w:t>
             </w:r>
             <w:r>
               <w:rPr>
-                <w:noProof/>
                 <w:webHidden/>
+                <w:lang w:val="en-GB"/>
               </w:rPr>
               <w:fldChar w:fldCharType="end"/>
             </w:r>
@@ -1293,64 +1281,62 @@
             </w:tabs>
             <w:rPr>
               <w:rFonts w:eastAsiaTheme="minorEastAsia"/>
-              <w:noProof/>
-              <w:lang w:eastAsia="et-EE"/>
+              <w:lang w:val="en-GB" w:eastAsia="et-EE"/>
             </w:rPr>
           </w:pPr>
           <w:hyperlink w:anchor="_Toc308460620" w:history="1">
             <w:r>
               <w:rPr>
                 <w:rStyle w:val="Hyperlink"/>
-                <w:noProof/>
                 <w:lang w:val="en-GB"/>
               </w:rPr>
               <w:t>Conclusion</w:t>
             </w:r>
             <w:r>
               <w:rPr>
-                <w:noProof/>
                 <w:webHidden/>
+                <w:lang w:val="en-GB"/>
               </w:rPr>
               <w:tab/>
             </w:r>
             <w:r>
               <w:rPr>
-                <w:noProof/>
                 <w:webHidden/>
+                <w:lang w:val="en-GB"/>
               </w:rPr>
               <w:fldChar w:fldCharType="begin"/>
             </w:r>
             <w:r>
               <w:rPr>
-                <w:noProof/>
                 <w:webHidden/>
+                <w:lang w:val="en-GB"/>
               </w:rPr>
               <w:instrText xml:space="preserve"> PAGEREF _Toc308460620 \h </w:instrText>
             </w:r>
             <w:r>
               <w:rPr>
-                <w:noProof/>
                 <w:webHidden/>
-              </w:rPr>
-            </w:r>
-            <w:r>
-              <w:rPr>
-                <w:noProof/>
+                <w:lang w:val="en-GB"/>
+              </w:rPr>
+            </w:r>
+            <w:r>
+              <w:rPr>
                 <w:webHidden/>
+                <w:lang w:val="en-GB"/>
               </w:rPr>
               <w:fldChar w:fldCharType="separate"/>
             </w:r>
             <w:r>
               <w:rPr>
-                <w:noProof/>
                 <w:webHidden/>
+                <w:lang w:val="en-GB"/>
               </w:rPr>
               <w:t>9</w:t>
             </w:r>
             <w:r>
               <w:rPr>
-                <w:noProof/>
                 <w:webHidden/>
+                <w:lang w:val="en-GB"/>
               </w:rPr>
               <w:fldChar w:fldCharType="end"/>
             </w:r>
@@ -1410,7 +1396,7 @@
           <w:lang w:val="en-GB"/>
         </w:rPr>
       </w:pPr>
-      <w:bookmarkStart w:id="1" w:name="_Toc308460615"/>
+      <w:bookmarkStart w:id="0" w:name="_Toc308460615"/>
       <w:r>
         <w:rPr>
           <w:lang w:val="en-GB"/>
@@ -1418,7 +1404,7 @@
         <w:lastRenderedPageBreak/>
         <w:t>Introduction</w:t>
       </w:r>
-      <w:bookmarkEnd w:id="1"/>
+      <w:bookmarkEnd w:id="0"/>
     </w:p>
     <w:p>
       <w:pPr>
@@ -1466,7 +1452,25 @@
         <w:rPr>
           <w:lang w:val="en-GB"/>
         </w:rPr>
-        <w:t xml:space="preserve"> details about tasks and results of the project. The project is and assignment in the “System Modelling” course. The project is hosted on Google Code: </w:t>
+        <w:t xml:space="preserve"> details about tasks and results of the project. The project is and assignment in the “System </w:t>
+      </w:r>
+      <w:r>
+        <w:rPr>
+          <w:lang w:val="en-GB"/>
+        </w:rPr>
+        <w:t>M</w:t>
+      </w:r>
+      <w:r>
+        <w:rPr>
+          <w:lang w:val="en-GB"/>
+        </w:rPr>
+        <w:t>odelling</w:t>
+      </w:r>
+      <w:r>
+        <w:rPr>
+          <w:lang w:val="en-GB"/>
+        </w:rPr>
+        <w:t xml:space="preserve">” course. The project is hosted on Google Code: </w:t>
       </w:r>
       <w:hyperlink r:id="rId9" w:history="1">
         <w:r>
@@ -1538,7 +1542,7 @@
           <w:lang w:val="en-GB"/>
         </w:rPr>
       </w:pPr>
-      <w:bookmarkStart w:id="2" w:name="_Toc308460616"/>
+      <w:bookmarkStart w:id="1" w:name="_Toc308460616"/>
       <w:r>
         <w:rPr>
           <w:lang w:val="en-GB"/>
@@ -1546,7 +1550,7 @@
         <w:lastRenderedPageBreak/>
         <w:t>Team</w:t>
       </w:r>
-      <w:bookmarkEnd w:id="2"/>
+      <w:bookmarkEnd w:id="1"/>
     </w:p>
     <w:p>
       <w:pPr>
@@ -1758,7 +1762,7 @@
           <w:lang w:val="en-GB"/>
         </w:rPr>
       </w:pPr>
-      <w:bookmarkStart w:id="3" w:name="_Toc308460617"/>
+      <w:bookmarkStart w:id="2" w:name="_Toc308460617"/>
       <w:r>
         <w:rPr>
           <w:lang w:val="en-GB"/>
@@ -1766,7 +1770,7 @@
         <w:lastRenderedPageBreak/>
         <w:t>Schedule</w:t>
       </w:r>
-      <w:bookmarkEnd w:id="3"/>
+      <w:bookmarkEnd w:id="2"/>
     </w:p>
     <w:p>
       <w:pPr>
@@ -1996,19 +2000,7 @@
               <w:rPr>
                 <w:lang w:val="en-GB"/>
               </w:rPr>
-              <w:t xml:space="preserve">Requirements </w:t>
-            </w:r>
-            <w:r>
-              <w:rPr>
-                <w:lang w:val="en-GB"/>
-              </w:rPr>
-              <w:t>a</w:t>
-            </w:r>
-            <w:r>
-              <w:rPr>
-                <w:lang w:val="en-GB"/>
-              </w:rPr>
-              <w:t>nalysis</w:t>
+              <w:t>Requirements analysis</w:t>
             </w:r>
           </w:p>
         </w:tc>
@@ -3177,7 +3169,7 @@
           <w:lang w:val="en-GB"/>
         </w:rPr>
       </w:pPr>
-      <w:bookmarkStart w:id="4" w:name="_Toc308460618"/>
+      <w:bookmarkStart w:id="3" w:name="_Toc308460618"/>
       <w:r>
         <w:rPr>
           <w:lang w:val="en-GB"/>
@@ -3185,7 +3177,7 @@
         <w:lastRenderedPageBreak/>
         <w:t>Details</w:t>
       </w:r>
-      <w:bookmarkEnd w:id="4"/>
+      <w:bookmarkEnd w:id="3"/>
     </w:p>
     <w:p>
       <w:pPr>
@@ -3200,6 +3192,9 @@
       <w:pPr>
         <w:spacing w:after="0" w:line="360" w:lineRule="auto"/>
         <w:jc w:val="both"/>
+        <w:rPr>
+          <w:lang w:val="en-GB"/>
+        </w:rPr>
       </w:pPr>
       <w:r>
         <w:rPr>
@@ -3217,6 +3212,9 @@
         </w:numPr>
         <w:spacing w:after="0" w:line="360" w:lineRule="auto"/>
         <w:jc w:val="both"/>
+        <w:rPr>
+          <w:lang w:val="en-GB"/>
+        </w:rPr>
       </w:pPr>
       <w:r>
         <w:rPr>
@@ -3264,6 +3262,9 @@
         </w:numPr>
         <w:spacing w:after="0" w:line="360" w:lineRule="auto"/>
         <w:jc w:val="both"/>
+        <w:rPr>
+          <w:lang w:val="en-GB"/>
+        </w:rPr>
       </w:pPr>
       <w:r>
         <w:rPr>
@@ -3311,18 +3312,15 @@
         </w:numPr>
         <w:spacing w:after="0" w:line="360" w:lineRule="auto"/>
         <w:jc w:val="both"/>
-      </w:pPr>
-      <w:r>
-        <w:rPr>
-          <w:lang w:val="en-GB"/>
-        </w:rPr>
-        <w:t>Interview with customer</w:t>
-      </w:r>
-      <w:r>
-        <w:rPr>
-          <w:lang w:val="en-GB"/>
-        </w:rPr>
-        <w:t xml:space="preserve"> – A discussion between customer and one team member covering 3-5 features that were missed before. Recorded on video.</w:t>
+        <w:rPr>
+          <w:lang w:val="en-GB"/>
+        </w:rPr>
+      </w:pPr>
+      <w:r>
+        <w:rPr>
+          <w:lang w:val="en-GB"/>
+        </w:rPr>
+        <w:t>Interview with customer – A discussion between customer and one team member covering 3-5 features that were missed before. Recorded on video.</w:t>
       </w:r>
     </w:p>
     <w:p>
@@ -3334,6 +3332,9 @@
         </w:numPr>
         <w:spacing w:after="0" w:line="360" w:lineRule="auto"/>
         <w:jc w:val="both"/>
+        <w:rPr>
+          <w:lang w:val="en-GB"/>
+        </w:rPr>
       </w:pPr>
       <w:r>
         <w:rPr>
@@ -3351,6 +3352,9 @@
         </w:numPr>
         <w:spacing w:after="0" w:line="360" w:lineRule="auto"/>
         <w:jc w:val="both"/>
+        <w:rPr>
+          <w:lang w:val="en-GB"/>
+        </w:rPr>
       </w:pPr>
       <w:r>
         <w:rPr>
@@ -3392,6 +3396,9 @@
         </w:numPr>
         <w:spacing w:after="0" w:line="360" w:lineRule="auto"/>
         <w:jc w:val="both"/>
+        <w:rPr>
+          <w:lang w:val="en-GB"/>
+        </w:rPr>
       </w:pPr>
       <w:r>
         <w:rPr>
@@ -3415,6 +3422,9 @@
         </w:numPr>
         <w:spacing w:after="0" w:line="360" w:lineRule="auto"/>
         <w:jc w:val="both"/>
+        <w:rPr>
+          <w:lang w:val="en-GB"/>
+        </w:rPr>
       </w:pPr>
       <w:r>
         <w:rPr>
@@ -3438,6 +3448,9 @@
         </w:numPr>
         <w:spacing w:after="0" w:line="360" w:lineRule="auto"/>
         <w:jc w:val="both"/>
+        <w:rPr>
+          <w:lang w:val="en-GB"/>
+        </w:rPr>
       </w:pPr>
       <w:r>
         <w:rPr>
@@ -3461,6 +3474,9 @@
         </w:numPr>
         <w:spacing w:after="0" w:line="360" w:lineRule="auto"/>
         <w:jc w:val="both"/>
+        <w:rPr>
+          <w:lang w:val="en-GB"/>
+        </w:rPr>
       </w:pPr>
       <w:r>
         <w:rPr>
@@ -3484,6 +3500,9 @@
         </w:numPr>
         <w:spacing w:after="0" w:line="360" w:lineRule="auto"/>
         <w:jc w:val="both"/>
+        <w:rPr>
+          <w:lang w:val="en-GB"/>
+        </w:rPr>
       </w:pPr>
       <w:r>
         <w:rPr>
@@ -3511,6 +3530,9 @@
       <w:pPr>
         <w:spacing w:after="0" w:line="360" w:lineRule="auto"/>
         <w:jc w:val="both"/>
+        <w:rPr>
+          <w:lang w:val="en-GB"/>
+        </w:rPr>
       </w:pPr>
       <w:r>
         <w:rPr>
@@ -3528,6 +3550,9 @@
         </w:numPr>
         <w:spacing w:after="0" w:line="360" w:lineRule="auto"/>
         <w:jc w:val="both"/>
+        <w:rPr>
+          <w:lang w:val="en-GB"/>
+        </w:rPr>
       </w:pPr>
       <w:r>
         <w:rPr>
@@ -3569,6 +3594,9 @@
         </w:numPr>
         <w:spacing w:after="0" w:line="360" w:lineRule="auto"/>
         <w:jc w:val="both"/>
+        <w:rPr>
+          <w:lang w:val="en-GB"/>
+        </w:rPr>
       </w:pPr>
       <w:r>
         <w:rPr>
@@ -3592,6 +3620,9 @@
         </w:numPr>
         <w:spacing w:after="0" w:line="360" w:lineRule="auto"/>
         <w:jc w:val="both"/>
+        <w:rPr>
+          <w:lang w:val="en-GB"/>
+        </w:rPr>
       </w:pPr>
       <w:r>
         <w:rPr>
@@ -3609,6 +3640,9 @@
         </w:numPr>
         <w:spacing w:after="0" w:line="360" w:lineRule="auto"/>
         <w:jc w:val="both"/>
+        <w:rPr>
+          <w:lang w:val="en-GB"/>
+        </w:rPr>
       </w:pPr>
       <w:r>
         <w:rPr>
@@ -3632,6 +3666,9 @@
         </w:numPr>
         <w:spacing w:after="0" w:line="360" w:lineRule="auto"/>
         <w:jc w:val="both"/>
+        <w:rPr>
+          <w:lang w:val="en-GB"/>
+        </w:rPr>
       </w:pPr>
       <w:r>
         <w:rPr>
@@ -3673,6 +3710,9 @@
       <w:pPr>
         <w:spacing w:after="0" w:line="360" w:lineRule="auto"/>
         <w:jc w:val="both"/>
+        <w:rPr>
+          <w:lang w:val="en-GB"/>
+        </w:rPr>
       </w:pPr>
       <w:r>
         <w:rPr>
@@ -3712,49 +3752,7 @@
           <w:lang w:val="en-GB"/>
         </w:rPr>
         <w:tab/>
-        <w:t>Solved and unsolved problems</w:t>
-      </w:r>
-      <w:r>
-        <w:rPr>
-          <w:lang w:val="en-GB"/>
-        </w:rPr>
-        <w:t xml:space="preserve">. How was the </w:t>
-      </w:r>
-      <w:r>
-        <w:rPr>
-          <w:lang w:val="en-GB"/>
-        </w:rPr>
-        <w:t>work</w:t>
-      </w:r>
-      <w:r>
-        <w:rPr>
-          <w:lang w:val="en-GB"/>
-        </w:rPr>
-        <w:t xml:space="preserve"> organised? </w:t>
-      </w:r>
-      <w:r>
-        <w:rPr>
-          <w:lang w:val="en-GB"/>
-        </w:rPr>
-        <w:t>SDM metho</w:t>
-      </w:r>
-      <w:r>
-        <w:rPr>
-          <w:lang w:val="en-GB"/>
-        </w:rPr>
-        <w:t>d. D</w:t>
-      </w:r>
-      <w:r>
-        <w:rPr>
-          <w:lang w:val="en-GB"/>
-        </w:rPr>
-        <w:t>emo</w:t>
-      </w:r>
-      <w:r>
-        <w:rPr>
-          <w:lang w:val="en-GB"/>
-        </w:rPr>
-        <w:t>.</w:t>
+        <w:t>Solved and unsolved problems. How was the work organised? SDM method. Demo.</w:t>
       </w:r>
     </w:p>
     <w:p>
@@ -3766,6 +3764,9 @@
         </w:numPr>
         <w:spacing w:after="0" w:line="360" w:lineRule="auto"/>
         <w:jc w:val="both"/>
+        <w:rPr>
+          <w:lang w:val="en-GB"/>
+        </w:rPr>
       </w:pPr>
       <w:r>
         <w:rPr>
@@ -3808,7 +3809,7 @@
           <w:lang w:val="en-GB"/>
         </w:rPr>
       </w:pPr>
-      <w:bookmarkStart w:id="5" w:name="_Toc308460619"/>
+      <w:bookmarkStart w:id="4" w:name="_Toc308460619"/>
       <w:r>
         <w:rPr>
           <w:lang w:val="en-GB"/>
@@ -3816,7 +3817,7 @@
         <w:lastRenderedPageBreak/>
         <w:t>Progress log</w:t>
       </w:r>
-      <w:bookmarkEnd w:id="5"/>
+      <w:bookmarkEnd w:id="4"/>
     </w:p>
     <w:p>
       <w:pPr>
@@ -4258,6 +4259,12 @@
                 <w:lang w:val="en-GB"/>
               </w:rPr>
             </w:pPr>
+            <w:r>
+              <w:rPr>
+                <w:lang w:val="en-GB"/>
+              </w:rPr>
+              <w:t>09.11</w:t>
+            </w:r>
           </w:p>
         </w:tc>
         <w:tc>
@@ -4271,6 +4278,12 @@
                 <w:lang w:val="en-GB"/>
               </w:rPr>
             </w:pPr>
+            <w:r>
+              <w:rPr>
+                <w:lang w:val="en-GB"/>
+              </w:rPr>
+              <w:t>Requirements analysis</w:t>
+            </w:r>
           </w:p>
         </w:tc>
         <w:tc>
@@ -4284,6 +4297,19 @@
                 <w:lang w:val="en-GB"/>
               </w:rPr>
             </w:pPr>
+            <w:r>
+              <w:rPr>
+                <w:lang w:val="en-GB"/>
+              </w:rPr>
+              <w:t>Reviewing the functional requirements and adding non</w:t>
+            </w:r>
+            <w:r>
+              <w:rPr>
+                <w:lang w:val="en-GB"/>
+              </w:rPr>
+              <w:noBreakHyphen/>
+              <w:t>functional requirements.</w:t>
+            </w:r>
           </w:p>
         </w:tc>
         <w:tc>
@@ -4297,6 +4323,12 @@
                 <w:lang w:val="en-GB"/>
               </w:rPr>
             </w:pPr>
+            <w:r>
+              <w:rPr>
+                <w:lang w:val="en-GB"/>
+              </w:rPr>
+              <w:t>Simo</w:t>
+            </w:r>
           </w:p>
         </w:tc>
       </w:tr>
@@ -4312,6 +4344,12 @@
                 <w:lang w:val="en-GB"/>
               </w:rPr>
             </w:pPr>
+            <w:r>
+              <w:rPr>
+                <w:lang w:val="en-GB"/>
+              </w:rPr>
+              <w:t>09.11</w:t>
+            </w:r>
           </w:p>
         </w:tc>
         <w:tc>
@@ -4325,6 +4363,12 @@
                 <w:lang w:val="en-GB"/>
               </w:rPr>
             </w:pPr>
+            <w:r>
+              <w:rPr>
+                <w:lang w:val="en-GB"/>
+              </w:rPr>
+              <w:t>User story</w:t>
+            </w:r>
           </w:p>
         </w:tc>
         <w:tc>
@@ -4338,6 +4382,12 @@
                 <w:lang w:val="en-GB"/>
               </w:rPr>
             </w:pPr>
+            <w:r>
+              <w:rPr>
+                <w:lang w:val="en-GB"/>
+              </w:rPr>
+              <w:t>Completing the story that will be used in storyboards</w:t>
+            </w:r>
           </w:p>
         </w:tc>
         <w:tc>
@@ -4351,6 +4401,14 @@
                 <w:lang w:val="en-GB"/>
               </w:rPr>
             </w:pPr>
+            <w:r>
+              <w:rPr>
+                <w:lang w:val="en-GB"/>
+              </w:rPr>
+              <w:t>Raigo</w:t>
+            </w:r>
+            <w:bookmarkStart w:id="5" w:name="_GoBack"/>
+            <w:bookmarkEnd w:id="5"/>
           </w:p>
         </w:tc>
       </w:tr>
@@ -4568,7 +4626,7 @@
               <w:sz w:val="32"/>
               <w:szCs w:val="32"/>
             </w:rPr>
-            <w:t>2</w:t>
+            <w:t>9</w:t>
           </w:r>
           <w:r>
             <w:rPr>
@@ -5902,7 +5960,7 @@
 </file>
 
 <file path=customXml/itemProps1.xml><?xml version="1.0" encoding="utf-8"?>
-<ds:datastoreItem xmlns:ds="http://schemas.openxmlformats.org/officeDocument/2006/customXml" ds:itemID="{BAE357F6-C6B1-41FB-A285-B7BE6D6082ED}">
+<ds:datastoreItem xmlns:ds="http://schemas.openxmlformats.org/officeDocument/2006/customXml" ds:itemID="{36EA7520-33BB-452C-9A84-5BCEF63A65F8}">
   <ds:schemaRefs>
     <ds:schemaRef ds:uri="http://schemas.openxmlformats.org/officeDocument/2006/bibliography"/>
   </ds:schemaRefs>

</xml_diff>

<commit_message>
Updating requirements analysis and project plan. Adding script for interview.
</commit_message>
<xml_diff>
--- a/Documentation/ProjectPlan.docx
+++ b/Documentation/ProjectPlan.docx
@@ -4,20 +4,448 @@
   <w:body>
     <w:p>
       <w:pPr>
+        <w:spacing w:after="0" w:line="360" w:lineRule="auto"/>
+        <w:jc w:val="center"/>
+        <w:rPr>
+          <w:sz w:val="24"/>
+          <w:szCs w:val="24"/>
+          <w:lang w:val="en-GB"/>
+        </w:rPr>
+      </w:pPr>
+      <w:r>
+        <w:rPr>
+          <w:sz w:val="24"/>
+          <w:szCs w:val="24"/>
+          <w:lang w:val="en-GB"/>
+        </w:rPr>
+        <w:t>University of Tartu</w:t>
+      </w:r>
+    </w:p>
+    <w:p>
+      <w:pPr>
+        <w:spacing w:after="0" w:line="360" w:lineRule="auto"/>
+        <w:jc w:val="center"/>
+        <w:rPr>
+          <w:sz w:val="24"/>
+          <w:szCs w:val="24"/>
+          <w:lang w:val="en-GB"/>
+        </w:rPr>
+      </w:pPr>
+      <w:r>
+        <w:rPr>
+          <w:sz w:val="24"/>
+          <w:szCs w:val="24"/>
+          <w:lang w:val="en-GB"/>
+        </w:rPr>
+        <w:t>Faculty of Mathematics and Computer Science</w:t>
+      </w:r>
+    </w:p>
+    <w:p>
+      <w:pPr>
+        <w:spacing w:after="0" w:line="360" w:lineRule="auto"/>
+        <w:jc w:val="center"/>
+        <w:rPr>
+          <w:sz w:val="24"/>
+          <w:szCs w:val="24"/>
+          <w:lang w:val="en-GB"/>
+        </w:rPr>
+      </w:pPr>
+    </w:p>
+    <w:p>
+      <w:pPr>
+        <w:spacing w:after="0" w:line="360" w:lineRule="auto"/>
+        <w:jc w:val="center"/>
+        <w:rPr>
+          <w:sz w:val="24"/>
+          <w:szCs w:val="24"/>
+          <w:lang w:val="en-GB"/>
+        </w:rPr>
+      </w:pPr>
+    </w:p>
+    <w:p>
+      <w:pPr>
+        <w:spacing w:after="0" w:line="360" w:lineRule="auto"/>
+        <w:jc w:val="center"/>
+        <w:rPr>
+          <w:sz w:val="24"/>
+          <w:szCs w:val="24"/>
+          <w:lang w:val="en-GB"/>
+        </w:rPr>
+      </w:pPr>
+    </w:p>
+    <w:p>
+      <w:pPr>
+        <w:spacing w:after="0" w:line="360" w:lineRule="auto"/>
+        <w:jc w:val="center"/>
+        <w:rPr>
+          <w:sz w:val="24"/>
+          <w:szCs w:val="24"/>
+          <w:lang w:val="en-GB"/>
+        </w:rPr>
+      </w:pPr>
+    </w:p>
+    <w:p>
+      <w:pPr>
+        <w:spacing w:after="0" w:line="360" w:lineRule="auto"/>
+        <w:jc w:val="center"/>
+        <w:rPr>
+          <w:sz w:val="24"/>
+          <w:szCs w:val="24"/>
+          <w:lang w:val="en-GB"/>
+        </w:rPr>
+      </w:pPr>
+    </w:p>
+    <w:p>
+      <w:pPr>
+        <w:spacing w:after="0" w:line="360" w:lineRule="auto"/>
+        <w:jc w:val="center"/>
+        <w:rPr>
+          <w:sz w:val="24"/>
+          <w:szCs w:val="24"/>
+          <w:lang w:val="en-GB"/>
+        </w:rPr>
+      </w:pPr>
+      <w:r>
+        <w:rPr>
+          <w:sz w:val="24"/>
+          <w:szCs w:val="24"/>
+          <w:lang w:val="en-GB"/>
+        </w:rPr>
+        <w:t>System Modelling</w:t>
+      </w:r>
+    </w:p>
+    <w:p>
+      <w:pPr>
+        <w:spacing w:after="0" w:line="360" w:lineRule="auto"/>
+        <w:jc w:val="center"/>
+        <w:rPr>
+          <w:sz w:val="24"/>
+          <w:szCs w:val="24"/>
+          <w:lang w:val="en-GB"/>
+        </w:rPr>
+      </w:pPr>
+      <w:r>
+        <w:rPr>
+          <w:sz w:val="24"/>
+          <w:szCs w:val="24"/>
+          <w:lang w:val="en-GB"/>
+        </w:rPr>
+        <w:t>Mancala Project</w:t>
+      </w:r>
+    </w:p>
+    <w:p>
+      <w:pPr>
+        <w:spacing w:after="0" w:line="360" w:lineRule="auto"/>
+        <w:jc w:val="center"/>
+        <w:rPr>
+          <w:sz w:val="24"/>
+          <w:szCs w:val="24"/>
+          <w:lang w:val="en-GB"/>
+        </w:rPr>
+      </w:pPr>
+    </w:p>
+    <w:p>
+      <w:pPr>
+        <w:spacing w:after="0" w:line="360" w:lineRule="auto"/>
+        <w:jc w:val="center"/>
+        <w:rPr>
+          <w:sz w:val="72"/>
+          <w:szCs w:val="72"/>
+          <w:lang w:val="en-GB"/>
+        </w:rPr>
+      </w:pPr>
+      <w:r>
+        <w:rPr>
+          <w:sz w:val="72"/>
+          <w:szCs w:val="72"/>
+          <w:lang w:val="en-GB"/>
+        </w:rPr>
+        <w:t>Project Plan</w:t>
+      </w:r>
+    </w:p>
+    <w:p>
+      <w:pPr>
+        <w:spacing w:after="0" w:line="360" w:lineRule="auto"/>
+        <w:jc w:val="center"/>
         <w:rPr>
           <w:b/>
-          <w:sz w:val="24"/>
-          <w:szCs w:val="24"/>
-          <w:lang w:val="en-GB"/>
-        </w:rPr>
-      </w:pPr>
-      <w:r>
+          <w:bCs/>
+          <w:sz w:val="24"/>
+          <w:szCs w:val="24"/>
+          <w:lang w:val="en-GB"/>
+        </w:rPr>
+      </w:pPr>
+    </w:p>
+    <w:p>
+      <w:pPr>
+        <w:spacing w:after="0" w:line="360" w:lineRule="auto"/>
+        <w:jc w:val="center"/>
         <w:rPr>
           <w:b/>
-          <w:sz w:val="24"/>
-          <w:szCs w:val="24"/>
-          <w:lang w:val="en-GB"/>
-        </w:rPr>
+          <w:bCs/>
+          <w:sz w:val="24"/>
+          <w:szCs w:val="24"/>
+          <w:lang w:val="en-GB"/>
+        </w:rPr>
+      </w:pPr>
+    </w:p>
+    <w:p>
+      <w:pPr>
+        <w:spacing w:after="0" w:line="360" w:lineRule="auto"/>
+        <w:jc w:val="center"/>
+        <w:rPr>
+          <w:sz w:val="24"/>
+          <w:szCs w:val="24"/>
+          <w:lang w:val="en-GB"/>
+        </w:rPr>
+      </w:pPr>
+    </w:p>
+    <w:p>
+      <w:pPr>
+        <w:spacing w:after="0" w:line="360" w:lineRule="auto"/>
+        <w:jc w:val="center"/>
+        <w:rPr>
+          <w:sz w:val="24"/>
+          <w:szCs w:val="24"/>
+          <w:lang w:val="en-GB"/>
+        </w:rPr>
+      </w:pPr>
+    </w:p>
+    <w:p>
+      <w:pPr>
+        <w:spacing w:after="0" w:line="360" w:lineRule="auto"/>
+        <w:jc w:val="right"/>
+        <w:rPr>
+          <w:sz w:val="24"/>
+          <w:szCs w:val="24"/>
+          <w:lang w:val="en-GB"/>
+        </w:rPr>
+      </w:pPr>
+      <w:r>
+        <w:rPr>
+          <w:sz w:val="24"/>
+          <w:szCs w:val="24"/>
+          <w:lang w:val="en-GB"/>
+        </w:rPr>
+        <w:t>Authors: Simo Peterson</w:t>
+      </w:r>
+    </w:p>
+    <w:p>
+      <w:pPr>
+        <w:spacing w:after="0" w:line="360" w:lineRule="auto"/>
+        <w:jc w:val="right"/>
+        <w:rPr>
+          <w:sz w:val="24"/>
+          <w:szCs w:val="24"/>
+          <w:lang w:val="en-GB"/>
+        </w:rPr>
+      </w:pPr>
+      <w:r>
+        <w:rPr>
+          <w:sz w:val="24"/>
+          <w:szCs w:val="24"/>
+          <w:lang w:val="en-GB"/>
+        </w:rPr>
+        <w:t>Mart Sein</w:t>
+      </w:r>
+    </w:p>
+    <w:p>
+      <w:pPr>
+        <w:spacing w:after="0" w:line="360" w:lineRule="auto"/>
+        <w:jc w:val="right"/>
+        <w:rPr>
+          <w:sz w:val="24"/>
+          <w:szCs w:val="24"/>
+          <w:lang w:val="en-GB"/>
+        </w:rPr>
+      </w:pPr>
+      <w:r>
+        <w:rPr>
+          <w:sz w:val="24"/>
+          <w:szCs w:val="24"/>
+          <w:lang w:val="en-GB"/>
+        </w:rPr>
+        <w:t>Margus Sellin</w:t>
+      </w:r>
+    </w:p>
+    <w:p>
+      <w:pPr>
+        <w:spacing w:after="0" w:line="360" w:lineRule="auto"/>
+        <w:jc w:val="right"/>
+        <w:rPr>
+          <w:sz w:val="24"/>
+          <w:szCs w:val="24"/>
+          <w:lang w:val="en-GB"/>
+        </w:rPr>
+      </w:pPr>
+      <w:r>
+        <w:rPr>
+          <w:sz w:val="24"/>
+          <w:szCs w:val="24"/>
+          <w:lang w:val="en-GB"/>
+        </w:rPr>
+        <w:t>Raigo Kodasmaa</w:t>
+      </w:r>
+    </w:p>
+    <w:p>
+      <w:pPr>
+        <w:spacing w:after="0" w:line="360" w:lineRule="auto"/>
+        <w:jc w:val="right"/>
+        <w:rPr>
+          <w:sz w:val="24"/>
+          <w:szCs w:val="24"/>
+          <w:lang w:val="en-GB"/>
+        </w:rPr>
+      </w:pPr>
+    </w:p>
+    <w:p>
+      <w:pPr>
+        <w:spacing w:after="0" w:line="360" w:lineRule="auto"/>
+        <w:jc w:val="right"/>
+        <w:rPr>
+          <w:sz w:val="24"/>
+          <w:szCs w:val="24"/>
+          <w:lang w:val="en-GB"/>
+        </w:rPr>
+      </w:pPr>
+      <w:r>
+        <w:rPr>
+          <w:sz w:val="24"/>
+          <w:szCs w:val="24"/>
+          <w:lang w:val="en-GB"/>
+        </w:rPr>
+        <w:t xml:space="preserve">Coordinator: </w:t>
+      </w:r>
+      <w:r>
+        <w:rPr>
+          <w:lang w:val="en-GB"/>
+        </w:rPr>
+        <w:t>Dmitri Danilov</w:t>
+      </w:r>
+    </w:p>
+    <w:p>
+      <w:pPr>
+        <w:spacing w:after="0" w:line="360" w:lineRule="auto"/>
+        <w:jc w:val="center"/>
+        <w:rPr>
+          <w:sz w:val="24"/>
+          <w:szCs w:val="24"/>
+          <w:lang w:val="en-GB"/>
+        </w:rPr>
+      </w:pPr>
+    </w:p>
+    <w:p>
+      <w:pPr>
+        <w:spacing w:after="0" w:line="360" w:lineRule="auto"/>
+        <w:jc w:val="center"/>
+        <w:rPr>
+          <w:sz w:val="24"/>
+          <w:szCs w:val="24"/>
+          <w:lang w:val="en-GB"/>
+        </w:rPr>
+      </w:pPr>
+    </w:p>
+    <w:p>
+      <w:pPr>
+        <w:spacing w:after="0" w:line="360" w:lineRule="auto"/>
+        <w:jc w:val="center"/>
+        <w:rPr>
+          <w:sz w:val="24"/>
+          <w:szCs w:val="24"/>
+          <w:lang w:val="en-GB"/>
+        </w:rPr>
+      </w:pPr>
+    </w:p>
+    <w:p>
+      <w:pPr>
+        <w:spacing w:after="0" w:line="360" w:lineRule="auto"/>
+        <w:jc w:val="center"/>
+        <w:rPr>
+          <w:sz w:val="24"/>
+          <w:szCs w:val="24"/>
+          <w:lang w:val="en-GB"/>
+        </w:rPr>
+      </w:pPr>
+    </w:p>
+    <w:p>
+      <w:pPr>
+        <w:spacing w:after="0" w:line="360" w:lineRule="auto"/>
+        <w:jc w:val="center"/>
+        <w:rPr>
+          <w:sz w:val="24"/>
+          <w:szCs w:val="24"/>
+          <w:lang w:val="en-GB"/>
+        </w:rPr>
+      </w:pPr>
+    </w:p>
+    <w:p>
+      <w:pPr>
+        <w:spacing w:after="0" w:line="360" w:lineRule="auto"/>
+        <w:jc w:val="center"/>
+        <w:rPr>
+          <w:sz w:val="24"/>
+          <w:szCs w:val="24"/>
+          <w:lang w:val="en-GB"/>
+        </w:rPr>
+      </w:pPr>
+    </w:p>
+    <w:p>
+      <w:pPr>
+        <w:spacing w:after="0" w:line="360" w:lineRule="auto"/>
+        <w:jc w:val="center"/>
+        <w:rPr>
+          <w:sz w:val="24"/>
+          <w:szCs w:val="24"/>
+          <w:lang w:val="en-GB"/>
+        </w:rPr>
+      </w:pPr>
+    </w:p>
+    <w:p>
+      <w:pPr>
+        <w:spacing w:after="0" w:line="360" w:lineRule="auto"/>
+        <w:rPr>
+          <w:sz w:val="24"/>
+          <w:szCs w:val="24"/>
+          <w:lang w:val="en-GB"/>
+        </w:rPr>
+      </w:pPr>
+    </w:p>
+    <w:p>
+      <w:pPr>
+        <w:spacing w:after="0" w:line="360" w:lineRule="auto"/>
+        <w:jc w:val="center"/>
+        <w:rPr>
+          <w:sz w:val="24"/>
+          <w:szCs w:val="24"/>
+          <w:lang w:val="en-GB"/>
+        </w:rPr>
+      </w:pPr>
+      <w:r>
+        <w:rPr>
+          <w:sz w:val="24"/>
+          <w:szCs w:val="24"/>
+          <w:lang w:val="en-GB"/>
+        </w:rPr>
+        <w:t>Tartu, 2011</w:t>
+      </w:r>
+    </w:p>
+    <w:p>
+      <w:pPr>
+        <w:rPr>
+          <w:b/>
+          <w:sz w:val="24"/>
+          <w:szCs w:val="24"/>
+          <w:lang w:val="en-GB"/>
+        </w:rPr>
+      </w:pPr>
+      <w:r>
+        <w:rPr>
+          <w:b/>
+          <w:sz w:val="24"/>
+          <w:szCs w:val="24"/>
+          <w:lang w:val="en-GB"/>
+        </w:rPr>
+        <w:lastRenderedPageBreak/>
         <w:t>Version Control</w:t>
       </w:r>
     </w:p>
@@ -185,131 +613,163 @@
                 <w:szCs w:val="24"/>
                 <w:lang w:val="en-GB"/>
               </w:rPr>
-              <w:t>Introduction</w:t>
-            </w:r>
-            <w:r>
+              <w:t>Introduction; team; schedule; details; progress log.</w:t>
+            </w:r>
+          </w:p>
+        </w:tc>
+        <w:tc>
+          <w:tcPr>
+            <w:tcW w:w="4252" w:type="dxa"/>
+          </w:tcPr>
+          <w:p>
+            <w:pPr>
               <w:rPr>
                 <w:sz w:val="24"/>
                 <w:szCs w:val="24"/>
                 <w:lang w:val="en-GB"/>
               </w:rPr>
-              <w:t>;</w:t>
-            </w:r>
+            </w:pPr>
             <w:r>
               <w:rPr>
                 <w:sz w:val="24"/>
                 <w:szCs w:val="24"/>
                 <w:lang w:val="en-GB"/>
               </w:rPr>
-              <w:t xml:space="preserve"> team</w:t>
-            </w:r>
-            <w:r>
+              <w:t>About the project. Roles of team members. Deadlines and details about tasks. Happened events.</w:t>
+            </w:r>
+          </w:p>
+        </w:tc>
+        <w:tc>
+          <w:tcPr>
+            <w:tcW w:w="1024" w:type="dxa"/>
+          </w:tcPr>
+          <w:p>
+            <w:pPr>
               <w:rPr>
                 <w:sz w:val="24"/>
                 <w:szCs w:val="24"/>
                 <w:lang w:val="en-GB"/>
               </w:rPr>
-              <w:t>;</w:t>
-            </w:r>
+            </w:pPr>
             <w:r>
               <w:rPr>
                 <w:sz w:val="24"/>
                 <w:szCs w:val="24"/>
                 <w:lang w:val="en-GB"/>
               </w:rPr>
-              <w:t xml:space="preserve"> </w:t>
-            </w:r>
-            <w:r>
+              <w:t>Simo</w:t>
+            </w:r>
+          </w:p>
+        </w:tc>
+      </w:tr>
+      <w:tr>
+        <w:tc>
+          <w:tcPr>
+            <w:tcW w:w="817" w:type="dxa"/>
+          </w:tcPr>
+          <w:p>
+            <w:pPr>
               <w:rPr>
                 <w:sz w:val="24"/>
                 <w:szCs w:val="24"/>
                 <w:lang w:val="en-GB"/>
               </w:rPr>
-              <w:t>schedule;</w:t>
-            </w:r>
+            </w:pPr>
             <w:r>
               <w:rPr>
                 <w:sz w:val="24"/>
                 <w:szCs w:val="24"/>
                 <w:lang w:val="en-GB"/>
               </w:rPr>
-              <w:t xml:space="preserve"> </w:t>
-            </w:r>
-            <w:r>
+              <w:t>11.11</w:t>
+            </w:r>
+          </w:p>
+        </w:tc>
+        <w:tc>
+          <w:tcPr>
+            <w:tcW w:w="3119" w:type="dxa"/>
+          </w:tcPr>
+          <w:p>
+            <w:pPr>
               <w:rPr>
                 <w:sz w:val="24"/>
                 <w:szCs w:val="24"/>
                 <w:lang w:val="en-GB"/>
               </w:rPr>
-              <w:t>details;</w:t>
-            </w:r>
+            </w:pPr>
             <w:r>
               <w:rPr>
                 <w:sz w:val="24"/>
                 <w:szCs w:val="24"/>
                 <w:lang w:val="en-GB"/>
               </w:rPr>
-              <w:t xml:space="preserve"> progress log</w:t>
-            </w:r>
-            <w:r>
+              <w:t>Progress log.</w:t>
+            </w:r>
+          </w:p>
+        </w:tc>
+        <w:tc>
+          <w:tcPr>
+            <w:tcW w:w="4252" w:type="dxa"/>
+          </w:tcPr>
+          <w:p>
+            <w:pPr>
               <w:rPr>
                 <w:sz w:val="24"/>
                 <w:szCs w:val="24"/>
                 <w:lang w:val="en-GB"/>
               </w:rPr>
-              <w:t>.</w:t>
-            </w:r>
-          </w:p>
-        </w:tc>
-        <w:tc>
-          <w:tcPr>
-            <w:tcW w:w="4252" w:type="dxa"/>
-          </w:tcPr>
-          <w:p>
-            <w:pPr>
+            </w:pPr>
+            <w:r>
               <w:rPr>
                 <w:sz w:val="24"/>
                 <w:szCs w:val="24"/>
                 <w:lang w:val="en-GB"/>
               </w:rPr>
-            </w:pPr>
-            <w:r>
+              <w:t>Adding some events into the progress log.</w:t>
+            </w:r>
+          </w:p>
+        </w:tc>
+        <w:tc>
+          <w:tcPr>
+            <w:tcW w:w="1024" w:type="dxa"/>
+          </w:tcPr>
+          <w:p>
+            <w:pPr>
               <w:rPr>
                 <w:sz w:val="24"/>
                 <w:szCs w:val="24"/>
                 <w:lang w:val="en-GB"/>
               </w:rPr>
-              <w:t>About the project. Roles of team members. Deadlines and details about tasks. Happened events.</w:t>
-            </w:r>
-          </w:p>
-        </w:tc>
-        <w:tc>
-          <w:tcPr>
-            <w:tcW w:w="1024" w:type="dxa"/>
-          </w:tcPr>
-          <w:p>
-            <w:pPr>
+            </w:pPr>
+            <w:r>
               <w:rPr>
                 <w:sz w:val="24"/>
                 <w:szCs w:val="24"/>
                 <w:lang w:val="en-GB"/>
               </w:rPr>
-            </w:pPr>
-            <w:r>
+              <w:t>Simo</w:t>
+            </w:r>
+          </w:p>
+        </w:tc>
+      </w:tr>
+      <w:tr>
+        <w:tc>
+          <w:tcPr>
+            <w:tcW w:w="817" w:type="dxa"/>
+          </w:tcPr>
+          <w:p>
+            <w:pPr>
               <w:rPr>
                 <w:sz w:val="24"/>
                 <w:szCs w:val="24"/>
                 <w:lang w:val="en-GB"/>
               </w:rPr>
-              <w:t>Simo</w:t>
-            </w:r>
-          </w:p>
-        </w:tc>
-      </w:tr>
-      <w:tr>
-        <w:tc>
-          <w:tcPr>
-            <w:tcW w:w="817" w:type="dxa"/>
+            </w:pPr>
+          </w:p>
+        </w:tc>
+        <w:tc>
+          <w:tcPr>
+            <w:tcW w:w="3119" w:type="dxa"/>
           </w:tcPr>
           <w:p>
             <w:pPr>
@@ -323,7 +783,7 @@
         </w:tc>
         <w:tc>
           <w:tcPr>
-            <w:tcW w:w="3119" w:type="dxa"/>
+            <w:tcW w:w="4252" w:type="dxa"/>
           </w:tcPr>
           <w:p>
             <w:pPr>
@@ -337,7 +797,7 @@
         </w:tc>
         <w:tc>
           <w:tcPr>
-            <w:tcW w:w="4252" w:type="dxa"/>
+            <w:tcW w:w="1024" w:type="dxa"/>
           </w:tcPr>
           <w:p>
             <w:pPr>
@@ -349,78 +809,6 @@
             </w:pPr>
           </w:p>
         </w:tc>
-        <w:tc>
-          <w:tcPr>
-            <w:tcW w:w="1024" w:type="dxa"/>
-          </w:tcPr>
-          <w:p>
-            <w:pPr>
-              <w:rPr>
-                <w:sz w:val="24"/>
-                <w:szCs w:val="24"/>
-                <w:lang w:val="en-GB"/>
-              </w:rPr>
-            </w:pPr>
-          </w:p>
-        </w:tc>
-      </w:tr>
-      <w:tr>
-        <w:tc>
-          <w:tcPr>
-            <w:tcW w:w="817" w:type="dxa"/>
-          </w:tcPr>
-          <w:p>
-            <w:pPr>
-              <w:rPr>
-                <w:sz w:val="24"/>
-                <w:szCs w:val="24"/>
-                <w:lang w:val="en-GB"/>
-              </w:rPr>
-            </w:pPr>
-          </w:p>
-        </w:tc>
-        <w:tc>
-          <w:tcPr>
-            <w:tcW w:w="3119" w:type="dxa"/>
-          </w:tcPr>
-          <w:p>
-            <w:pPr>
-              <w:rPr>
-                <w:sz w:val="24"/>
-                <w:szCs w:val="24"/>
-                <w:lang w:val="en-GB"/>
-              </w:rPr>
-            </w:pPr>
-          </w:p>
-        </w:tc>
-        <w:tc>
-          <w:tcPr>
-            <w:tcW w:w="4252" w:type="dxa"/>
-          </w:tcPr>
-          <w:p>
-            <w:pPr>
-              <w:rPr>
-                <w:sz w:val="24"/>
-                <w:szCs w:val="24"/>
-                <w:lang w:val="en-GB"/>
-              </w:rPr>
-            </w:pPr>
-          </w:p>
-        </w:tc>
-        <w:tc>
-          <w:tcPr>
-            <w:tcW w:w="1024" w:type="dxa"/>
-          </w:tcPr>
-          <w:p>
-            <w:pPr>
-              <w:rPr>
-                <w:sz w:val="24"/>
-                <w:szCs w:val="24"/>
-                <w:lang w:val="en-GB"/>
-              </w:rPr>
-            </w:pPr>
-          </w:p>
-        </w:tc>
       </w:tr>
     </w:tbl>
     <w:p>
@@ -438,434 +826,6 @@
           <w:lang w:val="en-GB"/>
         </w:rPr>
         <w:br w:type="page"/>
-      </w:r>
-    </w:p>
-    <w:p>
-      <w:pPr>
-        <w:spacing w:after="0" w:line="360" w:lineRule="auto"/>
-        <w:jc w:val="center"/>
-        <w:rPr>
-          <w:sz w:val="24"/>
-          <w:szCs w:val="24"/>
-          <w:lang w:val="en-GB"/>
-        </w:rPr>
-      </w:pPr>
-      <w:r>
-        <w:rPr>
-          <w:sz w:val="24"/>
-          <w:szCs w:val="24"/>
-          <w:lang w:val="en-GB"/>
-        </w:rPr>
-        <w:lastRenderedPageBreak/>
-        <w:t>University of Tartu</w:t>
-      </w:r>
-    </w:p>
-    <w:p>
-      <w:pPr>
-        <w:spacing w:after="0" w:line="360" w:lineRule="auto"/>
-        <w:jc w:val="center"/>
-        <w:rPr>
-          <w:sz w:val="24"/>
-          <w:szCs w:val="24"/>
-          <w:lang w:val="en-GB"/>
-        </w:rPr>
-      </w:pPr>
-      <w:r>
-        <w:rPr>
-          <w:sz w:val="24"/>
-          <w:szCs w:val="24"/>
-          <w:lang w:val="en-GB"/>
-        </w:rPr>
-        <w:t>Faculty of Mathematics and Computer Science</w:t>
-      </w:r>
-    </w:p>
-    <w:p>
-      <w:pPr>
-        <w:spacing w:after="0" w:line="360" w:lineRule="auto"/>
-        <w:jc w:val="center"/>
-        <w:rPr>
-          <w:sz w:val="24"/>
-          <w:szCs w:val="24"/>
-          <w:lang w:val="en-GB"/>
-        </w:rPr>
-      </w:pPr>
-    </w:p>
-    <w:p>
-      <w:pPr>
-        <w:spacing w:after="0" w:line="360" w:lineRule="auto"/>
-        <w:jc w:val="center"/>
-        <w:rPr>
-          <w:sz w:val="24"/>
-          <w:szCs w:val="24"/>
-          <w:lang w:val="en-GB"/>
-        </w:rPr>
-      </w:pPr>
-    </w:p>
-    <w:p>
-      <w:pPr>
-        <w:spacing w:after="0" w:line="360" w:lineRule="auto"/>
-        <w:jc w:val="center"/>
-        <w:rPr>
-          <w:sz w:val="24"/>
-          <w:szCs w:val="24"/>
-          <w:lang w:val="en-GB"/>
-        </w:rPr>
-      </w:pPr>
-    </w:p>
-    <w:p>
-      <w:pPr>
-        <w:spacing w:after="0" w:line="360" w:lineRule="auto"/>
-        <w:jc w:val="center"/>
-        <w:rPr>
-          <w:sz w:val="24"/>
-          <w:szCs w:val="24"/>
-          <w:lang w:val="en-GB"/>
-        </w:rPr>
-      </w:pPr>
-    </w:p>
-    <w:p>
-      <w:pPr>
-        <w:spacing w:after="0" w:line="360" w:lineRule="auto"/>
-        <w:jc w:val="center"/>
-        <w:rPr>
-          <w:sz w:val="24"/>
-          <w:szCs w:val="24"/>
-          <w:lang w:val="en-GB"/>
-        </w:rPr>
-      </w:pPr>
-    </w:p>
-    <w:p>
-      <w:pPr>
-        <w:spacing w:after="0" w:line="360" w:lineRule="auto"/>
-        <w:jc w:val="center"/>
-        <w:rPr>
-          <w:sz w:val="24"/>
-          <w:szCs w:val="24"/>
-          <w:lang w:val="en-GB"/>
-        </w:rPr>
-      </w:pPr>
-      <w:r>
-        <w:rPr>
-          <w:sz w:val="24"/>
-          <w:szCs w:val="24"/>
-          <w:lang w:val="en-GB"/>
-        </w:rPr>
-        <w:t>System Modelling</w:t>
-      </w:r>
-    </w:p>
-    <w:p>
-      <w:pPr>
-        <w:spacing w:after="0" w:line="360" w:lineRule="auto"/>
-        <w:jc w:val="center"/>
-        <w:rPr>
-          <w:sz w:val="24"/>
-          <w:szCs w:val="24"/>
-          <w:lang w:val="en-GB"/>
-        </w:rPr>
-      </w:pPr>
-      <w:r>
-        <w:rPr>
-          <w:sz w:val="24"/>
-          <w:szCs w:val="24"/>
-          <w:lang w:val="en-GB"/>
-        </w:rPr>
-        <w:t>Mancala Project</w:t>
-      </w:r>
-    </w:p>
-    <w:p>
-      <w:pPr>
-        <w:spacing w:after="0" w:line="360" w:lineRule="auto"/>
-        <w:jc w:val="center"/>
-        <w:rPr>
-          <w:sz w:val="24"/>
-          <w:szCs w:val="24"/>
-          <w:lang w:val="en-GB"/>
-        </w:rPr>
-      </w:pPr>
-    </w:p>
-    <w:p>
-      <w:pPr>
-        <w:spacing w:after="0" w:line="360" w:lineRule="auto"/>
-        <w:jc w:val="center"/>
-        <w:rPr>
-          <w:sz w:val="72"/>
-          <w:szCs w:val="72"/>
-          <w:lang w:val="en-GB"/>
-        </w:rPr>
-      </w:pPr>
-      <w:r>
-        <w:rPr>
-          <w:sz w:val="72"/>
-          <w:szCs w:val="72"/>
-          <w:lang w:val="en-GB"/>
-        </w:rPr>
-        <w:t>Project Plan</w:t>
-      </w:r>
-    </w:p>
-    <w:p>
-      <w:pPr>
-        <w:spacing w:after="0" w:line="360" w:lineRule="auto"/>
-        <w:jc w:val="center"/>
-        <w:rPr>
-          <w:b/>
-          <w:bCs/>
-          <w:sz w:val="24"/>
-          <w:szCs w:val="24"/>
-          <w:lang w:val="en-GB"/>
-        </w:rPr>
-      </w:pPr>
-    </w:p>
-    <w:p>
-      <w:pPr>
-        <w:spacing w:after="0" w:line="360" w:lineRule="auto"/>
-        <w:jc w:val="center"/>
-        <w:rPr>
-          <w:b/>
-          <w:bCs/>
-          <w:sz w:val="24"/>
-          <w:szCs w:val="24"/>
-          <w:lang w:val="en-GB"/>
-        </w:rPr>
-      </w:pPr>
-    </w:p>
-    <w:p>
-      <w:pPr>
-        <w:spacing w:after="0" w:line="360" w:lineRule="auto"/>
-        <w:jc w:val="center"/>
-        <w:rPr>
-          <w:sz w:val="24"/>
-          <w:szCs w:val="24"/>
-          <w:lang w:val="en-GB"/>
-        </w:rPr>
-      </w:pPr>
-    </w:p>
-    <w:p>
-      <w:pPr>
-        <w:spacing w:after="0" w:line="360" w:lineRule="auto"/>
-        <w:jc w:val="center"/>
-        <w:rPr>
-          <w:sz w:val="24"/>
-          <w:szCs w:val="24"/>
-          <w:lang w:val="en-GB"/>
-        </w:rPr>
-      </w:pPr>
-    </w:p>
-    <w:p>
-      <w:pPr>
-        <w:spacing w:after="0" w:line="360" w:lineRule="auto"/>
-        <w:jc w:val="right"/>
-        <w:rPr>
-          <w:sz w:val="24"/>
-          <w:szCs w:val="24"/>
-          <w:lang w:val="en-GB"/>
-        </w:rPr>
-      </w:pPr>
-      <w:r>
-        <w:rPr>
-          <w:sz w:val="24"/>
-          <w:szCs w:val="24"/>
-          <w:lang w:val="en-GB"/>
-        </w:rPr>
-        <w:t>Authors: Simo Peterson</w:t>
-      </w:r>
-    </w:p>
-    <w:p>
-      <w:pPr>
-        <w:spacing w:after="0" w:line="360" w:lineRule="auto"/>
-        <w:jc w:val="right"/>
-        <w:rPr>
-          <w:sz w:val="24"/>
-          <w:szCs w:val="24"/>
-          <w:lang w:val="en-GB"/>
-        </w:rPr>
-      </w:pPr>
-      <w:r>
-        <w:rPr>
-          <w:sz w:val="24"/>
-          <w:szCs w:val="24"/>
-          <w:lang w:val="en-GB"/>
-        </w:rPr>
-        <w:t>Mart Sein</w:t>
-      </w:r>
-    </w:p>
-    <w:p>
-      <w:pPr>
-        <w:spacing w:after="0" w:line="360" w:lineRule="auto"/>
-        <w:jc w:val="right"/>
-        <w:rPr>
-          <w:sz w:val="24"/>
-          <w:szCs w:val="24"/>
-          <w:lang w:val="en-GB"/>
-        </w:rPr>
-      </w:pPr>
-      <w:r>
-        <w:rPr>
-          <w:sz w:val="24"/>
-          <w:szCs w:val="24"/>
-          <w:lang w:val="en-GB"/>
-        </w:rPr>
-        <w:t>Margus Sellin</w:t>
-      </w:r>
-    </w:p>
-    <w:p>
-      <w:pPr>
-        <w:spacing w:after="0" w:line="360" w:lineRule="auto"/>
-        <w:jc w:val="right"/>
-        <w:rPr>
-          <w:sz w:val="24"/>
-          <w:szCs w:val="24"/>
-          <w:lang w:val="en-GB"/>
-        </w:rPr>
-      </w:pPr>
-      <w:r>
-        <w:rPr>
-          <w:sz w:val="24"/>
-          <w:szCs w:val="24"/>
-          <w:lang w:val="en-GB"/>
-        </w:rPr>
-        <w:t>Raigo Kodasmaa</w:t>
-      </w:r>
-    </w:p>
-    <w:p>
-      <w:pPr>
-        <w:spacing w:after="0" w:line="360" w:lineRule="auto"/>
-        <w:jc w:val="right"/>
-        <w:rPr>
-          <w:sz w:val="24"/>
-          <w:szCs w:val="24"/>
-          <w:lang w:val="en-GB"/>
-        </w:rPr>
-      </w:pPr>
-    </w:p>
-    <w:p>
-      <w:pPr>
-        <w:spacing w:after="0" w:line="360" w:lineRule="auto"/>
-        <w:jc w:val="right"/>
-        <w:rPr>
-          <w:sz w:val="24"/>
-          <w:szCs w:val="24"/>
-          <w:lang w:val="en-GB"/>
-        </w:rPr>
-      </w:pPr>
-      <w:r>
-        <w:rPr>
-          <w:sz w:val="24"/>
-          <w:szCs w:val="24"/>
-          <w:lang w:val="en-GB"/>
-        </w:rPr>
-        <w:t xml:space="preserve">Coordinator: </w:t>
-      </w:r>
-      <w:r>
-        <w:rPr>
-          <w:lang w:val="en-GB"/>
-        </w:rPr>
-        <w:t>Dmitri Danilov</w:t>
-      </w:r>
-    </w:p>
-    <w:p>
-      <w:pPr>
-        <w:spacing w:after="0" w:line="360" w:lineRule="auto"/>
-        <w:jc w:val="center"/>
-        <w:rPr>
-          <w:sz w:val="24"/>
-          <w:szCs w:val="24"/>
-          <w:lang w:val="en-GB"/>
-        </w:rPr>
-      </w:pPr>
-    </w:p>
-    <w:p>
-      <w:pPr>
-        <w:spacing w:after="0" w:line="360" w:lineRule="auto"/>
-        <w:jc w:val="center"/>
-        <w:rPr>
-          <w:sz w:val="24"/>
-          <w:szCs w:val="24"/>
-          <w:lang w:val="en-GB"/>
-        </w:rPr>
-      </w:pPr>
-    </w:p>
-    <w:p>
-      <w:pPr>
-        <w:spacing w:after="0" w:line="360" w:lineRule="auto"/>
-        <w:jc w:val="center"/>
-        <w:rPr>
-          <w:sz w:val="24"/>
-          <w:szCs w:val="24"/>
-          <w:lang w:val="en-GB"/>
-        </w:rPr>
-      </w:pPr>
-    </w:p>
-    <w:p>
-      <w:pPr>
-        <w:spacing w:after="0" w:line="360" w:lineRule="auto"/>
-        <w:jc w:val="center"/>
-        <w:rPr>
-          <w:sz w:val="24"/>
-          <w:szCs w:val="24"/>
-          <w:lang w:val="en-GB"/>
-        </w:rPr>
-      </w:pPr>
-    </w:p>
-    <w:p>
-      <w:pPr>
-        <w:spacing w:after="0" w:line="360" w:lineRule="auto"/>
-        <w:jc w:val="center"/>
-        <w:rPr>
-          <w:sz w:val="24"/>
-          <w:szCs w:val="24"/>
-          <w:lang w:val="en-GB"/>
-        </w:rPr>
-      </w:pPr>
-    </w:p>
-    <w:p>
-      <w:pPr>
-        <w:spacing w:after="0" w:line="360" w:lineRule="auto"/>
-        <w:jc w:val="center"/>
-        <w:rPr>
-          <w:sz w:val="24"/>
-          <w:szCs w:val="24"/>
-          <w:lang w:val="en-GB"/>
-        </w:rPr>
-      </w:pPr>
-    </w:p>
-    <w:p>
-      <w:pPr>
-        <w:spacing w:after="0" w:line="360" w:lineRule="auto"/>
-        <w:jc w:val="center"/>
-        <w:rPr>
-          <w:sz w:val="24"/>
-          <w:szCs w:val="24"/>
-          <w:lang w:val="en-GB"/>
-        </w:rPr>
-      </w:pPr>
-    </w:p>
-    <w:p>
-      <w:pPr>
-        <w:spacing w:after="0" w:line="360" w:lineRule="auto"/>
-        <w:rPr>
-          <w:sz w:val="24"/>
-          <w:szCs w:val="24"/>
-          <w:lang w:val="en-GB"/>
-        </w:rPr>
-      </w:pPr>
-    </w:p>
-    <w:p>
-      <w:pPr>
-        <w:spacing w:after="0" w:line="360" w:lineRule="auto"/>
-        <w:jc w:val="center"/>
-        <w:rPr>
-          <w:sz w:val="24"/>
-          <w:szCs w:val="24"/>
-          <w:lang w:val="en-GB"/>
-        </w:rPr>
-      </w:pPr>
-      <w:r>
-        <w:rPr>
-          <w:sz w:val="24"/>
-          <w:szCs w:val="24"/>
-          <w:lang w:val="en-GB"/>
-        </w:rPr>
-        <w:t>Tartu, 2011</w:t>
       </w:r>
     </w:p>
     <w:sdt>
@@ -918,7 +878,8 @@
             </w:tabs>
             <w:rPr>
               <w:rFonts w:eastAsiaTheme="minorEastAsia"/>
-              <w:lang w:val="en-GB" w:eastAsia="et-EE"/>
+              <w:noProof/>
+              <w:lang w:eastAsia="et-EE"/>
             </w:rPr>
           </w:pPr>
           <w:r>
@@ -939,59 +900,60 @@
             </w:rPr>
             <w:fldChar w:fldCharType="separate"/>
           </w:r>
-          <w:hyperlink w:anchor="_Toc308460615" w:history="1">
+          <w:hyperlink w:anchor="_Toc308794056" w:history="1">
             <w:r>
               <w:rPr>
                 <w:rStyle w:val="Hyperlink"/>
+                <w:noProof/>
                 <w:lang w:val="en-GB"/>
               </w:rPr>
               <w:t>Introduction</w:t>
             </w:r>
             <w:r>
               <w:rPr>
+                <w:noProof/>
                 <w:webHidden/>
-                <w:lang w:val="en-GB"/>
               </w:rPr>
               <w:tab/>
             </w:r>
             <w:r>
               <w:rPr>
+                <w:noProof/>
                 <w:webHidden/>
-                <w:lang w:val="en-GB"/>
               </w:rPr>
               <w:fldChar w:fldCharType="begin"/>
             </w:r>
             <w:r>
               <w:rPr>
+                <w:noProof/>
                 <w:webHidden/>
-                <w:lang w:val="en-GB"/>
-              </w:rPr>
-              <w:instrText xml:space="preserve"> PAGEREF _Toc308460615 \h </w:instrText>
-            </w:r>
-            <w:r>
-              <w:rPr>
+              </w:rPr>
+              <w:instrText xml:space="preserve"> PAGEREF _Toc308794056 \h </w:instrText>
+            </w:r>
+            <w:r>
+              <w:rPr>
+                <w:noProof/>
                 <w:webHidden/>
-                <w:lang w:val="en-GB"/>
-              </w:rPr>
-            </w:r>
-            <w:r>
-              <w:rPr>
+              </w:rPr>
+            </w:r>
+            <w:r>
+              <w:rPr>
+                <w:noProof/>
                 <w:webHidden/>
-                <w:lang w:val="en-GB"/>
               </w:rPr>
               <w:fldChar w:fldCharType="separate"/>
             </w:r>
             <w:r>
               <w:rPr>
+                <w:noProof/>
                 <w:webHidden/>
-                <w:lang w:val="en-GB"/>
-              </w:rPr>
-              <w:t>3</w:t>
-            </w:r>
-            <w:r>
-              <w:rPr>
+              </w:rPr>
+              <w:t>4</w:t>
+            </w:r>
+            <w:r>
+              <w:rPr>
+                <w:noProof/>
                 <w:webHidden/>
-                <w:lang w:val="en-GB"/>
               </w:rPr>
               <w:fldChar w:fldCharType="end"/>
             </w:r>
@@ -1005,62 +967,64 @@
             </w:tabs>
             <w:rPr>
               <w:rFonts w:eastAsiaTheme="minorEastAsia"/>
-              <w:lang w:val="en-GB" w:eastAsia="et-EE"/>
+              <w:noProof/>
+              <w:lang w:eastAsia="et-EE"/>
             </w:rPr>
           </w:pPr>
-          <w:hyperlink w:anchor="_Toc308460616" w:history="1">
+          <w:hyperlink w:anchor="_Toc308794057" w:history="1">
             <w:r>
               <w:rPr>
                 <w:rStyle w:val="Hyperlink"/>
+                <w:noProof/>
                 <w:lang w:val="en-GB"/>
               </w:rPr>
               <w:t>Team</w:t>
             </w:r>
             <w:r>
               <w:rPr>
+                <w:noProof/>
                 <w:webHidden/>
-                <w:lang w:val="en-GB"/>
               </w:rPr>
               <w:tab/>
             </w:r>
             <w:r>
               <w:rPr>
+                <w:noProof/>
                 <w:webHidden/>
-                <w:lang w:val="en-GB"/>
               </w:rPr>
               <w:fldChar w:fldCharType="begin"/>
             </w:r>
             <w:r>
               <w:rPr>
+                <w:noProof/>
                 <w:webHidden/>
-                <w:lang w:val="en-GB"/>
-              </w:rPr>
-              <w:instrText xml:space="preserve"> PAGEREF _Toc308460616 \h </w:instrText>
-            </w:r>
-            <w:r>
-              <w:rPr>
+              </w:rPr>
+              <w:instrText xml:space="preserve"> PAGEREF _Toc308794057 \h </w:instrText>
+            </w:r>
+            <w:r>
+              <w:rPr>
+                <w:noProof/>
                 <w:webHidden/>
-                <w:lang w:val="en-GB"/>
-              </w:rPr>
-            </w:r>
-            <w:r>
-              <w:rPr>
+              </w:rPr>
+            </w:r>
+            <w:r>
+              <w:rPr>
+                <w:noProof/>
                 <w:webHidden/>
-                <w:lang w:val="en-GB"/>
               </w:rPr>
               <w:fldChar w:fldCharType="separate"/>
             </w:r>
             <w:r>
               <w:rPr>
+                <w:noProof/>
                 <w:webHidden/>
-                <w:lang w:val="en-GB"/>
-              </w:rPr>
-              <w:t>4</w:t>
-            </w:r>
-            <w:r>
-              <w:rPr>
+              </w:rPr>
+              <w:t>5</w:t>
+            </w:r>
+            <w:r>
+              <w:rPr>
+                <w:noProof/>
                 <w:webHidden/>
-                <w:lang w:val="en-GB"/>
               </w:rPr>
               <w:fldChar w:fldCharType="end"/>
             </w:r>
@@ -1074,62 +1038,64 @@
             </w:tabs>
             <w:rPr>
               <w:rFonts w:eastAsiaTheme="minorEastAsia"/>
-              <w:lang w:val="en-GB" w:eastAsia="et-EE"/>
+              <w:noProof/>
+              <w:lang w:eastAsia="et-EE"/>
             </w:rPr>
           </w:pPr>
-          <w:hyperlink w:anchor="_Toc308460617" w:history="1">
+          <w:hyperlink w:anchor="_Toc308794058" w:history="1">
             <w:r>
               <w:rPr>
                 <w:rStyle w:val="Hyperlink"/>
+                <w:noProof/>
                 <w:lang w:val="en-GB"/>
               </w:rPr>
               <w:t>Schedule</w:t>
             </w:r>
             <w:r>
               <w:rPr>
+                <w:noProof/>
                 <w:webHidden/>
-                <w:lang w:val="en-GB"/>
               </w:rPr>
               <w:tab/>
             </w:r>
             <w:r>
               <w:rPr>
+                <w:noProof/>
                 <w:webHidden/>
-                <w:lang w:val="en-GB"/>
               </w:rPr>
               <w:fldChar w:fldCharType="begin"/>
             </w:r>
             <w:r>
               <w:rPr>
+                <w:noProof/>
                 <w:webHidden/>
-                <w:lang w:val="en-GB"/>
-              </w:rPr>
-              <w:instrText xml:space="preserve"> PAGEREF _Toc308460617 \h </w:instrText>
-            </w:r>
-            <w:r>
-              <w:rPr>
+              </w:rPr>
+              <w:instrText xml:space="preserve"> PAGEREF _Toc308794058 \h </w:instrText>
+            </w:r>
+            <w:r>
+              <w:rPr>
+                <w:noProof/>
                 <w:webHidden/>
-                <w:lang w:val="en-GB"/>
-              </w:rPr>
-            </w:r>
-            <w:r>
-              <w:rPr>
+              </w:rPr>
+            </w:r>
+            <w:r>
+              <w:rPr>
+                <w:noProof/>
                 <w:webHidden/>
-                <w:lang w:val="en-GB"/>
               </w:rPr>
               <w:fldChar w:fldCharType="separate"/>
             </w:r>
             <w:r>
               <w:rPr>
+                <w:noProof/>
                 <w:webHidden/>
-                <w:lang w:val="en-GB"/>
-              </w:rPr>
-              <w:t>5</w:t>
-            </w:r>
-            <w:r>
-              <w:rPr>
+              </w:rPr>
+              <w:t>6</w:t>
+            </w:r>
+            <w:r>
+              <w:rPr>
+                <w:noProof/>
                 <w:webHidden/>
-                <w:lang w:val="en-GB"/>
               </w:rPr>
               <w:fldChar w:fldCharType="end"/>
             </w:r>
@@ -1143,62 +1109,64 @@
             </w:tabs>
             <w:rPr>
               <w:rFonts w:eastAsiaTheme="minorEastAsia"/>
-              <w:lang w:val="en-GB" w:eastAsia="et-EE"/>
+              <w:noProof/>
+              <w:lang w:eastAsia="et-EE"/>
             </w:rPr>
           </w:pPr>
-          <w:hyperlink w:anchor="_Toc308460618" w:history="1">
+          <w:hyperlink w:anchor="_Toc308794059" w:history="1">
             <w:r>
               <w:rPr>
                 <w:rStyle w:val="Hyperlink"/>
+                <w:noProof/>
                 <w:lang w:val="en-GB"/>
               </w:rPr>
               <w:t>Details</w:t>
             </w:r>
             <w:r>
               <w:rPr>
+                <w:noProof/>
                 <w:webHidden/>
-                <w:lang w:val="en-GB"/>
               </w:rPr>
               <w:tab/>
             </w:r>
             <w:r>
               <w:rPr>
+                <w:noProof/>
                 <w:webHidden/>
-                <w:lang w:val="en-GB"/>
               </w:rPr>
               <w:fldChar w:fldCharType="begin"/>
             </w:r>
             <w:r>
               <w:rPr>
+                <w:noProof/>
                 <w:webHidden/>
-                <w:lang w:val="en-GB"/>
-              </w:rPr>
-              <w:instrText xml:space="preserve"> PAGEREF _Toc308460618 \h </w:instrText>
-            </w:r>
-            <w:r>
-              <w:rPr>
+              </w:rPr>
+              <w:instrText xml:space="preserve"> PAGEREF _Toc308794059 \h </w:instrText>
+            </w:r>
+            <w:r>
+              <w:rPr>
+                <w:noProof/>
                 <w:webHidden/>
-                <w:lang w:val="en-GB"/>
-              </w:rPr>
-            </w:r>
-            <w:r>
-              <w:rPr>
+              </w:rPr>
+            </w:r>
+            <w:r>
+              <w:rPr>
+                <w:noProof/>
                 <w:webHidden/>
-                <w:lang w:val="en-GB"/>
               </w:rPr>
               <w:fldChar w:fldCharType="separate"/>
             </w:r>
             <w:r>
               <w:rPr>
+                <w:noProof/>
                 <w:webHidden/>
-                <w:lang w:val="en-GB"/>
-              </w:rPr>
-              <w:t>6</w:t>
-            </w:r>
-            <w:r>
-              <w:rPr>
+              </w:rPr>
+              <w:t>7</w:t>
+            </w:r>
+            <w:r>
+              <w:rPr>
+                <w:noProof/>
                 <w:webHidden/>
-                <w:lang w:val="en-GB"/>
               </w:rPr>
               <w:fldChar w:fldCharType="end"/>
             </w:r>
@@ -1212,62 +1180,64 @@
             </w:tabs>
             <w:rPr>
               <w:rFonts w:eastAsiaTheme="minorEastAsia"/>
-              <w:lang w:val="en-GB" w:eastAsia="et-EE"/>
+              <w:noProof/>
+              <w:lang w:eastAsia="et-EE"/>
             </w:rPr>
           </w:pPr>
-          <w:hyperlink w:anchor="_Toc308460619" w:history="1">
+          <w:hyperlink w:anchor="_Toc308794060" w:history="1">
             <w:r>
               <w:rPr>
                 <w:rStyle w:val="Hyperlink"/>
+                <w:noProof/>
                 <w:lang w:val="en-GB"/>
               </w:rPr>
               <w:t>Progress log</w:t>
             </w:r>
             <w:r>
               <w:rPr>
+                <w:noProof/>
                 <w:webHidden/>
-                <w:lang w:val="en-GB"/>
               </w:rPr>
               <w:tab/>
             </w:r>
             <w:r>
               <w:rPr>
+                <w:noProof/>
                 <w:webHidden/>
-                <w:lang w:val="en-GB"/>
               </w:rPr>
               <w:fldChar w:fldCharType="begin"/>
             </w:r>
             <w:r>
               <w:rPr>
+                <w:noProof/>
                 <w:webHidden/>
-                <w:lang w:val="en-GB"/>
-              </w:rPr>
-              <w:instrText xml:space="preserve"> PAGEREF _Toc308460619 \h </w:instrText>
-            </w:r>
-            <w:r>
-              <w:rPr>
+              </w:rPr>
+              <w:instrText xml:space="preserve"> PAGEREF _Toc308794060 \h </w:instrText>
+            </w:r>
+            <w:r>
+              <w:rPr>
+                <w:noProof/>
                 <w:webHidden/>
-                <w:lang w:val="en-GB"/>
-              </w:rPr>
-            </w:r>
-            <w:r>
-              <w:rPr>
+              </w:rPr>
+            </w:r>
+            <w:r>
+              <w:rPr>
+                <w:noProof/>
                 <w:webHidden/>
-                <w:lang w:val="en-GB"/>
               </w:rPr>
               <w:fldChar w:fldCharType="separate"/>
             </w:r>
             <w:r>
               <w:rPr>
+                <w:noProof/>
                 <w:webHidden/>
-                <w:lang w:val="en-GB"/>
-              </w:rPr>
-              <w:t>8</w:t>
-            </w:r>
-            <w:r>
-              <w:rPr>
+              </w:rPr>
+              <w:t>9</w:t>
+            </w:r>
+            <w:r>
+              <w:rPr>
+                <w:noProof/>
                 <w:webHidden/>
-                <w:lang w:val="en-GB"/>
               </w:rPr>
               <w:fldChar w:fldCharType="end"/>
             </w:r>
@@ -1281,62 +1251,64 @@
             </w:tabs>
             <w:rPr>
               <w:rFonts w:eastAsiaTheme="minorEastAsia"/>
-              <w:lang w:val="en-GB" w:eastAsia="et-EE"/>
+              <w:noProof/>
+              <w:lang w:eastAsia="et-EE"/>
             </w:rPr>
           </w:pPr>
-          <w:hyperlink w:anchor="_Toc308460620" w:history="1">
+          <w:hyperlink w:anchor="_Toc308794061" w:history="1">
             <w:r>
               <w:rPr>
                 <w:rStyle w:val="Hyperlink"/>
+                <w:noProof/>
                 <w:lang w:val="en-GB"/>
               </w:rPr>
               <w:t>Conclusion</w:t>
             </w:r>
             <w:r>
               <w:rPr>
+                <w:noProof/>
                 <w:webHidden/>
-                <w:lang w:val="en-GB"/>
               </w:rPr>
               <w:tab/>
             </w:r>
             <w:r>
               <w:rPr>
+                <w:noProof/>
                 <w:webHidden/>
-                <w:lang w:val="en-GB"/>
               </w:rPr>
               <w:fldChar w:fldCharType="begin"/>
             </w:r>
             <w:r>
               <w:rPr>
+                <w:noProof/>
                 <w:webHidden/>
-                <w:lang w:val="en-GB"/>
-              </w:rPr>
-              <w:instrText xml:space="preserve"> PAGEREF _Toc308460620 \h </w:instrText>
-            </w:r>
-            <w:r>
-              <w:rPr>
+              </w:rPr>
+              <w:instrText xml:space="preserve"> PAGEREF _Toc308794061 \h </w:instrText>
+            </w:r>
+            <w:r>
+              <w:rPr>
+                <w:noProof/>
                 <w:webHidden/>
-                <w:lang w:val="en-GB"/>
-              </w:rPr>
-            </w:r>
-            <w:r>
-              <w:rPr>
+              </w:rPr>
+            </w:r>
+            <w:r>
+              <w:rPr>
+                <w:noProof/>
                 <w:webHidden/>
-                <w:lang w:val="en-GB"/>
               </w:rPr>
               <w:fldChar w:fldCharType="separate"/>
             </w:r>
             <w:r>
               <w:rPr>
+                <w:noProof/>
                 <w:webHidden/>
-                <w:lang w:val="en-GB"/>
-              </w:rPr>
-              <w:t>9</w:t>
-            </w:r>
-            <w:r>
-              <w:rPr>
+              </w:rPr>
+              <w:t>10</w:t>
+            </w:r>
+            <w:r>
+              <w:rPr>
+                <w:noProof/>
                 <w:webHidden/>
-                <w:lang w:val="en-GB"/>
               </w:rPr>
               <w:fldChar w:fldCharType="end"/>
             </w:r>
@@ -1365,6 +1337,8 @@
           <w:lang w:val="en-GB"/>
         </w:rPr>
       </w:pPr>
+      <w:bookmarkStart w:id="0" w:name="_GoBack"/>
+      <w:bookmarkEnd w:id="0"/>
     </w:p>
     <w:p>
       <w:pPr>
@@ -1396,7 +1370,7 @@
           <w:lang w:val="en-GB"/>
         </w:rPr>
       </w:pPr>
-      <w:bookmarkStart w:id="0" w:name="_Toc308460615"/>
+      <w:bookmarkStart w:id="1" w:name="_Toc308794056"/>
       <w:r>
         <w:rPr>
           <w:lang w:val="en-GB"/>
@@ -1404,7 +1378,7 @@
         <w:lastRenderedPageBreak/>
         <w:t>Introduction</w:t>
       </w:r>
-      <w:bookmarkEnd w:id="0"/>
+      <w:bookmarkEnd w:id="1"/>
     </w:p>
     <w:p>
       <w:pPr>
@@ -1458,13 +1432,7 @@
         <w:rPr>
           <w:lang w:val="en-GB"/>
         </w:rPr>
-        <w:t>M</w:t>
-      </w:r>
-      <w:r>
-        <w:rPr>
-          <w:lang w:val="en-GB"/>
-        </w:rPr>
-        <w:t>odelling</w:t>
+        <w:t>Modelling</w:t>
       </w:r>
       <w:r>
         <w:rPr>
@@ -1542,7 +1510,7 @@
           <w:lang w:val="en-GB"/>
         </w:rPr>
       </w:pPr>
-      <w:bookmarkStart w:id="1" w:name="_Toc308460616"/>
+      <w:bookmarkStart w:id="2" w:name="_Toc308794057"/>
       <w:r>
         <w:rPr>
           <w:lang w:val="en-GB"/>
@@ -1550,7 +1518,7 @@
         <w:lastRenderedPageBreak/>
         <w:t>Team</w:t>
       </w:r>
-      <w:bookmarkEnd w:id="1"/>
+      <w:bookmarkEnd w:id="2"/>
     </w:p>
     <w:p>
       <w:pPr>
@@ -1762,7 +1730,7 @@
           <w:lang w:val="en-GB"/>
         </w:rPr>
       </w:pPr>
-      <w:bookmarkStart w:id="2" w:name="_Toc308460617"/>
+      <w:bookmarkStart w:id="3" w:name="_Toc308794058"/>
       <w:r>
         <w:rPr>
           <w:lang w:val="en-GB"/>
@@ -1770,7 +1738,7 @@
         <w:lastRenderedPageBreak/>
         <w:t>Schedule</w:t>
       </w:r>
-      <w:bookmarkEnd w:id="2"/>
+      <w:bookmarkEnd w:id="3"/>
     </w:p>
     <w:p>
       <w:pPr>
@@ -3169,7 +3137,7 @@
           <w:lang w:val="en-GB"/>
         </w:rPr>
       </w:pPr>
-      <w:bookmarkStart w:id="3" w:name="_Toc308460618"/>
+      <w:bookmarkStart w:id="4" w:name="_Toc308794059"/>
       <w:r>
         <w:rPr>
           <w:lang w:val="en-GB"/>
@@ -3177,7 +3145,7 @@
         <w:lastRenderedPageBreak/>
         <w:t>Details</w:t>
       </w:r>
-      <w:bookmarkEnd w:id="3"/>
+      <w:bookmarkEnd w:id="4"/>
     </w:p>
     <w:p>
       <w:pPr>
@@ -3809,7 +3777,7 @@
           <w:lang w:val="en-GB"/>
         </w:rPr>
       </w:pPr>
-      <w:bookmarkStart w:id="4" w:name="_Toc308460619"/>
+      <w:bookmarkStart w:id="5" w:name="_Toc308794060"/>
       <w:r>
         <w:rPr>
           <w:lang w:val="en-GB"/>
@@ -3817,7 +3785,7 @@
         <w:lastRenderedPageBreak/>
         <w:t>Progress log</w:t>
       </w:r>
-      <w:bookmarkEnd w:id="4"/>
+      <w:bookmarkEnd w:id="5"/>
     </w:p>
     <w:p>
       <w:pPr>
@@ -3966,6 +3934,12 @@
               </w:rPr>
               <w:t>Initial Skype conversation</w:t>
             </w:r>
+            <w:r>
+              <w:rPr>
+                <w:lang w:val="en-GB"/>
+              </w:rPr>
+              <w:t>.</w:t>
+            </w:r>
           </w:p>
         </w:tc>
         <w:tc>
@@ -4044,6 +4018,12 @@
               </w:rPr>
               <w:t>Meeting</w:t>
             </w:r>
+            <w:r>
+              <w:rPr>
+                <w:lang w:val="en-GB"/>
+              </w:rPr>
+              <w:t>.</w:t>
+            </w:r>
           </w:p>
         </w:tc>
         <w:tc>
@@ -4122,6 +4102,12 @@
               </w:rPr>
               <w:t>Project plan</w:t>
             </w:r>
+            <w:r>
+              <w:rPr>
+                <w:lang w:val="en-GB"/>
+              </w:rPr>
+              <w:t>.</w:t>
+            </w:r>
           </w:p>
         </w:tc>
         <w:tc>
@@ -4206,6 +4192,12 @@
               </w:rPr>
               <w:t>Requirements analysis</w:t>
             </w:r>
+            <w:r>
+              <w:rPr>
+                <w:lang w:val="en-GB"/>
+              </w:rPr>
+              <w:t>.</w:t>
+            </w:r>
           </w:p>
         </w:tc>
         <w:tc>
@@ -4284,6 +4276,12 @@
               </w:rPr>
               <w:t>Requirements analysis</w:t>
             </w:r>
+            <w:r>
+              <w:rPr>
+                <w:lang w:val="en-GB"/>
+              </w:rPr>
+              <w:t>.</w:t>
+            </w:r>
           </w:p>
         </w:tc>
         <w:tc>
@@ -4369,6 +4367,12 @@
               </w:rPr>
               <w:t>User story</w:t>
             </w:r>
+            <w:r>
+              <w:rPr>
+                <w:lang w:val="en-GB"/>
+              </w:rPr>
+              <w:t>.</w:t>
+            </w:r>
           </w:p>
         </w:tc>
         <w:tc>
@@ -4386,7 +4390,19 @@
               <w:rPr>
                 <w:lang w:val="en-GB"/>
               </w:rPr>
-              <w:t>Completing the story that will be used in storyboards</w:t>
+              <w:t>Writing</w:t>
+            </w:r>
+            <w:r>
+              <w:rPr>
+                <w:lang w:val="en-GB"/>
+              </w:rPr>
+              <w:t xml:space="preserve"> the story that will be used in storyboards</w:t>
+            </w:r>
+            <w:r>
+              <w:rPr>
+                <w:lang w:val="en-GB"/>
+              </w:rPr>
+              <w:t>.</w:t>
             </w:r>
           </w:p>
         </w:tc>
@@ -4407,8 +4423,6 @@
               </w:rPr>
               <w:t>Raigo</w:t>
             </w:r>
-            <w:bookmarkStart w:id="5" w:name="_GoBack"/>
-            <w:bookmarkEnd w:id="5"/>
           </w:p>
         </w:tc>
       </w:tr>
@@ -4424,6 +4438,12 @@
                 <w:lang w:val="en-GB"/>
               </w:rPr>
             </w:pPr>
+            <w:r>
+              <w:rPr>
+                <w:lang w:val="en-GB"/>
+              </w:rPr>
+              <w:t>09.11</w:t>
+            </w:r>
           </w:p>
         </w:tc>
         <w:tc>
@@ -4437,6 +4457,12 @@
                 <w:lang w:val="en-GB"/>
               </w:rPr>
             </w:pPr>
+            <w:r>
+              <w:rPr>
+                <w:lang w:val="en-GB"/>
+              </w:rPr>
+              <w:t>Object diagrams.</w:t>
+            </w:r>
           </w:p>
         </w:tc>
         <w:tc>
@@ -4450,6 +4476,24 @@
                 <w:lang w:val="en-GB"/>
               </w:rPr>
             </w:pPr>
+            <w:r>
+              <w:rPr>
+                <w:lang w:val="en-GB"/>
+              </w:rPr>
+              <w:t>Modelling the object diagrams</w:t>
+            </w:r>
+            <w:r>
+              <w:rPr>
+                <w:lang w:val="en-GB"/>
+              </w:rPr>
+              <w:t xml:space="preserve"> that will be used in storyboards</w:t>
+            </w:r>
+            <w:r>
+              <w:rPr>
+                <w:lang w:val="en-GB"/>
+              </w:rPr>
+              <w:t>.</w:t>
+            </w:r>
           </w:p>
         </w:tc>
         <w:tc>
@@ -4463,6 +4507,246 @@
                 <w:lang w:val="en-GB"/>
               </w:rPr>
             </w:pPr>
+            <w:r>
+              <w:rPr>
+                <w:lang w:val="en-GB"/>
+              </w:rPr>
+              <w:t>Raigo</w:t>
+            </w:r>
+          </w:p>
+        </w:tc>
+      </w:tr>
+      <w:tr>
+        <w:tc>
+          <w:tcPr>
+            <w:tcW w:w="718" w:type="dxa"/>
+          </w:tcPr>
+          <w:p>
+            <w:pPr>
+              <w:spacing w:line="360" w:lineRule="auto"/>
+              <w:rPr>
+                <w:lang w:val="en-GB"/>
+              </w:rPr>
+            </w:pPr>
+            <w:r>
+              <w:rPr>
+                <w:lang w:val="en-GB"/>
+              </w:rPr>
+              <w:t>10.11</w:t>
+            </w:r>
+          </w:p>
+        </w:tc>
+        <w:tc>
+          <w:tcPr>
+            <w:tcW w:w="2934" w:type="dxa"/>
+          </w:tcPr>
+          <w:p>
+            <w:pPr>
+              <w:spacing w:line="360" w:lineRule="auto"/>
+              <w:rPr>
+                <w:lang w:val="en-GB"/>
+              </w:rPr>
+            </w:pPr>
+            <w:r>
+              <w:rPr>
+                <w:lang w:val="en-GB"/>
+              </w:rPr>
+              <w:t>Storyboards.</w:t>
+            </w:r>
+          </w:p>
+        </w:tc>
+        <w:tc>
+          <w:tcPr>
+            <w:tcW w:w="3402" w:type="dxa"/>
+          </w:tcPr>
+          <w:p>
+            <w:pPr>
+              <w:spacing w:line="360" w:lineRule="auto"/>
+              <w:rPr>
+                <w:lang w:val="en-GB"/>
+              </w:rPr>
+            </w:pPr>
+            <w:r>
+              <w:rPr>
+                <w:lang w:val="en-GB"/>
+              </w:rPr>
+              <w:t>Dividing the story into paragraphs and adding object diagrams to complete storyboards.</w:t>
+            </w:r>
+          </w:p>
+        </w:tc>
+        <w:tc>
+          <w:tcPr>
+            <w:tcW w:w="2158" w:type="dxa"/>
+          </w:tcPr>
+          <w:p>
+            <w:pPr>
+              <w:spacing w:line="360" w:lineRule="auto"/>
+              <w:rPr>
+                <w:lang w:val="en-GB"/>
+              </w:rPr>
+            </w:pPr>
+            <w:r>
+              <w:rPr>
+                <w:lang w:val="en-GB"/>
+              </w:rPr>
+              <w:t>Raigo</w:t>
+            </w:r>
+          </w:p>
+        </w:tc>
+      </w:tr>
+      <w:tr>
+        <w:tc>
+          <w:tcPr>
+            <w:tcW w:w="718" w:type="dxa"/>
+          </w:tcPr>
+          <w:p>
+            <w:pPr>
+              <w:spacing w:line="360" w:lineRule="auto"/>
+              <w:rPr>
+                <w:lang w:val="en-GB"/>
+              </w:rPr>
+            </w:pPr>
+            <w:r>
+              <w:rPr>
+                <w:lang w:val="en-GB"/>
+              </w:rPr>
+              <w:t>11.11</w:t>
+            </w:r>
+          </w:p>
+        </w:tc>
+        <w:tc>
+          <w:tcPr>
+            <w:tcW w:w="2934" w:type="dxa"/>
+          </w:tcPr>
+          <w:p>
+            <w:pPr>
+              <w:spacing w:line="360" w:lineRule="auto"/>
+              <w:rPr>
+                <w:lang w:val="en-GB"/>
+              </w:rPr>
+            </w:pPr>
+            <w:r>
+              <w:rPr>
+                <w:lang w:val="en-GB"/>
+              </w:rPr>
+              <w:t>Interview script.</w:t>
+            </w:r>
+          </w:p>
+        </w:tc>
+        <w:tc>
+          <w:tcPr>
+            <w:tcW w:w="3402" w:type="dxa"/>
+          </w:tcPr>
+          <w:p>
+            <w:pPr>
+              <w:spacing w:line="360" w:lineRule="auto"/>
+              <w:rPr>
+                <w:lang w:val="en-GB"/>
+              </w:rPr>
+            </w:pPr>
+            <w:r>
+              <w:rPr>
+                <w:lang w:val="en-GB"/>
+              </w:rPr>
+              <w:t>Writing the script for interview.</w:t>
+            </w:r>
+          </w:p>
+        </w:tc>
+        <w:tc>
+          <w:tcPr>
+            <w:tcW w:w="2158" w:type="dxa"/>
+          </w:tcPr>
+          <w:p>
+            <w:pPr>
+              <w:spacing w:line="360" w:lineRule="auto"/>
+              <w:rPr>
+                <w:lang w:val="en-GB"/>
+              </w:rPr>
+            </w:pPr>
+            <w:r>
+              <w:rPr>
+                <w:lang w:val="en-GB"/>
+              </w:rPr>
+              <w:t>Simo</w:t>
+            </w:r>
+          </w:p>
+        </w:tc>
+      </w:tr>
+      <w:tr>
+        <w:tc>
+          <w:tcPr>
+            <w:tcW w:w="718" w:type="dxa"/>
+          </w:tcPr>
+          <w:p>
+            <w:pPr>
+              <w:spacing w:line="360" w:lineRule="auto"/>
+              <w:rPr>
+                <w:lang w:val="en-GB"/>
+              </w:rPr>
+            </w:pPr>
+            <w:r>
+              <w:rPr>
+                <w:lang w:val="en-GB"/>
+              </w:rPr>
+              <w:t>11.11</w:t>
+            </w:r>
+          </w:p>
+        </w:tc>
+        <w:tc>
+          <w:tcPr>
+            <w:tcW w:w="2934" w:type="dxa"/>
+          </w:tcPr>
+          <w:p>
+            <w:pPr>
+              <w:spacing w:line="360" w:lineRule="auto"/>
+              <w:rPr>
+                <w:lang w:val="en-GB"/>
+              </w:rPr>
+            </w:pPr>
+            <w:r>
+              <w:rPr>
+                <w:lang w:val="en-GB"/>
+              </w:rPr>
+              <w:t>Recording the interview.</w:t>
+            </w:r>
+          </w:p>
+        </w:tc>
+        <w:tc>
+          <w:tcPr>
+            <w:tcW w:w="3402" w:type="dxa"/>
+          </w:tcPr>
+          <w:p>
+            <w:pPr>
+              <w:spacing w:line="360" w:lineRule="auto"/>
+              <w:rPr>
+                <w:lang w:val="en-GB"/>
+              </w:rPr>
+            </w:pPr>
+            <w:r>
+              <w:rPr>
+                <w:lang w:val="en-GB"/>
+              </w:rPr>
+              <w:t>Performing and recording the interview.</w:t>
+            </w:r>
+          </w:p>
+        </w:tc>
+        <w:tc>
+          <w:tcPr>
+            <w:tcW w:w="2158" w:type="dxa"/>
+          </w:tcPr>
+          <w:p>
+            <w:pPr>
+              <w:spacing w:line="360" w:lineRule="auto"/>
+              <w:rPr>
+                <w:lang w:val="en-GB"/>
+              </w:rPr>
+            </w:pPr>
+            <w:r>
+              <w:rPr>
+                <w:lang w:val="en-GB"/>
+              </w:rPr>
+              <w:t>Simo, Raigo</w:t>
+            </w:r>
           </w:p>
         </w:tc>
       </w:tr>
@@ -4497,7 +4781,7 @@
           <w:lang w:val="en-GB"/>
         </w:rPr>
       </w:pPr>
-      <w:bookmarkStart w:id="6" w:name="_Toc308460620"/>
+      <w:bookmarkStart w:id="6" w:name="_Toc308794061"/>
       <w:r>
         <w:rPr>
           <w:lang w:val="en-GB"/>
@@ -4626,7 +4910,7 @@
               <w:sz w:val="32"/>
               <w:szCs w:val="32"/>
             </w:rPr>
-            <w:t>9</w:t>
+            <w:t>3</w:t>
           </w:r>
           <w:r>
             <w:rPr>
@@ -5960,7 +6244,7 @@
 </file>
 
 <file path=customXml/itemProps1.xml><?xml version="1.0" encoding="utf-8"?>
-<ds:datastoreItem xmlns:ds="http://schemas.openxmlformats.org/officeDocument/2006/customXml" ds:itemID="{36EA7520-33BB-452C-9A84-5BCEF63A65F8}">
+<ds:datastoreItem xmlns:ds="http://schemas.openxmlformats.org/officeDocument/2006/customXml" ds:itemID="{6383B99F-2990-4392-95AA-1F0E3D4C613F}">
   <ds:schemaRefs>
     <ds:schemaRef ds:uri="http://schemas.openxmlformats.org/officeDocument/2006/bibliography"/>
   </ds:schemaRefs>

</xml_diff>

<commit_message>
Project plan, User manual, Installation guide, Testing report
</commit_message>
<xml_diff>
--- a/Documentation/ProjectPlan.docx
+++ b/Documentation/ProjectPlan.docx
@@ -12,6 +12,8 @@
           <w:lang w:val="en-GB"/>
         </w:rPr>
       </w:pPr>
+      <w:bookmarkStart w:id="0" w:name="_GoBack"/>
+      <w:bookmarkEnd w:id="0"/>
       <w:r>
         <w:rPr>
           <w:sz w:val="24"/>
@@ -765,25 +767,19 @@
                 <w:lang w:val="en-GB"/>
               </w:rPr>
             </w:pPr>
-          </w:p>
-        </w:tc>
-        <w:tc>
-          <w:tcPr>
-            <w:tcW w:w="3119" w:type="dxa"/>
-          </w:tcPr>
-          <w:p>
-            <w:pPr>
+            <w:r>
               <w:rPr>
                 <w:sz w:val="24"/>
                 <w:szCs w:val="24"/>
                 <w:lang w:val="en-GB"/>
               </w:rPr>
-            </w:pPr>
-          </w:p>
-        </w:tc>
-        <w:tc>
-          <w:tcPr>
-            <w:tcW w:w="4252" w:type="dxa"/>
+              <w:t>13.11</w:t>
+            </w:r>
+          </w:p>
+        </w:tc>
+        <w:tc>
+          <w:tcPr>
+            <w:tcW w:w="3119" w:type="dxa"/>
           </w:tcPr>
           <w:p>
             <w:pPr>
@@ -793,20 +789,58 @@
                 <w:lang w:val="en-GB"/>
               </w:rPr>
             </w:pPr>
-          </w:p>
-        </w:tc>
-        <w:tc>
-          <w:tcPr>
-            <w:tcW w:w="1024" w:type="dxa"/>
-          </w:tcPr>
-          <w:p>
-            <w:pPr>
+            <w:r>
               <w:rPr>
                 <w:sz w:val="24"/>
                 <w:szCs w:val="24"/>
                 <w:lang w:val="en-GB"/>
               </w:rPr>
-            </w:pPr>
+              <w:t>Progress log; conclusion.</w:t>
+            </w:r>
+          </w:p>
+        </w:tc>
+        <w:tc>
+          <w:tcPr>
+            <w:tcW w:w="4252" w:type="dxa"/>
+          </w:tcPr>
+          <w:p>
+            <w:pPr>
+              <w:rPr>
+                <w:sz w:val="24"/>
+                <w:szCs w:val="24"/>
+                <w:lang w:val="en-GB"/>
+              </w:rPr>
+            </w:pPr>
+            <w:r>
+              <w:rPr>
+                <w:sz w:val="24"/>
+                <w:szCs w:val="24"/>
+                <w:lang w:val="en-GB"/>
+              </w:rPr>
+              <w:t>Completing progress log. Writing the conclusion of the project.</w:t>
+            </w:r>
+          </w:p>
+        </w:tc>
+        <w:tc>
+          <w:tcPr>
+            <w:tcW w:w="1024" w:type="dxa"/>
+          </w:tcPr>
+          <w:p>
+            <w:pPr>
+              <w:rPr>
+                <w:sz w:val="24"/>
+                <w:szCs w:val="24"/>
+                <w:lang w:val="en-GB"/>
+              </w:rPr>
+            </w:pPr>
+            <w:r>
+              <w:rPr>
+                <w:sz w:val="24"/>
+                <w:szCs w:val="24"/>
+                <w:lang w:val="en-GB"/>
+              </w:rPr>
+              <w:t>Simo</w:t>
+            </w:r>
           </w:p>
         </w:tc>
       </w:tr>
@@ -1232,7 +1266,7 @@
                 <w:noProof/>
                 <w:webHidden/>
               </w:rPr>
-              <w:t>9</w:t>
+              <w:t>8</w:t>
             </w:r>
             <w:r>
               <w:rPr>
@@ -1337,8 +1371,6 @@
           <w:lang w:val="en-GB"/>
         </w:rPr>
       </w:pPr>
-      <w:bookmarkStart w:id="0" w:name="_GoBack"/>
-      <w:bookmarkEnd w:id="0"/>
     </w:p>
     <w:p>
       <w:pPr>
@@ -3654,39 +3686,23 @@
     <w:p>
       <w:pPr>
         <w:spacing w:after="0" w:line="360" w:lineRule="auto"/>
+        <w:rPr>
+          <w:lang w:val="en-GB"/>
+        </w:rPr>
+      </w:pPr>
+    </w:p>
+    <w:p>
+      <w:pPr>
+        <w:spacing w:after="0" w:line="360" w:lineRule="auto"/>
         <w:jc w:val="both"/>
         <w:rPr>
           <w:lang w:val="en-GB"/>
         </w:rPr>
       </w:pPr>
-    </w:p>
-    <w:p>
-      <w:pPr>
-        <w:spacing w:after="0" w:line="360" w:lineRule="auto"/>
-        <w:rPr>
-          <w:lang w:val="en-GB"/>
-        </w:rPr>
-      </w:pPr>
-      <w:r>
-        <w:rPr>
-          <w:lang w:val="en-GB"/>
-        </w:rPr>
-        <w:br w:type="page"/>
-      </w:r>
-    </w:p>
-    <w:p>
-      <w:pPr>
-        <w:spacing w:after="0" w:line="360" w:lineRule="auto"/>
-        <w:jc w:val="both"/>
-        <w:rPr>
-          <w:lang w:val="en-GB"/>
-        </w:rPr>
-      </w:pPr>
-      <w:r>
-        <w:rPr>
-          <w:lang w:val="en-GB"/>
-        </w:rPr>
-        <w:lastRenderedPageBreak/>
+      <w:r>
+        <w:rPr>
+          <w:lang w:val="en-GB"/>
+        </w:rPr>
         <w:t>3. Presentation</w:t>
       </w:r>
     </w:p>
@@ -3957,7 +3973,19 @@
               <w:rPr>
                 <w:lang w:val="en-GB"/>
               </w:rPr>
-              <w:t>The main topics were: how will we carry out the project and what tasks are preferred by team members.</w:t>
+              <w:t>H</w:t>
+            </w:r>
+            <w:r>
+              <w:rPr>
+                <w:lang w:val="en-GB"/>
+              </w:rPr>
+              <w:t>ow will we carry out the project and what task</w:t>
+            </w:r>
+            <w:r>
+              <w:rPr>
+                <w:lang w:val="en-GB"/>
+              </w:rPr>
+              <w:t>s are preferred by team members?</w:t>
             </w:r>
           </w:p>
         </w:tc>
@@ -3997,7 +4025,7 @@
               <w:rPr>
                 <w:lang w:val="en-GB"/>
               </w:rPr>
-              <w:t>07.11</w:t>
+              <w:t>06.11</w:t>
             </w:r>
           </w:p>
         </w:tc>
@@ -4016,13 +4044,7 @@
               <w:rPr>
                 <w:lang w:val="en-GB"/>
               </w:rPr>
-              <w:t>Meeting</w:t>
-            </w:r>
-            <w:r>
-              <w:rPr>
-                <w:lang w:val="en-GB"/>
-              </w:rPr>
-              <w:t>.</w:t>
+              <w:t>Creating repository.</w:t>
             </w:r>
           </w:p>
         </w:tc>
@@ -4041,7 +4063,7 @@
               <w:rPr>
                 <w:lang w:val="en-GB"/>
               </w:rPr>
-              <w:t>Initial outline for the project plan and confirmation that everyone agrees to the schedule.</w:t>
+              <w:t>Sharing repository information with team.</w:t>
             </w:r>
           </w:p>
         </w:tc>
@@ -4060,7 +4082,7 @@
               <w:rPr>
                 <w:lang w:val="en-GB"/>
               </w:rPr>
-              <w:t>Simo, Mart, Raigo</w:t>
+              <w:t>Mart</w:t>
             </w:r>
           </w:p>
         </w:tc>
@@ -4100,7 +4122,7 @@
               <w:rPr>
                 <w:lang w:val="en-GB"/>
               </w:rPr>
-              <w:t>Project plan</w:t>
+              <w:t>Meeting</w:t>
             </w:r>
             <w:r>
               <w:rPr>
@@ -4125,13 +4147,7 @@
               <w:rPr>
                 <w:lang w:val="en-GB"/>
               </w:rPr>
-              <w:t xml:space="preserve">Detailed description of the project. Running updates </w:t>
-            </w:r>
-            <w:r>
-              <w:rPr>
-                <w:lang w:val="en-GB"/>
-              </w:rPr>
-              <w:t>will be made in the document.</w:t>
+              <w:t>Initial outline for the project plan and confirmation that everyone agrees to the schedule.</w:t>
             </w:r>
           </w:p>
         </w:tc>
@@ -4150,7 +4166,7 @@
               <w:rPr>
                 <w:lang w:val="en-GB"/>
               </w:rPr>
-              <w:t>Simo</w:t>
+              <w:t>Simo, Mart, Raigo</w:t>
             </w:r>
           </w:p>
         </w:tc>
@@ -4190,7 +4206,7 @@
               <w:rPr>
                 <w:lang w:val="en-GB"/>
               </w:rPr>
-              <w:t>Requirements analysis</w:t>
+              <w:t>Project plan</w:t>
             </w:r>
             <w:r>
               <w:rPr>
@@ -4215,7 +4231,13 @@
               <w:rPr>
                 <w:lang w:val="en-GB"/>
               </w:rPr>
-              <w:t>List of all requirements with detailed description. Minor changes still acceptable.</w:t>
+              <w:t xml:space="preserve">Detailed description of the project. Running updates </w:t>
+            </w:r>
+            <w:r>
+              <w:rPr>
+                <w:lang w:val="en-GB"/>
+              </w:rPr>
+              <w:t>will be made in the document.</w:t>
             </w:r>
           </w:p>
         </w:tc>
@@ -4255,6 +4277,90 @@
               <w:rPr>
                 <w:lang w:val="en-GB"/>
               </w:rPr>
+              <w:t>07.11</w:t>
+            </w:r>
+          </w:p>
+        </w:tc>
+        <w:tc>
+          <w:tcPr>
+            <w:tcW w:w="2934" w:type="dxa"/>
+          </w:tcPr>
+          <w:p>
+            <w:pPr>
+              <w:spacing w:line="360" w:lineRule="auto"/>
+              <w:rPr>
+                <w:lang w:val="en-GB"/>
+              </w:rPr>
+            </w:pPr>
+            <w:r>
+              <w:rPr>
+                <w:lang w:val="en-GB"/>
+              </w:rPr>
+              <w:t>Requirements analysis</w:t>
+            </w:r>
+            <w:r>
+              <w:rPr>
+                <w:lang w:val="en-GB"/>
+              </w:rPr>
+              <w:t>.</w:t>
+            </w:r>
+          </w:p>
+        </w:tc>
+        <w:tc>
+          <w:tcPr>
+            <w:tcW w:w="3402" w:type="dxa"/>
+          </w:tcPr>
+          <w:p>
+            <w:pPr>
+              <w:spacing w:line="360" w:lineRule="auto"/>
+              <w:rPr>
+                <w:lang w:val="en-GB"/>
+              </w:rPr>
+            </w:pPr>
+            <w:r>
+              <w:rPr>
+                <w:lang w:val="en-GB"/>
+              </w:rPr>
+              <w:t>List of all requirements with detailed description. Minor changes still acceptable.</w:t>
+            </w:r>
+          </w:p>
+        </w:tc>
+        <w:tc>
+          <w:tcPr>
+            <w:tcW w:w="2158" w:type="dxa"/>
+          </w:tcPr>
+          <w:p>
+            <w:pPr>
+              <w:spacing w:line="360" w:lineRule="auto"/>
+              <w:rPr>
+                <w:lang w:val="en-GB"/>
+              </w:rPr>
+            </w:pPr>
+            <w:r>
+              <w:rPr>
+                <w:lang w:val="en-GB"/>
+              </w:rPr>
+              <w:t>Simo</w:t>
+            </w:r>
+          </w:p>
+        </w:tc>
+      </w:tr>
+      <w:tr>
+        <w:tc>
+          <w:tcPr>
+            <w:tcW w:w="718" w:type="dxa"/>
+          </w:tcPr>
+          <w:p>
+            <w:pPr>
+              <w:spacing w:line="360" w:lineRule="auto"/>
+              <w:rPr>
+                <w:lang w:val="en-GB"/>
+              </w:rPr>
+            </w:pPr>
+            <w:r>
+              <w:rPr>
+                <w:lang w:val="en-GB"/>
+              </w:rPr>
               <w:t>09.11</w:t>
             </w:r>
           </w:p>
@@ -4346,7 +4452,13 @@
               <w:rPr>
                 <w:lang w:val="en-GB"/>
               </w:rPr>
-              <w:t>09.11</w:t>
+              <w:t>08</w:t>
+            </w:r>
+            <w:r>
+              <w:rPr>
+                <w:lang w:val="en-GB"/>
+              </w:rPr>
+              <w:t>.11</w:t>
             </w:r>
           </w:p>
         </w:tc>
@@ -4396,7 +4508,19 @@
               <w:rPr>
                 <w:lang w:val="en-GB"/>
               </w:rPr>
-              <w:t xml:space="preserve"> the story that will be used in storyboards</w:t>
+              <w:t xml:space="preserve"> the </w:t>
+            </w:r>
+            <w:r>
+              <w:rPr>
+                <w:lang w:val="en-GB"/>
+              </w:rPr>
+              <w:t xml:space="preserve">user </w:t>
+            </w:r>
+            <w:r>
+              <w:rPr>
+                <w:lang w:val="en-GB"/>
+              </w:rPr>
+              <w:t>story that will be used in storyboards</w:t>
             </w:r>
             <w:r>
               <w:rPr>
@@ -4480,19 +4604,7 @@
               <w:rPr>
                 <w:lang w:val="en-GB"/>
               </w:rPr>
-              <w:t>Modelling the object diagrams</w:t>
-            </w:r>
-            <w:r>
-              <w:rPr>
-                <w:lang w:val="en-GB"/>
-              </w:rPr>
-              <w:t xml:space="preserve"> that will be used in storyboards</w:t>
-            </w:r>
-            <w:r>
-              <w:rPr>
-                <w:lang w:val="en-GB"/>
-              </w:rPr>
-              <w:t>.</w:t>
+              <w:t>Modelling the object diagrams that will be used in storyboards.</w:t>
             </w:r>
           </w:p>
         </w:tc>
@@ -4570,7 +4682,49 @@
               <w:rPr>
                 <w:lang w:val="en-GB"/>
               </w:rPr>
-              <w:t>Dividing the story into paragraphs and adding object diagrams to complete storyboards.</w:t>
+              <w:t>Splitting</w:t>
+            </w:r>
+            <w:r>
+              <w:rPr>
+                <w:lang w:val="en-GB"/>
+              </w:rPr>
+              <w:t xml:space="preserve"> the story into paragrap</w:t>
+            </w:r>
+            <w:r>
+              <w:rPr>
+                <w:lang w:val="en-GB"/>
+              </w:rPr>
+              <w:t xml:space="preserve">hs and adding object diagrams. </w:t>
+            </w:r>
+            <w:r>
+              <w:rPr>
+                <w:lang w:val="en-GB"/>
+              </w:rPr>
+              <w:t xml:space="preserve"> </w:t>
+            </w:r>
+            <w:r>
+              <w:rPr>
+                <w:lang w:val="en-GB"/>
+              </w:rPr>
+              <w:t>S</w:t>
+            </w:r>
+            <w:r>
+              <w:rPr>
+                <w:lang w:val="en-GB"/>
+              </w:rPr>
+              <w:t>toryboards</w:t>
+            </w:r>
+            <w:r>
+              <w:rPr>
+                <w:lang w:val="en-GB"/>
+              </w:rPr>
+              <w:t xml:space="preserve"> completed</w:t>
+            </w:r>
+            <w:r>
+              <w:rPr>
+                <w:lang w:val="en-GB"/>
+              </w:rPr>
+              <w:t>.</w:t>
             </w:r>
           </w:p>
         </w:tc>
@@ -4750,6 +4904,1113 @@
           </w:p>
         </w:tc>
       </w:tr>
+      <w:tr>
+        <w:tc>
+          <w:tcPr>
+            <w:tcW w:w="718" w:type="dxa"/>
+          </w:tcPr>
+          <w:p>
+            <w:pPr>
+              <w:spacing w:line="360" w:lineRule="auto"/>
+              <w:rPr>
+                <w:lang w:val="en-GB"/>
+              </w:rPr>
+            </w:pPr>
+            <w:r>
+              <w:rPr>
+                <w:lang w:val="en-GB"/>
+              </w:rPr>
+              <w:t>11.11</w:t>
+            </w:r>
+          </w:p>
+        </w:tc>
+        <w:tc>
+          <w:tcPr>
+            <w:tcW w:w="2934" w:type="dxa"/>
+          </w:tcPr>
+          <w:p>
+            <w:pPr>
+              <w:spacing w:line="360" w:lineRule="auto"/>
+              <w:rPr>
+                <w:lang w:val="en-GB"/>
+              </w:rPr>
+            </w:pPr>
+            <w:r>
+              <w:rPr>
+                <w:lang w:val="en-GB"/>
+              </w:rPr>
+              <w:t>Requirements analysis.</w:t>
+            </w:r>
+          </w:p>
+        </w:tc>
+        <w:tc>
+          <w:tcPr>
+            <w:tcW w:w="3402" w:type="dxa"/>
+          </w:tcPr>
+          <w:p>
+            <w:pPr>
+              <w:pStyle w:val="Default"/>
+              <w:rPr>
+                <w:sz w:val="23"/>
+                <w:szCs w:val="23"/>
+              </w:rPr>
+            </w:pPr>
+            <w:r>
+              <w:rPr>
+                <w:sz w:val="23"/>
+                <w:szCs w:val="23"/>
+              </w:rPr>
+              <w:t xml:space="preserve">Reviewing all the requirements after the interview. </w:t>
+            </w:r>
+          </w:p>
+        </w:tc>
+        <w:tc>
+          <w:tcPr>
+            <w:tcW w:w="2158" w:type="dxa"/>
+          </w:tcPr>
+          <w:p>
+            <w:pPr>
+              <w:spacing w:line="360" w:lineRule="auto"/>
+              <w:rPr>
+                <w:lang w:val="en-GB"/>
+              </w:rPr>
+            </w:pPr>
+            <w:r>
+              <w:rPr>
+                <w:lang w:val="en-GB"/>
+              </w:rPr>
+              <w:t>Simo</w:t>
+            </w:r>
+          </w:p>
+        </w:tc>
+      </w:tr>
+      <w:tr>
+        <w:tc>
+          <w:tcPr>
+            <w:tcW w:w="718" w:type="dxa"/>
+          </w:tcPr>
+          <w:p>
+            <w:pPr>
+              <w:spacing w:line="360" w:lineRule="auto"/>
+              <w:rPr>
+                <w:lang w:val="en-GB"/>
+              </w:rPr>
+            </w:pPr>
+            <w:r>
+              <w:rPr>
+                <w:lang w:val="en-GB"/>
+              </w:rPr>
+              <w:t>11.11</w:t>
+            </w:r>
+          </w:p>
+        </w:tc>
+        <w:tc>
+          <w:tcPr>
+            <w:tcW w:w="2934" w:type="dxa"/>
+          </w:tcPr>
+          <w:p>
+            <w:pPr>
+              <w:spacing w:line="360" w:lineRule="auto"/>
+              <w:rPr>
+                <w:lang w:val="en-GB"/>
+              </w:rPr>
+            </w:pPr>
+            <w:r>
+              <w:rPr>
+                <w:lang w:val="en-GB"/>
+              </w:rPr>
+              <w:t>UML Class diagram.</w:t>
+            </w:r>
+          </w:p>
+        </w:tc>
+        <w:tc>
+          <w:tcPr>
+            <w:tcW w:w="3402" w:type="dxa"/>
+          </w:tcPr>
+          <w:p>
+            <w:pPr>
+              <w:spacing w:line="360" w:lineRule="auto"/>
+              <w:rPr>
+                <w:lang w:val="en-GB"/>
+              </w:rPr>
+            </w:pPr>
+            <w:r>
+              <w:rPr>
+                <w:lang w:val="en-GB"/>
+              </w:rPr>
+              <w:t>Source for automatically generated Java code.</w:t>
+            </w:r>
+          </w:p>
+        </w:tc>
+        <w:tc>
+          <w:tcPr>
+            <w:tcW w:w="2158" w:type="dxa"/>
+          </w:tcPr>
+          <w:p>
+            <w:pPr>
+              <w:spacing w:line="360" w:lineRule="auto"/>
+              <w:rPr>
+                <w:lang w:val="en-GB"/>
+              </w:rPr>
+            </w:pPr>
+            <w:r>
+              <w:rPr>
+                <w:lang w:val="en-GB"/>
+              </w:rPr>
+              <w:t>Raigo, Mart</w:t>
+            </w:r>
+          </w:p>
+        </w:tc>
+      </w:tr>
+      <w:tr>
+        <w:tc>
+          <w:tcPr>
+            <w:tcW w:w="718" w:type="dxa"/>
+          </w:tcPr>
+          <w:p>
+            <w:pPr>
+              <w:spacing w:line="360" w:lineRule="auto"/>
+              <w:rPr>
+                <w:lang w:val="en-GB"/>
+              </w:rPr>
+            </w:pPr>
+            <w:r>
+              <w:rPr>
+                <w:lang w:val="en-GB"/>
+              </w:rPr>
+              <w:lastRenderedPageBreak/>
+              <w:t>11.11</w:t>
+            </w:r>
+          </w:p>
+        </w:tc>
+        <w:tc>
+          <w:tcPr>
+            <w:tcW w:w="2934" w:type="dxa"/>
+          </w:tcPr>
+          <w:p>
+            <w:pPr>
+              <w:spacing w:line="360" w:lineRule="auto"/>
+              <w:rPr>
+                <w:lang w:val="en-GB"/>
+              </w:rPr>
+            </w:pPr>
+            <w:r>
+              <w:rPr>
+                <w:lang w:val="en-GB"/>
+              </w:rPr>
+              <w:t>GUI mock-ups.</w:t>
+            </w:r>
+          </w:p>
+        </w:tc>
+        <w:tc>
+          <w:tcPr>
+            <w:tcW w:w="3402" w:type="dxa"/>
+          </w:tcPr>
+          <w:p>
+            <w:pPr>
+              <w:pStyle w:val="Default"/>
+              <w:rPr>
+                <w:lang w:val="en-GB"/>
+              </w:rPr>
+            </w:pPr>
+            <w:r>
+              <w:rPr>
+                <w:lang w:val="en-GB"/>
+              </w:rPr>
+              <w:t>Visualisation of user interface in different states according to storyboards.</w:t>
+            </w:r>
+          </w:p>
+        </w:tc>
+        <w:tc>
+          <w:tcPr>
+            <w:tcW w:w="2158" w:type="dxa"/>
+          </w:tcPr>
+          <w:p>
+            <w:pPr>
+              <w:spacing w:line="360" w:lineRule="auto"/>
+              <w:rPr>
+                <w:lang w:val="en-GB"/>
+              </w:rPr>
+            </w:pPr>
+            <w:r>
+              <w:rPr>
+                <w:lang w:val="en-GB"/>
+              </w:rPr>
+              <w:t>Mart</w:t>
+            </w:r>
+          </w:p>
+        </w:tc>
+      </w:tr>
+      <w:tr>
+        <w:tc>
+          <w:tcPr>
+            <w:tcW w:w="718" w:type="dxa"/>
+          </w:tcPr>
+          <w:p>
+            <w:pPr>
+              <w:spacing w:line="360" w:lineRule="auto"/>
+              <w:rPr>
+                <w:lang w:val="en-GB"/>
+              </w:rPr>
+            </w:pPr>
+            <w:r>
+              <w:rPr>
+                <w:lang w:val="en-GB"/>
+              </w:rPr>
+              <w:t>11.11</w:t>
+            </w:r>
+          </w:p>
+        </w:tc>
+        <w:tc>
+          <w:tcPr>
+            <w:tcW w:w="2934" w:type="dxa"/>
+          </w:tcPr>
+          <w:p>
+            <w:pPr>
+              <w:spacing w:line="360" w:lineRule="auto"/>
+              <w:rPr>
+                <w:lang w:val="en-GB"/>
+              </w:rPr>
+            </w:pPr>
+            <w:r>
+              <w:rPr>
+                <w:lang w:val="en-GB"/>
+              </w:rPr>
+              <w:t>Project plan</w:t>
+            </w:r>
+          </w:p>
+        </w:tc>
+        <w:tc>
+          <w:tcPr>
+            <w:tcW w:w="3402" w:type="dxa"/>
+          </w:tcPr>
+          <w:p>
+            <w:pPr>
+              <w:spacing w:line="360" w:lineRule="auto"/>
+              <w:rPr>
+                <w:lang w:val="en-GB"/>
+              </w:rPr>
+            </w:pPr>
+            <w:r>
+              <w:rPr>
+                <w:lang w:val="en-GB"/>
+              </w:rPr>
+              <w:t>Updating progress log.</w:t>
+            </w:r>
+          </w:p>
+        </w:tc>
+        <w:tc>
+          <w:tcPr>
+            <w:tcW w:w="2158" w:type="dxa"/>
+          </w:tcPr>
+          <w:p>
+            <w:pPr>
+              <w:spacing w:line="360" w:lineRule="auto"/>
+              <w:rPr>
+                <w:lang w:val="en-GB"/>
+              </w:rPr>
+            </w:pPr>
+            <w:r>
+              <w:rPr>
+                <w:lang w:val="en-GB"/>
+              </w:rPr>
+              <w:t>Simo</w:t>
+            </w:r>
+          </w:p>
+        </w:tc>
+      </w:tr>
+      <w:tr>
+        <w:tc>
+          <w:tcPr>
+            <w:tcW w:w="718" w:type="dxa"/>
+          </w:tcPr>
+          <w:p>
+            <w:pPr>
+              <w:spacing w:line="360" w:lineRule="auto"/>
+              <w:rPr>
+                <w:lang w:val="en-GB"/>
+              </w:rPr>
+            </w:pPr>
+            <w:r>
+              <w:rPr>
+                <w:lang w:val="en-GB"/>
+              </w:rPr>
+              <w:t>12.11</w:t>
+            </w:r>
+          </w:p>
+        </w:tc>
+        <w:tc>
+          <w:tcPr>
+            <w:tcW w:w="2934" w:type="dxa"/>
+          </w:tcPr>
+          <w:p>
+            <w:pPr>
+              <w:spacing w:line="360" w:lineRule="auto"/>
+              <w:rPr>
+                <w:lang w:val="en-GB"/>
+              </w:rPr>
+            </w:pPr>
+            <w:r>
+              <w:rPr>
+                <w:lang w:val="en-GB"/>
+              </w:rPr>
+              <w:t>Coding.</w:t>
+            </w:r>
+          </w:p>
+        </w:tc>
+        <w:tc>
+          <w:tcPr>
+            <w:tcW w:w="3402" w:type="dxa"/>
+          </w:tcPr>
+          <w:p>
+            <w:pPr>
+              <w:spacing w:line="360" w:lineRule="auto"/>
+              <w:rPr>
+                <w:lang w:val="en-GB"/>
+              </w:rPr>
+            </w:pPr>
+            <w:r>
+              <w:rPr>
+                <w:lang w:val="en-GB"/>
+              </w:rPr>
+              <w:t>Main functionality of the game</w:t>
+            </w:r>
+            <w:r>
+              <w:rPr>
+                <w:lang w:val="en-GB"/>
+              </w:rPr>
+              <w:t>.</w:t>
+            </w:r>
+          </w:p>
+        </w:tc>
+        <w:tc>
+          <w:tcPr>
+            <w:tcW w:w="2158" w:type="dxa"/>
+          </w:tcPr>
+          <w:p>
+            <w:pPr>
+              <w:spacing w:line="360" w:lineRule="auto"/>
+              <w:rPr>
+                <w:lang w:val="en-GB"/>
+              </w:rPr>
+            </w:pPr>
+            <w:r>
+              <w:rPr>
+                <w:lang w:val="en-GB"/>
+              </w:rPr>
+              <w:t>Mart</w:t>
+            </w:r>
+          </w:p>
+        </w:tc>
+      </w:tr>
+      <w:tr>
+        <w:tc>
+          <w:tcPr>
+            <w:tcW w:w="718" w:type="dxa"/>
+          </w:tcPr>
+          <w:p>
+            <w:pPr>
+              <w:spacing w:line="360" w:lineRule="auto"/>
+              <w:rPr>
+                <w:lang w:val="en-GB"/>
+              </w:rPr>
+            </w:pPr>
+            <w:r>
+              <w:rPr>
+                <w:lang w:val="en-GB"/>
+              </w:rPr>
+              <w:t>13.11</w:t>
+            </w:r>
+          </w:p>
+        </w:tc>
+        <w:tc>
+          <w:tcPr>
+            <w:tcW w:w="2934" w:type="dxa"/>
+          </w:tcPr>
+          <w:p>
+            <w:pPr>
+              <w:spacing w:line="360" w:lineRule="auto"/>
+              <w:rPr>
+                <w:lang w:val="en-GB"/>
+              </w:rPr>
+            </w:pPr>
+            <w:r>
+              <w:rPr>
+                <w:lang w:val="en-GB"/>
+              </w:rPr>
+              <w:t>Coding.</w:t>
+            </w:r>
+          </w:p>
+        </w:tc>
+        <w:tc>
+          <w:tcPr>
+            <w:tcW w:w="3402" w:type="dxa"/>
+          </w:tcPr>
+          <w:p>
+            <w:pPr>
+              <w:spacing w:line="360" w:lineRule="auto"/>
+              <w:rPr>
+                <w:lang w:val="en-GB"/>
+              </w:rPr>
+            </w:pPr>
+            <w:r>
+              <w:rPr>
+                <w:lang w:val="en-GB"/>
+              </w:rPr>
+              <w:t xml:space="preserve">Adding </w:t>
+            </w:r>
+            <w:r>
+              <w:rPr>
+                <w:lang w:val="en-GB"/>
+              </w:rPr>
+              <w:t xml:space="preserve">extra functionality to the application. </w:t>
+            </w:r>
+          </w:p>
+        </w:tc>
+        <w:tc>
+          <w:tcPr>
+            <w:tcW w:w="2158" w:type="dxa"/>
+          </w:tcPr>
+          <w:p>
+            <w:pPr>
+              <w:spacing w:line="360" w:lineRule="auto"/>
+              <w:rPr>
+                <w:lang w:val="en-GB"/>
+              </w:rPr>
+            </w:pPr>
+            <w:r>
+              <w:rPr>
+                <w:lang w:val="en-GB"/>
+              </w:rPr>
+              <w:t>Mart, Margus</w:t>
+            </w:r>
+          </w:p>
+        </w:tc>
+      </w:tr>
+      <w:tr>
+        <w:tc>
+          <w:tcPr>
+            <w:tcW w:w="718" w:type="dxa"/>
+          </w:tcPr>
+          <w:p>
+            <w:pPr>
+              <w:spacing w:line="360" w:lineRule="auto"/>
+              <w:rPr>
+                <w:lang w:val="en-GB"/>
+              </w:rPr>
+            </w:pPr>
+            <w:r>
+              <w:rPr>
+                <w:lang w:val="en-GB"/>
+              </w:rPr>
+              <w:t>13.11</w:t>
+            </w:r>
+          </w:p>
+        </w:tc>
+        <w:tc>
+          <w:tcPr>
+            <w:tcW w:w="2934" w:type="dxa"/>
+          </w:tcPr>
+          <w:p>
+            <w:pPr>
+              <w:spacing w:line="360" w:lineRule="auto"/>
+              <w:rPr>
+                <w:lang w:val="en-GB"/>
+              </w:rPr>
+            </w:pPr>
+            <w:r>
+              <w:rPr>
+                <w:lang w:val="en-GB"/>
+              </w:rPr>
+              <w:t>Running testing.</w:t>
+            </w:r>
+          </w:p>
+        </w:tc>
+        <w:tc>
+          <w:tcPr>
+            <w:tcW w:w="3402" w:type="dxa"/>
+          </w:tcPr>
+          <w:p>
+            <w:pPr>
+              <w:spacing w:line="360" w:lineRule="auto"/>
+              <w:rPr>
+                <w:lang w:val="en-GB"/>
+              </w:rPr>
+            </w:pPr>
+            <w:r>
+              <w:rPr>
+                <w:lang w:val="en-GB"/>
+              </w:rPr>
+              <w:t>Elimination of bugs.</w:t>
+            </w:r>
+          </w:p>
+        </w:tc>
+        <w:tc>
+          <w:tcPr>
+            <w:tcW w:w="2158" w:type="dxa"/>
+          </w:tcPr>
+          <w:p>
+            <w:pPr>
+              <w:spacing w:line="360" w:lineRule="auto"/>
+              <w:rPr>
+                <w:lang w:val="en-GB"/>
+              </w:rPr>
+            </w:pPr>
+            <w:r>
+              <w:rPr>
+                <w:lang w:val="en-GB"/>
+              </w:rPr>
+              <w:t>Mart, Margus</w:t>
+            </w:r>
+          </w:p>
+        </w:tc>
+      </w:tr>
+      <w:tr>
+        <w:tc>
+          <w:tcPr>
+            <w:tcW w:w="718" w:type="dxa"/>
+          </w:tcPr>
+          <w:p>
+            <w:pPr>
+              <w:spacing w:line="360" w:lineRule="auto"/>
+              <w:rPr>
+                <w:lang w:val="en-GB"/>
+              </w:rPr>
+            </w:pPr>
+            <w:r>
+              <w:rPr>
+                <w:lang w:val="en-GB"/>
+              </w:rPr>
+              <w:t>13.11</w:t>
+            </w:r>
+          </w:p>
+        </w:tc>
+        <w:tc>
+          <w:tcPr>
+            <w:tcW w:w="2934" w:type="dxa"/>
+          </w:tcPr>
+          <w:p>
+            <w:pPr>
+              <w:spacing w:line="360" w:lineRule="auto"/>
+              <w:rPr>
+                <w:lang w:val="en-GB"/>
+              </w:rPr>
+            </w:pPr>
+            <w:r>
+              <w:rPr>
+                <w:lang w:val="en-GB"/>
+              </w:rPr>
+              <w:t>Final testing.</w:t>
+            </w:r>
+          </w:p>
+        </w:tc>
+        <w:tc>
+          <w:tcPr>
+            <w:tcW w:w="3402" w:type="dxa"/>
+          </w:tcPr>
+          <w:p>
+            <w:pPr>
+              <w:spacing w:line="360" w:lineRule="auto"/>
+              <w:rPr>
+                <w:lang w:val="en-GB"/>
+              </w:rPr>
+            </w:pPr>
+            <w:r>
+              <w:rPr>
+                <w:lang w:val="en-GB"/>
+              </w:rPr>
+              <w:t>Running the application and writing down notes on its performance.</w:t>
+            </w:r>
+          </w:p>
+        </w:tc>
+        <w:tc>
+          <w:tcPr>
+            <w:tcW w:w="2158" w:type="dxa"/>
+          </w:tcPr>
+          <w:p>
+            <w:pPr>
+              <w:spacing w:line="360" w:lineRule="auto"/>
+              <w:rPr>
+                <w:lang w:val="en-GB"/>
+              </w:rPr>
+            </w:pPr>
+            <w:r>
+              <w:rPr>
+                <w:lang w:val="en-GB"/>
+              </w:rPr>
+              <w:t>Simo</w:t>
+            </w:r>
+          </w:p>
+        </w:tc>
+      </w:tr>
+      <w:tr>
+        <w:tc>
+          <w:tcPr>
+            <w:tcW w:w="718" w:type="dxa"/>
+          </w:tcPr>
+          <w:p>
+            <w:pPr>
+              <w:spacing w:line="360" w:lineRule="auto"/>
+              <w:rPr>
+                <w:lang w:val="en-GB"/>
+              </w:rPr>
+            </w:pPr>
+            <w:r>
+              <w:rPr>
+                <w:lang w:val="en-GB"/>
+              </w:rPr>
+              <w:t>13.11</w:t>
+            </w:r>
+          </w:p>
+        </w:tc>
+        <w:tc>
+          <w:tcPr>
+            <w:tcW w:w="2934" w:type="dxa"/>
+          </w:tcPr>
+          <w:p>
+            <w:pPr>
+              <w:spacing w:line="360" w:lineRule="auto"/>
+              <w:rPr>
+                <w:lang w:val="en-GB"/>
+              </w:rPr>
+            </w:pPr>
+            <w:r>
+              <w:rPr>
+                <w:lang w:val="en-GB"/>
+              </w:rPr>
+              <w:t>Testing report.</w:t>
+            </w:r>
+          </w:p>
+        </w:tc>
+        <w:tc>
+          <w:tcPr>
+            <w:tcW w:w="3402" w:type="dxa"/>
+          </w:tcPr>
+          <w:p>
+            <w:pPr>
+              <w:spacing w:line="360" w:lineRule="auto"/>
+              <w:rPr>
+                <w:lang w:val="en-GB"/>
+              </w:rPr>
+            </w:pPr>
+            <w:r>
+              <w:rPr>
+                <w:lang w:val="en-GB"/>
+              </w:rPr>
+              <w:t>Comparing the application performance to the initial requirements.</w:t>
+            </w:r>
+          </w:p>
+        </w:tc>
+        <w:tc>
+          <w:tcPr>
+            <w:tcW w:w="2158" w:type="dxa"/>
+          </w:tcPr>
+          <w:p>
+            <w:pPr>
+              <w:spacing w:line="360" w:lineRule="auto"/>
+              <w:rPr>
+                <w:lang w:val="en-GB"/>
+              </w:rPr>
+            </w:pPr>
+            <w:r>
+              <w:rPr>
+                <w:lang w:val="en-GB"/>
+              </w:rPr>
+              <w:t>Simo</w:t>
+            </w:r>
+          </w:p>
+        </w:tc>
+      </w:tr>
+      <w:tr>
+        <w:tc>
+          <w:tcPr>
+            <w:tcW w:w="718" w:type="dxa"/>
+          </w:tcPr>
+          <w:p>
+            <w:pPr>
+              <w:spacing w:line="360" w:lineRule="auto"/>
+              <w:rPr>
+                <w:lang w:val="en-GB"/>
+              </w:rPr>
+            </w:pPr>
+            <w:r>
+              <w:rPr>
+                <w:lang w:val="en-GB"/>
+              </w:rPr>
+              <w:t>13.11</w:t>
+            </w:r>
+          </w:p>
+        </w:tc>
+        <w:tc>
+          <w:tcPr>
+            <w:tcW w:w="2934" w:type="dxa"/>
+          </w:tcPr>
+          <w:p>
+            <w:pPr>
+              <w:spacing w:line="360" w:lineRule="auto"/>
+              <w:rPr>
+                <w:lang w:val="en-GB"/>
+              </w:rPr>
+            </w:pPr>
+            <w:r>
+              <w:rPr>
+                <w:lang w:val="en-GB"/>
+              </w:rPr>
+              <w:t>User manual.</w:t>
+            </w:r>
+          </w:p>
+        </w:tc>
+        <w:tc>
+          <w:tcPr>
+            <w:tcW w:w="3402" w:type="dxa"/>
+          </w:tcPr>
+          <w:p>
+            <w:pPr>
+              <w:spacing w:line="360" w:lineRule="auto"/>
+              <w:rPr>
+                <w:lang w:val="en-GB"/>
+              </w:rPr>
+            </w:pPr>
+            <w:r>
+              <w:rPr>
+                <w:lang w:val="en-GB"/>
+              </w:rPr>
+              <w:t>Guide for beginner user for using the application.</w:t>
+            </w:r>
+          </w:p>
+        </w:tc>
+        <w:tc>
+          <w:tcPr>
+            <w:tcW w:w="2158" w:type="dxa"/>
+          </w:tcPr>
+          <w:p>
+            <w:pPr>
+              <w:spacing w:line="360" w:lineRule="auto"/>
+              <w:rPr>
+                <w:lang w:val="en-GB"/>
+              </w:rPr>
+            </w:pPr>
+            <w:r>
+              <w:rPr>
+                <w:lang w:val="en-GB"/>
+              </w:rPr>
+              <w:t>Simo</w:t>
+            </w:r>
+          </w:p>
+        </w:tc>
+      </w:tr>
+      <w:tr>
+        <w:tc>
+          <w:tcPr>
+            <w:tcW w:w="718" w:type="dxa"/>
+          </w:tcPr>
+          <w:p>
+            <w:pPr>
+              <w:spacing w:line="360" w:lineRule="auto"/>
+              <w:rPr>
+                <w:lang w:val="en-GB"/>
+              </w:rPr>
+            </w:pPr>
+            <w:r>
+              <w:rPr>
+                <w:lang w:val="en-GB"/>
+              </w:rPr>
+              <w:t>13.11</w:t>
+            </w:r>
+          </w:p>
+        </w:tc>
+        <w:tc>
+          <w:tcPr>
+            <w:tcW w:w="2934" w:type="dxa"/>
+          </w:tcPr>
+          <w:p>
+            <w:pPr>
+              <w:spacing w:line="360" w:lineRule="auto"/>
+              <w:rPr>
+                <w:lang w:val="en-GB"/>
+              </w:rPr>
+            </w:pPr>
+            <w:r>
+              <w:rPr>
+                <w:lang w:val="en-GB"/>
+              </w:rPr>
+              <w:t>Installation guide.</w:t>
+            </w:r>
+          </w:p>
+        </w:tc>
+        <w:tc>
+          <w:tcPr>
+            <w:tcW w:w="3402" w:type="dxa"/>
+          </w:tcPr>
+          <w:p>
+            <w:pPr>
+              <w:spacing w:line="360" w:lineRule="auto"/>
+              <w:rPr>
+                <w:lang w:val="en-GB"/>
+              </w:rPr>
+            </w:pPr>
+            <w:r>
+              <w:rPr>
+                <w:lang w:val="en-GB"/>
+              </w:rPr>
+              <w:t>Guide to get the application running.</w:t>
+            </w:r>
+          </w:p>
+        </w:tc>
+        <w:tc>
+          <w:tcPr>
+            <w:tcW w:w="2158" w:type="dxa"/>
+          </w:tcPr>
+          <w:p>
+            <w:pPr>
+              <w:spacing w:line="360" w:lineRule="auto"/>
+              <w:rPr>
+                <w:lang w:val="en-GB"/>
+              </w:rPr>
+            </w:pPr>
+            <w:r>
+              <w:rPr>
+                <w:lang w:val="en-GB"/>
+              </w:rPr>
+              <w:t>Simo</w:t>
+            </w:r>
+          </w:p>
+        </w:tc>
+      </w:tr>
+      <w:tr>
+        <w:tc>
+          <w:tcPr>
+            <w:tcW w:w="718" w:type="dxa"/>
+          </w:tcPr>
+          <w:p>
+            <w:pPr>
+              <w:spacing w:line="360" w:lineRule="auto"/>
+              <w:rPr>
+                <w:lang w:val="en-GB"/>
+              </w:rPr>
+            </w:pPr>
+            <w:r>
+              <w:rPr>
+                <w:lang w:val="en-GB"/>
+              </w:rPr>
+              <w:t>13.11</w:t>
+            </w:r>
+          </w:p>
+        </w:tc>
+        <w:tc>
+          <w:tcPr>
+            <w:tcW w:w="2934" w:type="dxa"/>
+          </w:tcPr>
+          <w:p>
+            <w:pPr>
+              <w:spacing w:line="360" w:lineRule="auto"/>
+              <w:rPr>
+                <w:lang w:val="en-GB"/>
+              </w:rPr>
+            </w:pPr>
+            <w:r>
+              <w:rPr>
+                <w:lang w:val="en-GB"/>
+              </w:rPr>
+              <w:t>Project plan.</w:t>
+            </w:r>
+          </w:p>
+        </w:tc>
+        <w:tc>
+          <w:tcPr>
+            <w:tcW w:w="3402" w:type="dxa"/>
+          </w:tcPr>
+          <w:p>
+            <w:pPr>
+              <w:spacing w:line="360" w:lineRule="auto"/>
+              <w:rPr>
+                <w:lang w:val="en-GB"/>
+              </w:rPr>
+            </w:pPr>
+            <w:r>
+              <w:rPr>
+                <w:lang w:val="en-GB"/>
+              </w:rPr>
+              <w:t>Updating progress log and writing conclusion of the project.</w:t>
+            </w:r>
+          </w:p>
+        </w:tc>
+        <w:tc>
+          <w:tcPr>
+            <w:tcW w:w="2158" w:type="dxa"/>
+          </w:tcPr>
+          <w:p>
+            <w:pPr>
+              <w:spacing w:line="360" w:lineRule="auto"/>
+              <w:rPr>
+                <w:lang w:val="en-GB"/>
+              </w:rPr>
+            </w:pPr>
+            <w:r>
+              <w:rPr>
+                <w:lang w:val="en-GB"/>
+              </w:rPr>
+              <w:t>Simo</w:t>
+            </w:r>
+          </w:p>
+        </w:tc>
+      </w:tr>
+      <w:tr>
+        <w:tc>
+          <w:tcPr>
+            <w:tcW w:w="718" w:type="dxa"/>
+          </w:tcPr>
+          <w:p>
+            <w:pPr>
+              <w:spacing w:line="360" w:lineRule="auto"/>
+              <w:rPr>
+                <w:lang w:val="en-GB"/>
+              </w:rPr>
+            </w:pPr>
+            <w:r>
+              <w:rPr>
+                <w:lang w:val="en-GB"/>
+              </w:rPr>
+              <w:t>13.11</w:t>
+            </w:r>
+          </w:p>
+        </w:tc>
+        <w:tc>
+          <w:tcPr>
+            <w:tcW w:w="2934" w:type="dxa"/>
+          </w:tcPr>
+          <w:p>
+            <w:pPr>
+              <w:spacing w:line="360" w:lineRule="auto"/>
+              <w:rPr>
+                <w:lang w:val="en-GB"/>
+              </w:rPr>
+            </w:pPr>
+            <w:r>
+              <w:rPr>
+                <w:lang w:val="en-GB"/>
+              </w:rPr>
+              <w:t>Finalising documents.</w:t>
+            </w:r>
+          </w:p>
+        </w:tc>
+        <w:tc>
+          <w:tcPr>
+            <w:tcW w:w="3402" w:type="dxa"/>
+          </w:tcPr>
+          <w:p>
+            <w:pPr>
+              <w:spacing w:line="360" w:lineRule="auto"/>
+              <w:rPr>
+                <w:lang w:val="en-GB"/>
+              </w:rPr>
+            </w:pPr>
+            <w:r>
+              <w:rPr>
+                <w:lang w:val="en-GB"/>
+              </w:rPr>
+              <w:t>Language proofing and formatting. Generating PDF-s.</w:t>
+            </w:r>
+          </w:p>
+        </w:tc>
+        <w:tc>
+          <w:tcPr>
+            <w:tcW w:w="2158" w:type="dxa"/>
+          </w:tcPr>
+          <w:p>
+            <w:pPr>
+              <w:spacing w:line="360" w:lineRule="auto"/>
+              <w:rPr>
+                <w:lang w:val="en-GB"/>
+              </w:rPr>
+            </w:pPr>
+            <w:r>
+              <w:rPr>
+                <w:lang w:val="en-GB"/>
+              </w:rPr>
+              <w:t>Simo</w:t>
+            </w:r>
+          </w:p>
+        </w:tc>
+      </w:tr>
+      <w:tr>
+        <w:tc>
+          <w:tcPr>
+            <w:tcW w:w="718" w:type="dxa"/>
+          </w:tcPr>
+          <w:p>
+            <w:pPr>
+              <w:spacing w:line="360" w:lineRule="auto"/>
+              <w:rPr>
+                <w:lang w:val="en-GB"/>
+              </w:rPr>
+            </w:pPr>
+            <w:r>
+              <w:rPr>
+                <w:lang w:val="en-GB"/>
+              </w:rPr>
+              <w:t>13.11</w:t>
+            </w:r>
+          </w:p>
+        </w:tc>
+        <w:tc>
+          <w:tcPr>
+            <w:tcW w:w="2934" w:type="dxa"/>
+          </w:tcPr>
+          <w:p>
+            <w:pPr>
+              <w:spacing w:line="360" w:lineRule="auto"/>
+              <w:rPr>
+                <w:lang w:val="en-GB"/>
+              </w:rPr>
+            </w:pPr>
+            <w:r>
+              <w:rPr>
+                <w:lang w:val="en-GB"/>
+              </w:rPr>
+              <w:t>Submitting project.</w:t>
+            </w:r>
+          </w:p>
+        </w:tc>
+        <w:tc>
+          <w:tcPr>
+            <w:tcW w:w="3402" w:type="dxa"/>
+          </w:tcPr>
+          <w:p>
+            <w:pPr>
+              <w:spacing w:line="360" w:lineRule="auto"/>
+              <w:rPr>
+                <w:lang w:val="en-GB"/>
+              </w:rPr>
+            </w:pPr>
+            <w:r>
+              <w:rPr>
+                <w:lang w:val="en-GB"/>
+              </w:rPr>
+              <w:t>Creating a tag in repository. Sharing the location of the repository with coordinator.</w:t>
+            </w:r>
+          </w:p>
+        </w:tc>
+        <w:tc>
+          <w:tcPr>
+            <w:tcW w:w="2158" w:type="dxa"/>
+          </w:tcPr>
+          <w:p>
+            <w:pPr>
+              <w:spacing w:line="360" w:lineRule="auto"/>
+              <w:rPr>
+                <w:lang w:val="en-GB"/>
+              </w:rPr>
+            </w:pPr>
+            <w:r>
+              <w:rPr>
+                <w:lang w:val="en-GB"/>
+              </w:rPr>
+              <w:t>Simo</w:t>
+            </w:r>
+          </w:p>
+        </w:tc>
+      </w:tr>
     </w:tbl>
     <w:p>
       <w:pPr>
@@ -4802,27 +6063,47 @@
     <w:p>
       <w:pPr>
         <w:spacing w:after="0" w:line="360" w:lineRule="auto"/>
-        <w:rPr>
-          <w:lang w:val="en-GB"/>
-        </w:rPr>
-      </w:pPr>
-      <w:r>
-        <w:rPr>
-          <w:lang w:val="en-GB"/>
-        </w:rPr>
-        <w:t>&lt;</w:t>
-      </w:r>
-      <w:r>
-        <w:rPr>
-          <w:lang w:val="en-GB"/>
-        </w:rPr>
-        <w:t>The results of the project.</w:t>
-      </w:r>
-      <w:r>
-        <w:rPr>
-          <w:lang w:val="en-GB"/>
-        </w:rPr>
-        <w:t>&gt;</w:t>
+        <w:jc w:val="both"/>
+        <w:rPr>
+          <w:lang w:val="en-GB"/>
+        </w:rPr>
+      </w:pPr>
+      <w:r>
+        <w:rPr>
+          <w:lang w:val="en-GB"/>
+        </w:rPr>
+        <w:tab/>
+        <w:t xml:space="preserve">To sum it up it can be said that this project was an interesting, but also quite difficult </w:t>
+      </w:r>
+      <w:r>
+        <w:rPr>
+          <w:lang w:val="en-GB"/>
+        </w:rPr>
+        <w:t>challenge</w:t>
+      </w:r>
+      <w:r>
+        <w:rPr>
+          <w:lang w:val="en-GB"/>
+        </w:rPr>
+        <w:t xml:space="preserve"> for our team. We started working exactly one week before the deadline. All tasks were spread out nicely and by doing something every day the project </w:t>
+      </w:r>
+      <w:r>
+        <w:rPr>
+          <w:lang w:val="en-GB"/>
+        </w:rPr>
+        <w:t>progressed</w:t>
+      </w:r>
+      <w:r>
+        <w:rPr>
+          <w:lang w:val="en-GB"/>
+        </w:rPr>
+        <w:t xml:space="preserve"> quite smoothly. Mostly team members </w:t>
+      </w:r>
+      <w:r>
+        <w:rPr>
+          <w:lang w:val="en-GB"/>
+        </w:rPr>
+        <w:t>completed tasks assigned to them on time. Last day was very busy for the whole team – testing and fixing minor bugs took a lot more time than we expected. Never the less we got all the major mistakes fixed and also most of the minor ones. The application is running correctly. It was developed using story driven modelling method. All team members contributed to the completion of the project.</w:t>
       </w:r>
     </w:p>
     <w:sectPr>
@@ -5762,6 +7043,34 @@
       <w:ind w:left="720"/>
       <w:contextualSpacing/>
     </w:pPr>
+  </w:style>
+  <w:style w:type="character" w:styleId="FollowedHyperlink">
+    <w:name w:val="FollowedHyperlink"/>
+    <w:basedOn w:val="DefaultParagraphFont"/>
+    <w:uiPriority w:val="99"/>
+    <w:semiHidden/>
+    <w:unhideWhenUsed/>
+    <w:rsid w:val="00A64E45"/>
+    <w:rPr>
+      <w:color w:val="800080" w:themeColor="followedHyperlink"/>
+      <w:u w:val="single"/>
+    </w:rPr>
+  </w:style>
+  <w:style w:type="paragraph" w:customStyle="1" w:styleId="Default">
+    <w:name w:val="Default"/>
+    <w:rsid w:val="00E67FC5"/>
+    <w:pPr>
+      <w:autoSpaceDE w:val="0"/>
+      <w:autoSpaceDN w:val="0"/>
+      <w:adjustRightInd w:val="0"/>
+      <w:spacing w:after="0" w:line="240" w:lineRule="auto"/>
+    </w:pPr>
+    <w:rPr>
+      <w:rFonts w:ascii="Calibri" w:hAnsi="Calibri" w:cs="Calibri"/>
+      <w:color w:val="000000"/>
+      <w:sz w:val="24"/>
+      <w:szCs w:val="24"/>
+    </w:rPr>
   </w:style>
 </w:styles>
 </file>
@@ -6244,7 +7553,7 @@
 </file>
 
 <file path=customXml/itemProps1.xml><?xml version="1.0" encoding="utf-8"?>
-<ds:datastoreItem xmlns:ds="http://schemas.openxmlformats.org/officeDocument/2006/customXml" ds:itemID="{6383B99F-2990-4392-95AA-1F0E3D4C613F}">
+<ds:datastoreItem xmlns:ds="http://schemas.openxmlformats.org/officeDocument/2006/customXml" ds:itemID="{39CBD918-10CB-4C23-94B6-79293A5CFC3D}">
   <ds:schemaRefs>
     <ds:schemaRef ds:uri="http://schemas.openxmlformats.org/officeDocument/2006/bibliography"/>
   </ds:schemaRefs>

</xml_diff>